<commit_message>
Descripcion de Casos de usos sin diagramas
</commit_message>
<xml_diff>
--- a/Iteracion 2/ERS_2.docx
+++ b/Iteracion 2/ERS_2.docx
@@ -1,6 +1,6 @@
 
 <file path=word/document.xml><?xml version="1.0" encoding="utf-8"?>
-<w:document xmlns:ve="http://schemas.openxmlformats.org/markup-compatibility/2006" xmlns:o="urn:schemas-microsoft-com:office:office" xmlns:r="http://schemas.openxmlformats.org/officeDocument/2006/relationships" xmlns:m="http://schemas.openxmlformats.org/officeDocument/2006/math" xmlns:v="urn:schemas-microsoft-com:vml" xmlns:wp="http://schemas.openxmlformats.org/drawingml/2006/wordprocessingDrawing" xmlns:w10="urn:schemas-microsoft-com:office:word" xmlns:w="http://schemas.openxmlformats.org/wordprocessingml/2006/main" xmlns:wne="http://schemas.microsoft.com/office/word/2006/wordml">
+<w:document xmlns:wpc="http://schemas.microsoft.com/office/word/2010/wordprocessingCanvas" xmlns:mc="http://schemas.openxmlformats.org/markup-compatibility/2006" xmlns:o="urn:schemas-microsoft-com:office:office" xmlns:r="http://schemas.openxmlformats.org/officeDocument/2006/relationships" xmlns:m="http://schemas.openxmlformats.org/officeDocument/2006/math" xmlns:v="urn:schemas-microsoft-com:vml" xmlns:wp14="http://schemas.microsoft.com/office/word/2010/wordprocessingDrawing" xmlns:wp="http://schemas.openxmlformats.org/drawingml/2006/wordprocessingDrawing" xmlns:w10="urn:schemas-microsoft-com:office:word" xmlns:w="http://schemas.openxmlformats.org/wordprocessingml/2006/main" xmlns:w14="http://schemas.microsoft.com/office/word/2010/wordml" xmlns:wpg="http://schemas.microsoft.com/office/word/2010/wordprocessingGroup" xmlns:wpi="http://schemas.microsoft.com/office/word/2010/wordprocessingInk" xmlns:wne="http://schemas.microsoft.com/office/word/2006/wordml" xmlns:wps="http://schemas.microsoft.com/office/word/2010/wordprocessingShape" mc:Ignorable="w14 wp14">
   <w:body>
     <w:sdt>
       <w:sdtPr>
@@ -48,7 +48,7 @@
               <v:group id="_x0000_s1026" style="position:absolute;margin-left:0;margin-top:0;width:564.5pt;height:798.85pt;z-index:251660288;mso-width-percent:950;mso-height-percent:950;mso-position-horizontal:center;mso-position-horizontal-relative:page;mso-position-vertical:center;mso-position-vertical-relative:page;mso-width-percent:950;mso-height-percent:950" coordorigin="316,406" coordsize="11608,15028" o:allowincell="f">
                 <v:group id="_x0000_s1027" style="position:absolute;left:316;top:406;width:11608;height:15028;mso-width-percent:950;mso-height-percent:950;mso-position-horizontal:center;mso-position-horizontal-relative:page;mso-position-vertical:center;mso-position-vertical-relative:page;mso-width-percent:950;mso-height-percent:950" coordorigin="321,406" coordsize="11600,15025" o:allowincell="f">
                   <v:rect id="_x0000_s1028" style="position:absolute;left:339;top:406;width:11582;height:15025;mso-width-relative:margin;v-text-anchor:middle" fillcolor="#8c8c8c [1772]" strokecolor="white [3212]" strokeweight="1pt">
-                    <v:fill r:id="rId7" o:title="Zig zag" color2="#bfbfbf [2412]" type="pattern"/>
+                    <v:fill r:id="rId8" o:title="Zig zag" color2="#bfbfbf [2412]" type="pattern"/>
                     <v:shadow color="#d8d8d8 [2732]" offset="3pt,3pt" offset2="2pt,2pt"/>
                   </v:rect>
                   <v:rect id="_x0000_s1029" style="position:absolute;left:3446;top:406;width:8475;height:15025;mso-width-relative:margin" fillcolor="#737373 [1789]" strokecolor="white [3212]" strokeweight="1pt">
@@ -71,6 +71,7 @@
                             <w:dataBinding w:prefixMappings="xmlns:ns0='http://schemas.openxmlformats.org/package/2006/metadata/core-properties' xmlns:ns1='http://purl.org/dc/elements/1.1/'" w:xpath="/ns0:coreProperties[1]/ns1:title[1]" w:storeItemID="{6C3C8BC8-F283-45AE-878A-BAB7291924A1}"/>
                             <w:text/>
                           </w:sdtPr>
+                          <w:sdtEndPr/>
                           <w:sdtContent>
                             <w:p>
                               <w:pPr>
@@ -110,6 +111,7 @@
                             <w:dataBinding w:prefixMappings="xmlns:ns0='http://schemas.openxmlformats.org/package/2006/metadata/core-properties' xmlns:ns1='http://purl.org/dc/elements/1.1/'" w:xpath="/ns0:coreProperties[1]/ns1:subject[1]" w:storeItemID="{6C3C8BC8-F283-45AE-878A-BAB7291924A1}"/>
                             <w:text/>
                           </w:sdtPr>
+                          <w:sdtEndPr/>
                           <w:sdtContent>
                             <w:p>
                               <w:pPr>
@@ -155,6 +157,7 @@
                             <w:dataBinding w:prefixMappings="xmlns:ns0='http://schemas.microsoft.com/office/2006/coverPageProps'" w:xpath="/ns0:CoverPageProperties[1]/ns0:Abstract[1]" w:storeItemID="{55AF091B-3C7A-41E3-B477-F2FDAA23CFDA}"/>
                             <w:text/>
                           </w:sdtPr>
+                          <w:sdtEndPr/>
                           <w:sdtContent>
                             <w:p>
                               <w:pPr>
@@ -239,9 +242,6 @@
                             </w:rPr>
                             <w:alias w:val="Año"/>
                             <w:id w:val="1566450"/>
-                            <w:placeholder>
-                              <w:docPart w:val="59BB5B0F60AB42F7992D4B4957C0758C"/>
-                            </w:placeholder>
                             <w:dataBinding w:prefixMappings="xmlns:ns0='http://schemas.microsoft.com/office/2006/coverPageProps'" w:xpath="/ns0:CoverPageProperties[1]/ns0:PublishDate[1]" w:storeItemID="{55AF091B-3C7A-41E3-B477-F2FDAA23CFDA}"/>
                             <w:date w:fullDate="2013-04-08T00:00:00Z">
                               <w:dateFormat w:val="yyyy"/>
@@ -250,6 +250,7 @@
                               <w:calendar w:val="gregorian"/>
                             </w:date>
                           </w:sdtPr>
+                          <w:sdtEndPr/>
                           <w:sdtContent>
                             <w:p>
                               <w:pPr>
@@ -304,12 +305,10 @@
                             </w:rPr>
                             <w:alias w:val="Autor"/>
                             <w:id w:val="1566451"/>
-                            <w:placeholder>
-                              <w:docPart w:val="1B01BDA9374243CE85F8BAF08352388B"/>
-                            </w:placeholder>
                             <w:dataBinding w:prefixMappings="xmlns:ns0='http://schemas.openxmlformats.org/package/2006/metadata/core-properties' xmlns:ns1='http://purl.org/dc/elements/1.1/'" w:xpath="/ns0:coreProperties[1]/ns1:creator[1]" w:storeItemID="{6C3C8BC8-F283-45AE-878A-BAB7291924A1}"/>
                             <w:text/>
                           </w:sdtPr>
+                          <w:sdtEndPr/>
                           <w:sdtContent>
                             <w:p>
                               <w:pPr>
@@ -341,6 +340,7 @@
                             <w:dataBinding w:prefixMappings="xmlns:ns0='http://schemas.openxmlformats.org/officeDocument/2006/extended-properties'" w:xpath="/ns0:Properties[1]/ns0:Company[1]" w:storeItemID="{6668398D-A668-4E3E-A5EB-62B293D839F1}"/>
                             <w:text/>
                           </w:sdtPr>
+                          <w:sdtEndPr/>
                           <w:sdtContent>
                             <w:p>
                               <w:pPr>
@@ -376,6 +376,7 @@
                               <w:calendar w:val="gregorian"/>
                             </w:date>
                           </w:sdtPr>
+                          <w:sdtEndPr/>
                           <w:sdtContent>
                             <w:p>
                               <w:pPr>
@@ -436,6 +437,7 @@
               <w:docPartUnique/>
             </w:docPartObj>
           </w:sdtPr>
+          <w:sdtEndPr/>
           <w:sdtContent>
             <w:p>
               <w:pPr>
@@ -5197,7 +5199,7 @@
                     <pic:cNvPicPr/>
                   </pic:nvPicPr>
                   <pic:blipFill>
-                    <a:blip r:embed="rId8"/>
+                    <a:blip r:embed="rId9"/>
                     <a:stretch>
                       <a:fillRect/>
                     </a:stretch>
@@ -5795,9 +5797,15 @@
         <w:rPr>
           <w:lang w:val="es-CR"/>
         </w:rPr>
-        <w:t>Caso de uso: Contactos</w:t>
+        <w:t xml:space="preserve">Caso de uso: </w:t>
       </w:r>
       <w:bookmarkEnd w:id="23"/>
+      <w:r>
+        <w:rPr>
+          <w:lang w:val="es-CR"/>
+        </w:rPr>
+        <w:t>Llamar Contacto</w:t>
+      </w:r>
     </w:p>
     <w:p>
       <w:pPr>
@@ -5865,7 +5873,7 @@
           <w:rFonts w:cstheme="minorHAnsi"/>
           <w:lang w:val="es-CR"/>
         </w:rPr>
-        <w:t>Aplicación</w:t>
+        <w:t>Aplicación.</w:t>
       </w:r>
     </w:p>
     <w:p>
@@ -5889,8 +5897,317 @@
           <w:rFonts w:cstheme="minorHAnsi"/>
           <w:lang w:val="es-CR"/>
         </w:rPr>
+        <w:t>Llamar a un contacto de la lista de la clínica.</w:t>
+      </w:r>
+    </w:p>
+    <w:p>
+      <w:pPr>
+        <w:jc w:val="both"/>
+        <w:rPr>
+          <w:rFonts w:cstheme="minorHAnsi"/>
+          <w:b/>
+          <w:lang w:val="es-CR"/>
+        </w:rPr>
+      </w:pPr>
+      <w:r>
+        <w:rPr>
+          <w:rFonts w:cstheme="minorHAnsi"/>
+          <w:b/>
+          <w:lang w:val="es-CR"/>
+        </w:rPr>
+        <w:t xml:space="preserve">Condiciones previas: </w:t>
+      </w:r>
+    </w:p>
+    <w:p>
+      <w:pPr>
+        <w:pStyle w:val="Prrafodelista"/>
+        <w:numPr>
+          <w:ilvl w:val="0"/>
+          <w:numId w:val="32"/>
+        </w:numPr>
+        <w:jc w:val="both"/>
+        <w:rPr>
+          <w:rFonts w:cstheme="minorHAnsi"/>
+        </w:rPr>
+      </w:pPr>
+      <w:r>
+        <w:rPr>
+          <w:rFonts w:cstheme="minorHAnsi"/>
+        </w:rPr>
+        <w:t>Que los contactos estén en la base de datos.</w:t>
+      </w:r>
+    </w:p>
+    <w:p>
+      <w:pPr>
+        <w:jc w:val="both"/>
+        <w:rPr>
+          <w:rFonts w:cstheme="minorHAnsi"/>
+          <w:b/>
+          <w:lang w:val="es-CR"/>
+        </w:rPr>
+      </w:pPr>
+      <w:r>
+        <w:rPr>
+          <w:rFonts w:cstheme="minorHAnsi"/>
+          <w:b/>
+          <w:lang w:val="es-CR"/>
+        </w:rPr>
+        <w:t xml:space="preserve">Escenario: </w:t>
+      </w:r>
+    </w:p>
+    <w:p>
+      <w:pPr>
+        <w:pStyle w:val="Prrafodelista"/>
+        <w:numPr>
+          <w:ilvl w:val="0"/>
+          <w:numId w:val="18"/>
+        </w:numPr>
+        <w:jc w:val="both"/>
+        <w:rPr>
+          <w:rFonts w:cstheme="minorHAnsi"/>
+        </w:rPr>
+      </w:pPr>
+      <w:r>
+        <w:rPr>
+          <w:rFonts w:cstheme="minorHAnsi"/>
+        </w:rPr>
+        <w:t>El sistema carga los contactos desde la base de datos.</w:t>
+      </w:r>
+    </w:p>
+    <w:p>
+      <w:pPr>
+        <w:pStyle w:val="Prrafodelista"/>
+        <w:numPr>
+          <w:ilvl w:val="0"/>
+          <w:numId w:val="18"/>
+        </w:numPr>
+        <w:jc w:val="both"/>
+        <w:rPr>
+          <w:rFonts w:cstheme="minorHAnsi"/>
+        </w:rPr>
+      </w:pPr>
+      <w:r>
+        <w:rPr>
+          <w:rFonts w:cstheme="minorHAnsi"/>
+        </w:rPr>
+        <w:t>El sistema despliega los datos en la ventana.</w:t>
+      </w:r>
+    </w:p>
+    <w:p>
+      <w:pPr>
+        <w:pStyle w:val="Prrafodelista"/>
+        <w:numPr>
+          <w:ilvl w:val="0"/>
+          <w:numId w:val="18"/>
+        </w:numPr>
+        <w:jc w:val="both"/>
+        <w:rPr>
+          <w:rFonts w:cstheme="minorHAnsi"/>
+        </w:rPr>
+      </w:pPr>
+      <w:r>
+        <w:rPr>
+          <w:rFonts w:cstheme="minorHAnsi"/>
+        </w:rPr>
+        <w:t>El actor principal selecciona un contacto de la ventana.</w:t>
+      </w:r>
+    </w:p>
+    <w:p>
+      <w:pPr>
+        <w:pStyle w:val="Prrafodelista"/>
+        <w:numPr>
+          <w:ilvl w:val="0"/>
+          <w:numId w:val="18"/>
+        </w:numPr>
+        <w:jc w:val="both"/>
+        <w:rPr>
+          <w:rFonts w:cstheme="minorHAnsi"/>
+        </w:rPr>
+      </w:pPr>
+      <w:r>
+        <w:rPr>
+          <w:rFonts w:cstheme="minorHAnsi"/>
+        </w:rPr>
+        <w:t>El actor principal selecciona la opción “llamar contacto”.</w:t>
+      </w:r>
+    </w:p>
+    <w:p>
+      <w:pPr>
+        <w:pStyle w:val="Prrafodelista"/>
+        <w:numPr>
+          <w:ilvl w:val="0"/>
+          <w:numId w:val="18"/>
+        </w:numPr>
+        <w:jc w:val="both"/>
+        <w:rPr>
+          <w:rFonts w:cstheme="minorHAnsi"/>
+        </w:rPr>
+      </w:pPr>
+      <w:r>
+        <w:rPr>
+          <w:rFonts w:cstheme="minorHAnsi"/>
+        </w:rPr>
+        <w:t>El sistema llama al contacto.</w:t>
+      </w:r>
+    </w:p>
+    <w:p>
+      <w:pPr>
+        <w:pStyle w:val="Prrafodelista"/>
+        <w:numPr>
+          <w:ilvl w:val="0"/>
+          <w:numId w:val="18"/>
+        </w:numPr>
+        <w:jc w:val="both"/>
+        <w:rPr>
+          <w:rFonts w:cstheme="minorHAnsi"/>
+        </w:rPr>
+      </w:pPr>
+      <w:r>
+        <w:rPr>
+          <w:rFonts w:cstheme="minorHAnsi"/>
+        </w:rPr>
+        <w:t>Termina CU.</w:t>
+      </w:r>
+    </w:p>
+    <w:p>
+      <w:pPr>
+        <w:jc w:val="both"/>
+        <w:rPr>
+          <w:rFonts w:cstheme="minorHAnsi"/>
+          <w:b/>
+          <w:lang w:val="es-CR"/>
+        </w:rPr>
+      </w:pPr>
+      <w:r>
+        <w:rPr>
+          <w:rFonts w:cstheme="minorHAnsi"/>
+          <w:b/>
+          <w:lang w:val="es-CR"/>
+        </w:rPr>
+        <w:t xml:space="preserve">Excepciones: </w:t>
+      </w:r>
+    </w:p>
+    <w:p>
+      <w:pPr>
+        <w:pStyle w:val="Prrafodelista"/>
+        <w:numPr>
+          <w:ilvl w:val="0"/>
+          <w:numId w:val="31"/>
+        </w:numPr>
+        <w:jc w:val="both"/>
+        <w:rPr>
+          <w:rFonts w:cstheme="minorHAnsi"/>
+        </w:rPr>
+      </w:pPr>
+      <w:r>
+        <w:rPr>
+          <w:rFonts w:cstheme="minorHAnsi"/>
+        </w:rPr>
+        <w:t>Falla cargar los contactos.</w:t>
+      </w:r>
+    </w:p>
+    <w:p>
+      <w:pPr>
+        <w:pStyle w:val="Prrafodelista"/>
+        <w:numPr>
+          <w:ilvl w:val="1"/>
+          <w:numId w:val="31"/>
+        </w:numPr>
+        <w:jc w:val="both"/>
+        <w:rPr>
+          <w:rFonts w:cstheme="minorHAnsi"/>
+        </w:rPr>
+      </w:pPr>
+      <w:r>
+        <w:rPr>
+          <w:rFonts w:cstheme="minorHAnsi"/>
+        </w:rPr>
+        <w:t xml:space="preserve">Muestra mensaje de error, Termina </w:t>
+      </w:r>
+      <w:r>
+        <w:rPr>
+          <w:rFonts w:cstheme="minorHAnsi"/>
+        </w:rPr>
+        <w:t>CU</w:t>
+      </w:r>
+      <w:r>
+        <w:rPr>
+          <w:rFonts w:cstheme="minorHAnsi"/>
+        </w:rPr>
+        <w:t>.</w:t>
+      </w:r>
+    </w:p>
+    <w:p>
+      <w:pPr>
+        <w:ind w:left="360"/>
+        <w:jc w:val="both"/>
+        <w:rPr>
+          <w:rFonts w:cstheme="minorHAnsi"/>
+          <w:lang w:val="es-ES"/>
+        </w:rPr>
+      </w:pPr>
+      <w:r>
+        <w:rPr>
+          <w:rFonts w:cstheme="minorHAnsi"/>
+          <w:lang w:val="es-ES"/>
+        </w:rPr>
+        <w:t>5.</w:t>
+      </w:r>
+      <w:r>
+        <w:rPr>
+          <w:rFonts w:cstheme="minorHAnsi"/>
+          <w:lang w:val="es-ES"/>
+        </w:rPr>
+        <w:tab/>
+        <w:t>Falla llamar al contacto.</w:t>
+      </w:r>
+    </w:p>
+    <w:p>
+      <w:pPr>
+        <w:ind w:left="720"/>
+        <w:jc w:val="both"/>
+        <w:rPr>
+          <w:rFonts w:cstheme="minorHAnsi"/>
+          <w:lang w:val="es-ES"/>
+        </w:rPr>
+      </w:pPr>
+      <w:r>
+        <w:rPr>
+          <w:rFonts w:cstheme="minorHAnsi"/>
+          <w:lang w:val="es-ES"/>
+        </w:rPr>
+        <w:lastRenderedPageBreak/>
+        <w:t xml:space="preserve">      a.</w:t>
+      </w:r>
+      <w:r>
+        <w:rPr>
+          <w:rFonts w:cstheme="minorHAnsi"/>
+          <w:lang w:val="es-ES"/>
+        </w:rPr>
         <w:t xml:space="preserve"> </w:t>
       </w:r>
+      <w:r>
+        <w:rPr>
+          <w:rFonts w:cstheme="minorHAnsi"/>
+          <w:lang w:val="es-ES"/>
+        </w:rPr>
+        <w:tab/>
+        <w:t xml:space="preserve">Muestra mensaje de error, Termina </w:t>
+      </w:r>
+      <w:r>
+        <w:rPr>
+          <w:rFonts w:cstheme="minorHAnsi"/>
+          <w:lang w:val="es-ES"/>
+        </w:rPr>
+        <w:t>CU</w:t>
+      </w:r>
+      <w:r>
+        <w:rPr>
+          <w:rFonts w:cstheme="minorHAnsi"/>
+          <w:lang w:val="es-ES"/>
+        </w:rPr>
+        <w:t>.</w:t>
+      </w:r>
     </w:p>
     <w:p>
       <w:pPr>
@@ -5907,75 +6224,96 @@
           <w:b/>
           <w:lang w:val="es-CR"/>
         </w:rPr>
-        <w:t xml:space="preserve">Condiciones previas: </w:t>
-      </w:r>
-    </w:p>
-    <w:p>
-      <w:pPr>
+        <w:t>Post condiciones:</w:t>
+      </w:r>
+    </w:p>
+    <w:p>
+      <w:pPr>
+        <w:pStyle w:val="Prrafodelista"/>
+        <w:numPr>
+          <w:ilvl w:val="0"/>
+          <w:numId w:val="32"/>
+        </w:numPr>
         <w:jc w:val="both"/>
         <w:rPr>
           <w:rFonts w:cstheme="minorHAnsi"/>
+        </w:rPr>
+      </w:pPr>
+      <w:r>
+        <w:rPr>
+          <w:rFonts w:cstheme="minorHAnsi"/>
+        </w:rPr>
+        <w:t>Se llama al contacto.</w:t>
+      </w:r>
+    </w:p>
+    <w:p>
+      <w:pPr>
+        <w:rPr>
+          <w:lang w:val="es-CR"/>
+        </w:rPr>
+      </w:pPr>
+      <w:r>
+        <w:rPr>
           <w:b/>
           <w:lang w:val="es-CR"/>
         </w:rPr>
-      </w:pPr>
-      <w:r>
-        <w:rPr>
-          <w:rFonts w:cstheme="minorHAnsi"/>
+        <w:t>DACU-C</w:t>
+      </w:r>
+      <w:r>
+        <w:rPr>
           <w:b/>
           <w:lang w:val="es-CR"/>
         </w:rPr>
-        <w:t xml:space="preserve">Escenario: </w:t>
-      </w:r>
-    </w:p>
-    <w:p>
-      <w:pPr>
-        <w:jc w:val="both"/>
-        <w:rPr>
-          <w:rFonts w:cstheme="minorHAnsi"/>
+        <w:t>:</w:t>
+      </w:r>
+    </w:p>
+    <w:p>
+      <w:pPr>
+        <w:rPr>
+          <w:lang w:val="es-CR"/>
+        </w:rPr>
+      </w:pPr>
+      <w:r>
+        <w:rPr>
           <w:b/>
           <w:lang w:val="es-CR"/>
         </w:rPr>
-      </w:pPr>
-      <w:r>
-        <w:rPr>
-          <w:rFonts w:cstheme="minorHAnsi"/>
+        <w:t>DSCU-C</w:t>
+      </w:r>
+      <w:r>
+        <w:rPr>
           <w:b/>
           <w:lang w:val="es-CR"/>
         </w:rPr>
-        <w:t xml:space="preserve">Excepciones: </w:t>
-      </w:r>
-    </w:p>
-    <w:p>
-      <w:pPr>
-        <w:jc w:val="both"/>
-        <w:rPr>
-          <w:rFonts w:cstheme="minorHAnsi"/>
+        <w:t>:</w:t>
+      </w:r>
+    </w:p>
+    <w:p>
+      <w:pPr>
+        <w:rPr>
+          <w:lang w:val="es-CR"/>
+        </w:rPr>
+      </w:pPr>
+      <w:r>
+        <w:rPr>
           <w:b/>
           <w:lang w:val="es-CR"/>
         </w:rPr>
-      </w:pPr>
-      <w:r>
-        <w:rPr>
-          <w:rFonts w:cstheme="minorHAnsi"/>
+        <w:t>DS</w:t>
+      </w:r>
+      <w:r>
+        <w:rPr>
           <w:b/>
           <w:lang w:val="es-CR"/>
         </w:rPr>
-        <w:t>Post condiciones:</w:t>
-      </w:r>
-    </w:p>
-    <w:p>
-      <w:pPr>
-        <w:rPr>
-          <w:lang w:val="es-CR"/>
-        </w:rPr>
-      </w:pPr>
+        <w:t>D</w:t>
+      </w:r>
       <w:r>
         <w:rPr>
           <w:b/>
           <w:lang w:val="es-CR"/>
         </w:rPr>
-        <w:t>DACU-C</w:t>
+        <w:t>CU-C</w:t>
       </w:r>
       <w:r>
         <w:rPr>
@@ -5988,7 +6326,7 @@
     <w:p>
       <w:pPr>
         <w:rPr>
-          <w:lang w:val="es-CR"/>
+          <w:lang w:val="es-ES"/>
         </w:rPr>
       </w:pPr>
       <w:r>
@@ -5996,7 +6334,7 @@
           <w:b/>
           <w:lang w:val="es-CR"/>
         </w:rPr>
-        <w:t>DSCU-C</w:t>
+        <w:t>DECU-C</w:t>
       </w:r>
       <w:r>
         <w:rPr>
@@ -6009,7 +6347,7 @@
     <w:p>
       <w:pPr>
         <w:rPr>
-          <w:lang w:val="es-CR"/>
+          <w:lang w:val="es-ES"/>
         </w:rPr>
       </w:pPr>
       <w:r>
@@ -6017,71 +6355,15 @@
           <w:b/>
           <w:lang w:val="es-CR"/>
         </w:rPr>
-        <w:t>DS</w:t>
+        <w:t>PCU-C</w:t>
       </w:r>
       <w:r>
         <w:rPr>
           <w:b/>
           <w:lang w:val="es-CR"/>
         </w:rPr>
-        <w:t>D</w:t>
-      </w:r>
-      <w:r>
-        <w:rPr>
-          <w:b/>
-          <w:lang w:val="es-CR"/>
-        </w:rPr>
-        <w:t>CU-C</w:t>
-      </w:r>
-      <w:r>
-        <w:rPr>
-          <w:b/>
-          <w:lang w:val="es-CR"/>
-        </w:rPr>
         <w:t>:</w:t>
       </w:r>
-    </w:p>
-    <w:p>
-      <w:r>
-        <w:rPr>
-          <w:b/>
-          <w:lang w:val="es-CR"/>
-        </w:rPr>
-        <w:t>DECU-C</w:t>
-      </w:r>
-      <w:r>
-        <w:rPr>
-          <w:b/>
-          <w:lang w:val="es-CR"/>
-        </w:rPr>
-        <w:t>:</w:t>
-      </w:r>
-    </w:p>
-    <w:p>
-      <w:r>
-        <w:rPr>
-          <w:b/>
-          <w:lang w:val="es-CR"/>
-        </w:rPr>
-        <w:t>PCU-C</w:t>
-      </w:r>
-      <w:r>
-        <w:rPr>
-          <w:b/>
-          <w:lang w:val="es-CR"/>
-        </w:rPr>
-        <w:t>:</w:t>
-      </w:r>
-    </w:p>
-    <w:p>
-      <w:pPr>
-        <w:jc w:val="both"/>
-        <w:rPr>
-          <w:rFonts w:cstheme="minorHAnsi"/>
-          <w:b/>
-          <w:lang w:val="es-CR"/>
-        </w:rPr>
-      </w:pPr>
     </w:p>
     <w:p>
       <w:pPr>
@@ -6106,201 +6388,465 @@
         <w:rPr>
           <w:lang w:val="es-CR"/>
         </w:rPr>
+        <w:t xml:space="preserve">Caso de uso: </w:t>
+      </w:r>
+      <w:bookmarkEnd w:id="24"/>
+      <w:r>
+        <w:rPr>
+          <w:lang w:val="es-CR"/>
+        </w:rPr>
+        <w:t>Guardar cita</w:t>
+      </w:r>
+    </w:p>
+    <w:p>
+      <w:pPr>
+        <w:rPr>
+          <w:lang w:val="es-CR"/>
+        </w:rPr>
+      </w:pPr>
+    </w:p>
+    <w:p>
+      <w:pPr>
+        <w:jc w:val="both"/>
+        <w:rPr>
+          <w:rFonts w:cstheme="minorHAnsi"/>
+          <w:lang w:val="es-CR"/>
+        </w:rPr>
+      </w:pPr>
+      <w:r>
+        <w:rPr>
+          <w:rFonts w:cstheme="minorHAnsi"/>
+          <w:b/>
+          <w:lang w:val="es-CR"/>
+        </w:rPr>
+        <w:t>Actor:</w:t>
+      </w:r>
+      <w:r>
+        <w:rPr>
+          <w:rFonts w:cstheme="minorHAnsi"/>
+          <w:lang w:val="es-CR"/>
+        </w:rPr>
+        <w:t xml:space="preserve"> Estudiante/Funcionari</w:t>
+      </w:r>
+      <w:r>
+        <w:rPr>
+          <w:rFonts w:cstheme="minorHAnsi"/>
+          <w:lang w:val="es-CR"/>
+        </w:rPr>
+        <w:t>o</w:t>
+      </w:r>
+    </w:p>
+    <w:p>
+      <w:pPr>
+        <w:jc w:val="both"/>
+        <w:rPr>
+          <w:rFonts w:cstheme="minorHAnsi"/>
+          <w:lang w:val="es-CR"/>
+        </w:rPr>
+      </w:pPr>
+      <w:r>
+        <w:rPr>
+          <w:rFonts w:cstheme="minorHAnsi"/>
+          <w:b/>
+          <w:lang w:val="es-CR"/>
+        </w:rPr>
+        <w:t>Actor secundario:</w:t>
+      </w:r>
+      <w:r>
+        <w:rPr>
+          <w:rFonts w:cstheme="minorHAnsi"/>
+          <w:lang w:val="es-CR"/>
+        </w:rPr>
+        <w:t xml:space="preserve"> Aplicación</w:t>
+      </w:r>
+    </w:p>
+    <w:p>
+      <w:pPr>
+        <w:jc w:val="both"/>
+        <w:rPr>
+          <w:rFonts w:cstheme="minorHAnsi"/>
+          <w:lang w:val="es-CR"/>
+        </w:rPr>
+      </w:pPr>
+      <w:r>
+        <w:rPr>
+          <w:rFonts w:cstheme="minorHAnsi"/>
+          <w:b/>
+          <w:lang w:val="es-CR"/>
+        </w:rPr>
+        <w:t xml:space="preserve">Objetivo: </w:t>
+      </w:r>
+      <w:r>
+        <w:rPr>
+          <w:rFonts w:cstheme="minorHAnsi"/>
+          <w:lang w:val="es-CR"/>
+        </w:rPr>
+        <w:t>Guardar una cita en la agenda de citas</w:t>
+      </w:r>
+    </w:p>
+    <w:p>
+      <w:pPr>
+        <w:jc w:val="both"/>
+        <w:rPr>
+          <w:rFonts w:cstheme="minorHAnsi"/>
+          <w:b/>
+          <w:lang w:val="es-CR"/>
+        </w:rPr>
+      </w:pPr>
+      <w:r>
+        <w:rPr>
+          <w:rFonts w:cstheme="minorHAnsi"/>
+          <w:b/>
+          <w:lang w:val="es-CR"/>
+        </w:rPr>
+        <w:t xml:space="preserve">Condiciones previas: </w:t>
+      </w:r>
+    </w:p>
+    <w:p>
+      <w:pPr>
+        <w:pStyle w:val="Prrafodelista"/>
+        <w:numPr>
+          <w:ilvl w:val="0"/>
+          <w:numId w:val="32"/>
+        </w:numPr>
+        <w:jc w:val="both"/>
+        <w:rPr>
+          <w:rFonts w:cstheme="minorHAnsi"/>
+        </w:rPr>
+      </w:pPr>
+      <w:r>
+        <w:rPr>
+          <w:rFonts w:cstheme="minorHAnsi"/>
+        </w:rPr>
+        <w:t>Llenar los campos necesarios.</w:t>
+      </w:r>
+    </w:p>
+    <w:p>
+      <w:pPr>
+        <w:jc w:val="both"/>
+        <w:rPr>
+          <w:rFonts w:cstheme="minorHAnsi"/>
+          <w:b/>
+          <w:lang w:val="es-CR"/>
+        </w:rPr>
+      </w:pPr>
+      <w:r>
+        <w:rPr>
+          <w:rFonts w:cstheme="minorHAnsi"/>
+          <w:b/>
+          <w:lang w:val="es-CR"/>
+        </w:rPr>
+        <w:t xml:space="preserve">Escenario: </w:t>
+      </w:r>
+    </w:p>
+    <w:p>
+      <w:pPr>
+        <w:pStyle w:val="Prrafodelista"/>
+        <w:numPr>
+          <w:ilvl w:val="0"/>
+          <w:numId w:val="34"/>
+        </w:numPr>
+        <w:jc w:val="both"/>
+        <w:rPr>
+          <w:rFonts w:cstheme="minorHAnsi"/>
+        </w:rPr>
+      </w:pPr>
+      <w:r>
+        <w:rPr>
+          <w:rFonts w:cstheme="minorHAnsi"/>
+        </w:rPr>
+        <w:t>El Sistema despliega el formulario en la pantalla.</w:t>
+      </w:r>
+    </w:p>
+    <w:p>
+      <w:pPr>
+        <w:pStyle w:val="Prrafodelista"/>
+        <w:numPr>
+          <w:ilvl w:val="0"/>
+          <w:numId w:val="34"/>
+        </w:numPr>
+        <w:jc w:val="both"/>
+        <w:rPr>
+          <w:rFonts w:cstheme="minorHAnsi"/>
+        </w:rPr>
+      </w:pPr>
+      <w:r>
+        <w:rPr>
+          <w:rFonts w:cstheme="minorHAnsi"/>
+        </w:rPr>
+        <w:t>El actor llena el formulario.</w:t>
+      </w:r>
+    </w:p>
+    <w:p>
+      <w:pPr>
+        <w:pStyle w:val="Prrafodelista"/>
+        <w:numPr>
+          <w:ilvl w:val="0"/>
+          <w:numId w:val="34"/>
+        </w:numPr>
+        <w:jc w:val="both"/>
+        <w:rPr>
+          <w:rFonts w:cstheme="minorHAnsi"/>
+        </w:rPr>
+      </w:pPr>
+      <w:r>
+        <w:rPr>
+          <w:rFonts w:cstheme="minorHAnsi"/>
+        </w:rPr>
+        <w:t>El actor selecciona la opción guardar.</w:t>
+      </w:r>
+    </w:p>
+    <w:p>
+      <w:pPr>
+        <w:pStyle w:val="Prrafodelista"/>
+        <w:numPr>
+          <w:ilvl w:val="0"/>
+          <w:numId w:val="34"/>
+        </w:numPr>
+        <w:jc w:val="both"/>
+        <w:rPr>
+          <w:rFonts w:cstheme="minorHAnsi"/>
+        </w:rPr>
+      </w:pPr>
+      <w:r>
+        <w:rPr>
+          <w:rFonts w:cstheme="minorHAnsi"/>
+        </w:rPr>
+        <w:t>El sistema guarda en la base de datos la cita.</w:t>
+      </w:r>
+    </w:p>
+    <w:p>
+      <w:pPr>
+        <w:pStyle w:val="Prrafodelista"/>
+        <w:numPr>
+          <w:ilvl w:val="0"/>
+          <w:numId w:val="34"/>
+        </w:numPr>
+        <w:jc w:val="both"/>
+        <w:rPr>
+          <w:rFonts w:cstheme="minorHAnsi"/>
+        </w:rPr>
+      </w:pPr>
+      <w:r>
+        <w:rPr>
+          <w:rFonts w:cstheme="minorHAnsi"/>
+        </w:rPr>
+        <w:t>Termina CU.</w:t>
+      </w:r>
+    </w:p>
+    <w:p>
+      <w:pPr>
+        <w:jc w:val="both"/>
+        <w:rPr>
+          <w:rFonts w:cstheme="minorHAnsi"/>
+          <w:b/>
+          <w:lang w:val="es-CR"/>
+        </w:rPr>
+      </w:pPr>
+      <w:r>
+        <w:rPr>
+          <w:rFonts w:cstheme="minorHAnsi"/>
+          <w:b/>
+          <w:lang w:val="es-CR"/>
+        </w:rPr>
+        <w:t xml:space="preserve">Excepciones: </w:t>
+      </w:r>
+    </w:p>
+    <w:p>
+      <w:pPr>
+        <w:jc w:val="both"/>
+        <w:rPr>
+          <w:rFonts w:cstheme="minorHAnsi"/>
+          <w:lang w:val="es-CR"/>
+        </w:rPr>
+      </w:pPr>
+      <w:r>
+        <w:rPr>
+          <w:rFonts w:cstheme="minorHAnsi"/>
+          <w:b/>
+          <w:lang w:val="es-CR"/>
+        </w:rPr>
+        <w:t xml:space="preserve">  </w:t>
+      </w:r>
+      <w:r>
+        <w:rPr>
+          <w:rFonts w:cstheme="minorHAnsi"/>
+          <w:lang w:val="es-CR"/>
+        </w:rPr>
+        <w:t xml:space="preserve">    3.</w:t>
+      </w:r>
+      <w:r>
+        <w:rPr>
+          <w:rFonts w:cstheme="minorHAnsi"/>
+          <w:lang w:val="es-CR"/>
+        </w:rPr>
+        <w:tab/>
+        <w:t>El formulario no está completo.</w:t>
+      </w:r>
+    </w:p>
+    <w:p>
+      <w:pPr>
+        <w:jc w:val="both"/>
+        <w:rPr>
+          <w:rFonts w:cstheme="minorHAnsi"/>
+          <w:lang w:val="es-CR"/>
+        </w:rPr>
+      </w:pPr>
+      <w:r>
+        <w:rPr>
+          <w:rFonts w:cstheme="minorHAnsi"/>
+          <w:lang w:val="es-CR"/>
+        </w:rPr>
+        <w:tab/>
+        <w:t xml:space="preserve">     a.</w:t>
+      </w:r>
+      <w:r>
+        <w:rPr>
+          <w:rFonts w:cstheme="minorHAnsi"/>
+          <w:lang w:val="es-CR"/>
+        </w:rPr>
+        <w:tab/>
+        <w:t>Mensaje de error de que faltan campos, se devuelve al paso 2.</w:t>
+      </w:r>
+    </w:p>
+    <w:p>
+      <w:pPr>
+        <w:jc w:val="both"/>
+        <w:rPr>
+          <w:rFonts w:cstheme="minorHAnsi"/>
+          <w:lang w:val="es-CR"/>
+        </w:rPr>
+      </w:pPr>
+      <w:r>
+        <w:rPr>
+          <w:rFonts w:cstheme="minorHAnsi"/>
+          <w:lang w:val="es-CR"/>
+        </w:rPr>
+        <w:t xml:space="preserve">      4.</w:t>
+      </w:r>
+      <w:r>
+        <w:rPr>
+          <w:rFonts w:cstheme="minorHAnsi"/>
+          <w:lang w:val="es-CR"/>
+        </w:rPr>
+        <w:tab/>
+        <w:t>El sistema no puede guardar la cita.</w:t>
+      </w:r>
+    </w:p>
+    <w:p>
+      <w:pPr>
+        <w:jc w:val="both"/>
+        <w:rPr>
+          <w:rFonts w:cstheme="minorHAnsi"/>
+          <w:lang w:val="es-CR"/>
+        </w:rPr>
+      </w:pPr>
+      <w:r>
+        <w:rPr>
+          <w:rFonts w:cstheme="minorHAnsi"/>
+          <w:lang w:val="es-CR"/>
+        </w:rPr>
+        <w:t xml:space="preserve">                 a. </w:t>
+      </w:r>
+      <w:r>
+        <w:rPr>
+          <w:rFonts w:cstheme="minorHAnsi"/>
+          <w:lang w:val="es-CR"/>
+        </w:rPr>
+        <w:tab/>
+        <w:t>Mensaje de error y termina CU</w:t>
+      </w:r>
+    </w:p>
+    <w:p>
+      <w:pPr>
+        <w:jc w:val="both"/>
+        <w:rPr>
+          <w:rFonts w:cstheme="minorHAnsi"/>
+          <w:b/>
+          <w:lang w:val="es-ES"/>
+        </w:rPr>
+      </w:pPr>
+      <w:r>
+        <w:rPr>
+          <w:rFonts w:cstheme="minorHAnsi"/>
+          <w:b/>
+          <w:lang w:val="es-ES"/>
+        </w:rPr>
+        <w:t>Post condiciones:</w:t>
+      </w:r>
+    </w:p>
+    <w:p>
+      <w:pPr>
+        <w:pStyle w:val="Prrafodelista"/>
+        <w:numPr>
+          <w:ilvl w:val="0"/>
+          <w:numId w:val="32"/>
+        </w:numPr>
+        <w:jc w:val="both"/>
+        <w:rPr>
+          <w:rFonts w:cstheme="minorHAnsi"/>
+          <w:lang w:val="es-ES"/>
+        </w:rPr>
+      </w:pPr>
+      <w:r>
+        <w:rPr>
+          <w:rFonts w:cstheme="minorHAnsi"/>
+          <w:lang w:val="es-ES"/>
+        </w:rPr>
         <w:lastRenderedPageBreak/>
-        <w:t>Caso de uso: Horario de atención</w:t>
-      </w:r>
-      <w:bookmarkEnd w:id="24"/>
-    </w:p>
-    <w:p>
-      <w:pPr>
-        <w:rPr>
-          <w:lang w:val="es-CR"/>
-        </w:rPr>
-      </w:pPr>
-    </w:p>
-    <w:p>
-      <w:pPr>
-        <w:jc w:val="both"/>
-        <w:rPr>
-          <w:rFonts w:cstheme="minorHAnsi"/>
-          <w:lang w:val="es-CR"/>
-        </w:rPr>
-      </w:pPr>
-      <w:r>
-        <w:rPr>
-          <w:rFonts w:cstheme="minorHAnsi"/>
+        <w:t>La cita queda guardada en la base de datos.</w:t>
+      </w:r>
+      <w:bookmarkStart w:id="25" w:name="_GoBack"/>
+      <w:bookmarkEnd w:id="25"/>
+    </w:p>
+    <w:p>
+      <w:pPr>
+        <w:rPr>
+          <w:lang w:val="es-ES"/>
+        </w:rPr>
+      </w:pPr>
+      <w:r>
+        <w:rPr>
           <w:b/>
-          <w:lang w:val="es-CR"/>
-        </w:rPr>
-        <w:t>Actor:</w:t>
-      </w:r>
-      <w:r>
-        <w:rPr>
-          <w:rFonts w:cstheme="minorHAnsi"/>
-          <w:lang w:val="es-CR"/>
-        </w:rPr>
-        <w:t xml:space="preserve"> Estudiante/Funcionari</w:t>
-      </w:r>
-      <w:r>
-        <w:rPr>
-          <w:rFonts w:cstheme="minorHAnsi"/>
-          <w:lang w:val="es-CR"/>
-        </w:rPr>
-        <w:t>o</w:t>
-      </w:r>
-    </w:p>
-    <w:p>
-      <w:pPr>
-        <w:jc w:val="both"/>
-        <w:rPr>
-          <w:rFonts w:cstheme="minorHAnsi"/>
-          <w:lang w:val="es-CR"/>
-        </w:rPr>
-      </w:pPr>
-      <w:r>
-        <w:rPr>
-          <w:rFonts w:cstheme="minorHAnsi"/>
+          <w:lang w:val="es-ES"/>
+        </w:rPr>
+        <w:t>DACU-H:</w:t>
+      </w:r>
+    </w:p>
+    <w:p>
+      <w:pPr>
+        <w:rPr>
+          <w:lang w:val="es-ES"/>
+        </w:rPr>
+      </w:pPr>
+      <w:r>
+        <w:rPr>
           <w:b/>
-          <w:lang w:val="es-CR"/>
-        </w:rPr>
-        <w:t>Actor secundario:</w:t>
-      </w:r>
-      <w:r>
-        <w:rPr>
-          <w:rFonts w:cstheme="minorHAnsi"/>
-          <w:lang w:val="es-CR"/>
-        </w:rPr>
-        <w:t xml:space="preserve"> Aplicación</w:t>
-      </w:r>
-    </w:p>
-    <w:p>
-      <w:pPr>
-        <w:jc w:val="both"/>
-        <w:rPr>
-          <w:rFonts w:cstheme="minorHAnsi"/>
+          <w:lang w:val="es-ES"/>
+        </w:rPr>
+        <w:t>DSCU-H:</w:t>
+      </w:r>
+    </w:p>
+    <w:p>
+      <w:pPr>
+        <w:rPr>
+          <w:lang w:val="es-ES"/>
+        </w:rPr>
+      </w:pPr>
+      <w:r>
+        <w:rPr>
           <w:b/>
-          <w:lang w:val="es-CR"/>
-        </w:rPr>
-      </w:pPr>
-      <w:r>
-        <w:rPr>
-          <w:rFonts w:cstheme="minorHAnsi"/>
-          <w:b/>
-          <w:lang w:val="es-CR"/>
-        </w:rPr>
-        <w:t xml:space="preserve">Objetivo: </w:t>
-      </w:r>
-    </w:p>
-    <w:p>
-      <w:pPr>
-        <w:jc w:val="both"/>
-        <w:rPr>
-          <w:rFonts w:cstheme="minorHAnsi"/>
-          <w:lang w:val="es-CR"/>
-        </w:rPr>
-      </w:pPr>
-      <w:r>
-        <w:rPr>
-          <w:rFonts w:cstheme="minorHAnsi"/>
-          <w:b/>
-          <w:lang w:val="es-CR"/>
-        </w:rPr>
-        <w:t xml:space="preserve">Condiciones previas: </w:t>
-      </w:r>
-    </w:p>
-    <w:p>
-      <w:pPr>
-        <w:jc w:val="both"/>
-        <w:rPr>
-          <w:rFonts w:cstheme="minorHAnsi"/>
-          <w:b/>
-          <w:lang w:val="es-CR"/>
-        </w:rPr>
-      </w:pPr>
-      <w:r>
-        <w:rPr>
-          <w:rFonts w:cstheme="minorHAnsi"/>
-          <w:b/>
-          <w:lang w:val="es-CR"/>
-        </w:rPr>
-        <w:t xml:space="preserve">Escenario: </w:t>
-      </w:r>
-    </w:p>
-    <w:p>
-      <w:pPr>
-        <w:jc w:val="both"/>
-        <w:rPr>
-          <w:rFonts w:cstheme="minorHAnsi"/>
-          <w:b/>
-          <w:lang w:val="es-CR"/>
-        </w:rPr>
-      </w:pPr>
-      <w:r>
-        <w:rPr>
-          <w:rFonts w:cstheme="minorHAnsi"/>
-          <w:b/>
-          <w:lang w:val="es-CR"/>
-        </w:rPr>
-        <w:t xml:space="preserve">Excepciones: </w:t>
-      </w:r>
-    </w:p>
-    <w:p>
-      <w:pPr>
-        <w:jc w:val="both"/>
-        <w:rPr>
-          <w:rFonts w:cstheme="minorHAnsi"/>
-          <w:b/>
-        </w:rPr>
-      </w:pPr>
-      <w:r>
-        <w:rPr>
-          <w:rFonts w:cstheme="minorHAnsi"/>
-          <w:b/>
-        </w:rPr>
-        <w:t xml:space="preserve">Post </w:t>
-      </w:r>
-      <w:proofErr w:type="spellStart"/>
-      <w:r>
-        <w:rPr>
-          <w:rFonts w:cstheme="minorHAnsi"/>
-          <w:b/>
-        </w:rPr>
-        <w:t>condiciones</w:t>
-      </w:r>
-      <w:proofErr w:type="spellEnd"/>
-      <w:r>
-        <w:rPr>
-          <w:rFonts w:cstheme="minorHAnsi"/>
-          <w:b/>
-        </w:rPr>
-        <w:t>:</w:t>
-      </w:r>
-    </w:p>
-    <w:p>
-      <w:r>
-        <w:rPr>
-          <w:b/>
-        </w:rPr>
-        <w:t>DACU-H:</w:t>
-      </w:r>
-    </w:p>
-    <w:p>
-      <w:r>
-        <w:rPr>
-          <w:b/>
-        </w:rPr>
-        <w:t>DSCU-H:</w:t>
-      </w:r>
-    </w:p>
-    <w:p>
-      <w:r>
-        <w:rPr>
-          <w:b/>
+          <w:lang w:val="es-ES"/>
         </w:rPr>
         <w:t>DSDCU-H:</w:t>
       </w:r>
     </w:p>
     <w:p>
+      <w:pPr>
+        <w:rPr>
+          <w:lang w:val="es-ES"/>
+        </w:rPr>
+      </w:pPr>
       <w:r>
         <w:rPr>
           <w:b/>
@@ -6357,16 +6903,14 @@
           <w:lang w:val="es-CR"/>
         </w:rPr>
       </w:pPr>
-      <w:bookmarkStart w:id="25" w:name="_Toc353006405"/>
-      <w:proofErr w:type="spellStart"/>
-      <w:r>
-        <w:t>Modelo</w:t>
-      </w:r>
-      <w:proofErr w:type="spellEnd"/>
-      <w:r>
-        <w:t xml:space="preserve"> conceptual</w:t>
-      </w:r>
-      <w:bookmarkEnd w:id="25"/>
+      <w:bookmarkStart w:id="26" w:name="_Toc353006405"/>
+      <w:r>
+        <w:rPr>
+          <w:lang w:val="es-ES"/>
+        </w:rPr>
+        <w:t>Modelo conceptual</w:t>
+      </w:r>
+      <w:bookmarkEnd w:id="26"/>
     </w:p>
     <w:p>
       <w:pPr>
@@ -6386,14 +6930,14 @@
           <w:lang w:val="es-CR"/>
         </w:rPr>
       </w:pPr>
-      <w:bookmarkStart w:id="26" w:name="_Toc353006406"/>
+      <w:bookmarkStart w:id="27" w:name="_Toc353006406"/>
       <w:r>
         <w:rPr>
           <w:lang w:val="es-CR"/>
         </w:rPr>
         <w:t>Requisitos de desempeño</w:t>
       </w:r>
-      <w:bookmarkEnd w:id="26"/>
+      <w:bookmarkEnd w:id="27"/>
     </w:p>
     <w:p>
       <w:pPr>
@@ -6420,14 +6964,14 @@
           <w:lang w:val="es-CR"/>
         </w:rPr>
       </w:pPr>
-      <w:bookmarkStart w:id="27" w:name="_Toc353006407"/>
+      <w:bookmarkStart w:id="28" w:name="_Toc353006407"/>
       <w:r>
         <w:rPr>
           <w:lang w:val="es-CR"/>
         </w:rPr>
         <w:t>Restricciones del sistema</w:t>
       </w:r>
-      <w:bookmarkEnd w:id="27"/>
+      <w:bookmarkEnd w:id="28"/>
     </w:p>
     <w:p>
       <w:pPr>
@@ -6440,14 +6984,14 @@
           <w:lang w:val="es-CR"/>
         </w:rPr>
       </w:pPr>
-      <w:bookmarkStart w:id="28" w:name="_Toc353006408"/>
+      <w:bookmarkStart w:id="29" w:name="_Toc353006408"/>
       <w:r>
         <w:rPr>
           <w:lang w:val="es-CR"/>
         </w:rPr>
         <w:t>Atributos del sistema</w:t>
       </w:r>
-      <w:bookmarkEnd w:id="28"/>
+      <w:bookmarkEnd w:id="29"/>
     </w:p>
     <w:p>
       <w:pPr>
@@ -6467,14 +7011,14 @@
           <w:lang w:val="es-CR"/>
         </w:rPr>
       </w:pPr>
-      <w:bookmarkStart w:id="29" w:name="_Toc353006409"/>
+      <w:bookmarkStart w:id="30" w:name="_Toc353006409"/>
       <w:r>
         <w:rPr>
           <w:lang w:val="es-CR"/>
         </w:rPr>
         <w:t>Requerimientos no funcionales</w:t>
       </w:r>
-      <w:bookmarkEnd w:id="29"/>
+      <w:bookmarkEnd w:id="30"/>
     </w:p>
     <w:p>
       <w:pPr>
@@ -6494,14 +7038,14 @@
           <w:lang w:val="es-CR"/>
         </w:rPr>
       </w:pPr>
-      <w:bookmarkStart w:id="30" w:name="_Toc353006410"/>
+      <w:bookmarkStart w:id="31" w:name="_Toc353006410"/>
       <w:r>
         <w:rPr>
           <w:lang w:val="es-CR"/>
         </w:rPr>
         <w:t>Apéndice</w:t>
       </w:r>
-      <w:bookmarkEnd w:id="30"/>
+      <w:bookmarkEnd w:id="31"/>
     </w:p>
     <w:p>
       <w:pPr>
@@ -6529,7 +7073,7 @@
 </file>
 
 <file path=word/numbering.xml><?xml version="1.0" encoding="utf-8"?>
-<w:numbering xmlns:ve="http://schemas.openxmlformats.org/markup-compatibility/2006" xmlns:o="urn:schemas-microsoft-com:office:office" xmlns:r="http://schemas.openxmlformats.org/officeDocument/2006/relationships" xmlns:m="http://schemas.openxmlformats.org/officeDocument/2006/math" xmlns:v="urn:schemas-microsoft-com:vml" xmlns:wp="http://schemas.openxmlformats.org/drawingml/2006/wordprocessingDrawing" xmlns:w10="urn:schemas-microsoft-com:office:word" xmlns:w="http://schemas.openxmlformats.org/wordprocessingml/2006/main" xmlns:wne="http://schemas.microsoft.com/office/word/2006/wordml">
+<w:numbering xmlns:wpc="http://schemas.microsoft.com/office/word/2010/wordprocessingCanvas" xmlns:mc="http://schemas.openxmlformats.org/markup-compatibility/2006" xmlns:o="urn:schemas-microsoft-com:office:office" xmlns:r="http://schemas.openxmlformats.org/officeDocument/2006/relationships" xmlns:m="http://schemas.openxmlformats.org/officeDocument/2006/math" xmlns:v="urn:schemas-microsoft-com:vml" xmlns:wp14="http://schemas.microsoft.com/office/word/2010/wordprocessingDrawing" xmlns:wp="http://schemas.openxmlformats.org/drawingml/2006/wordprocessingDrawing" xmlns:w10="urn:schemas-microsoft-com:office:word" xmlns:w="http://schemas.openxmlformats.org/wordprocessingml/2006/main" xmlns:w14="http://schemas.microsoft.com/office/word/2010/wordml" xmlns:wpg="http://schemas.microsoft.com/office/word/2010/wordprocessingGroup" xmlns:wpi="http://schemas.microsoft.com/office/word/2010/wordprocessingInk" xmlns:wne="http://schemas.microsoft.com/office/word/2006/wordml" xmlns:wps="http://schemas.microsoft.com/office/word/2010/wordprocessingShape" mc:Ignorable="w14 wp14">
   <w:abstractNum w:abstractNumId="0">
     <w:nsid w:val="00BE2461"/>
     <w:multiLevelType w:val="multilevel"/>
@@ -6738,6 +7282,264 @@
     </w:lvl>
   </w:abstractNum>
   <w:abstractNum w:abstractNumId="2">
+    <w:nsid w:val="11C853AE"/>
+    <w:multiLevelType w:val="hybridMultilevel"/>
+    <w:tmpl w:val="DF5C7C24"/>
+    <w:lvl w:ilvl="0" w:tplc="0409000F">
+      <w:start w:val="1"/>
+      <w:numFmt w:val="decimal"/>
+      <w:lvlText w:val="%1."/>
+      <w:lvlJc w:val="left"/>
+      <w:pPr>
+        <w:ind w:left="720" w:hanging="360"/>
+      </w:pPr>
+    </w:lvl>
+    <w:lvl w:ilvl="1" w:tplc="04090019">
+      <w:start w:val="1"/>
+      <w:numFmt w:val="lowerLetter"/>
+      <w:lvlText w:val="%2."/>
+      <w:lvlJc w:val="left"/>
+      <w:pPr>
+        <w:ind w:left="1440" w:hanging="360"/>
+      </w:pPr>
+    </w:lvl>
+    <w:lvl w:ilvl="2" w:tplc="0409001B" w:tentative="1">
+      <w:start w:val="1"/>
+      <w:numFmt w:val="lowerRoman"/>
+      <w:lvlText w:val="%3."/>
+      <w:lvlJc w:val="right"/>
+      <w:pPr>
+        <w:ind w:left="2160" w:hanging="180"/>
+      </w:pPr>
+    </w:lvl>
+    <w:lvl w:ilvl="3" w:tplc="0409000F" w:tentative="1">
+      <w:start w:val="1"/>
+      <w:numFmt w:val="decimal"/>
+      <w:lvlText w:val="%4."/>
+      <w:lvlJc w:val="left"/>
+      <w:pPr>
+        <w:ind w:left="2880" w:hanging="360"/>
+      </w:pPr>
+    </w:lvl>
+    <w:lvl w:ilvl="4" w:tplc="04090019" w:tentative="1">
+      <w:start w:val="1"/>
+      <w:numFmt w:val="lowerLetter"/>
+      <w:lvlText w:val="%5."/>
+      <w:lvlJc w:val="left"/>
+      <w:pPr>
+        <w:ind w:left="3600" w:hanging="360"/>
+      </w:pPr>
+    </w:lvl>
+    <w:lvl w:ilvl="5" w:tplc="0409001B" w:tentative="1">
+      <w:start w:val="1"/>
+      <w:numFmt w:val="lowerRoman"/>
+      <w:lvlText w:val="%6."/>
+      <w:lvlJc w:val="right"/>
+      <w:pPr>
+        <w:ind w:left="4320" w:hanging="180"/>
+      </w:pPr>
+    </w:lvl>
+    <w:lvl w:ilvl="6" w:tplc="0409000F" w:tentative="1">
+      <w:start w:val="1"/>
+      <w:numFmt w:val="decimal"/>
+      <w:lvlText w:val="%7."/>
+      <w:lvlJc w:val="left"/>
+      <w:pPr>
+        <w:ind w:left="5040" w:hanging="360"/>
+      </w:pPr>
+    </w:lvl>
+    <w:lvl w:ilvl="7" w:tplc="04090019" w:tentative="1">
+      <w:start w:val="1"/>
+      <w:numFmt w:val="lowerLetter"/>
+      <w:lvlText w:val="%8."/>
+      <w:lvlJc w:val="left"/>
+      <w:pPr>
+        <w:ind w:left="5760" w:hanging="360"/>
+      </w:pPr>
+    </w:lvl>
+    <w:lvl w:ilvl="8" w:tplc="0409001B" w:tentative="1">
+      <w:start w:val="1"/>
+      <w:numFmt w:val="lowerRoman"/>
+      <w:lvlText w:val="%9."/>
+      <w:lvlJc w:val="right"/>
+      <w:pPr>
+        <w:ind w:left="6480" w:hanging="180"/>
+      </w:pPr>
+    </w:lvl>
+  </w:abstractNum>
+  <w:abstractNum w:abstractNumId="3">
+    <w:nsid w:val="15DD7BA7"/>
+    <w:multiLevelType w:val="hybridMultilevel"/>
+    <w:tmpl w:val="11DC86BC"/>
+    <w:lvl w:ilvl="0" w:tplc="0409000F">
+      <w:start w:val="1"/>
+      <w:numFmt w:val="decimal"/>
+      <w:lvlText w:val="%1."/>
+      <w:lvlJc w:val="left"/>
+      <w:pPr>
+        <w:ind w:left="720" w:hanging="360"/>
+      </w:pPr>
+    </w:lvl>
+    <w:lvl w:ilvl="1" w:tplc="04090019" w:tentative="1">
+      <w:start w:val="1"/>
+      <w:numFmt w:val="lowerLetter"/>
+      <w:lvlText w:val="%2."/>
+      <w:lvlJc w:val="left"/>
+      <w:pPr>
+        <w:ind w:left="1440" w:hanging="360"/>
+      </w:pPr>
+    </w:lvl>
+    <w:lvl w:ilvl="2" w:tplc="0409001B" w:tentative="1">
+      <w:start w:val="1"/>
+      <w:numFmt w:val="lowerRoman"/>
+      <w:lvlText w:val="%3."/>
+      <w:lvlJc w:val="right"/>
+      <w:pPr>
+        <w:ind w:left="2160" w:hanging="180"/>
+      </w:pPr>
+    </w:lvl>
+    <w:lvl w:ilvl="3" w:tplc="0409000F" w:tentative="1">
+      <w:start w:val="1"/>
+      <w:numFmt w:val="decimal"/>
+      <w:lvlText w:val="%4."/>
+      <w:lvlJc w:val="left"/>
+      <w:pPr>
+        <w:ind w:left="2880" w:hanging="360"/>
+      </w:pPr>
+    </w:lvl>
+    <w:lvl w:ilvl="4" w:tplc="04090019" w:tentative="1">
+      <w:start w:val="1"/>
+      <w:numFmt w:val="lowerLetter"/>
+      <w:lvlText w:val="%5."/>
+      <w:lvlJc w:val="left"/>
+      <w:pPr>
+        <w:ind w:left="3600" w:hanging="360"/>
+      </w:pPr>
+    </w:lvl>
+    <w:lvl w:ilvl="5" w:tplc="0409001B" w:tentative="1">
+      <w:start w:val="1"/>
+      <w:numFmt w:val="lowerRoman"/>
+      <w:lvlText w:val="%6."/>
+      <w:lvlJc w:val="right"/>
+      <w:pPr>
+        <w:ind w:left="4320" w:hanging="180"/>
+      </w:pPr>
+    </w:lvl>
+    <w:lvl w:ilvl="6" w:tplc="0409000F" w:tentative="1">
+      <w:start w:val="1"/>
+      <w:numFmt w:val="decimal"/>
+      <w:lvlText w:val="%7."/>
+      <w:lvlJc w:val="left"/>
+      <w:pPr>
+        <w:ind w:left="5040" w:hanging="360"/>
+      </w:pPr>
+    </w:lvl>
+    <w:lvl w:ilvl="7" w:tplc="04090019" w:tentative="1">
+      <w:start w:val="1"/>
+      <w:numFmt w:val="lowerLetter"/>
+      <w:lvlText w:val="%8."/>
+      <w:lvlJc w:val="left"/>
+      <w:pPr>
+        <w:ind w:left="5760" w:hanging="360"/>
+      </w:pPr>
+    </w:lvl>
+    <w:lvl w:ilvl="8" w:tplc="0409001B" w:tentative="1">
+      <w:start w:val="1"/>
+      <w:numFmt w:val="lowerRoman"/>
+      <w:lvlText w:val="%9."/>
+      <w:lvlJc w:val="right"/>
+      <w:pPr>
+        <w:ind w:left="6480" w:hanging="180"/>
+      </w:pPr>
+    </w:lvl>
+  </w:abstractNum>
+  <w:abstractNum w:abstractNumId="4">
+    <w:nsid w:val="1AFE35CC"/>
+    <w:multiLevelType w:val="multilevel"/>
+    <w:tmpl w:val="CB74A746"/>
+    <w:lvl w:ilvl="0">
+      <w:start w:val="1"/>
+      <w:numFmt w:val="decimal"/>
+      <w:lvlText w:val="%1."/>
+      <w:lvlJc w:val="left"/>
+      <w:pPr>
+        <w:ind w:left="360" w:hanging="360"/>
+      </w:pPr>
+    </w:lvl>
+    <w:lvl w:ilvl="1">
+      <w:start w:val="1"/>
+      <w:numFmt w:val="lowerLetter"/>
+      <w:lvlText w:val="%2)"/>
+      <w:lvlJc w:val="left"/>
+      <w:pPr>
+        <w:ind w:left="720" w:hanging="360"/>
+      </w:pPr>
+    </w:lvl>
+    <w:lvl w:ilvl="2">
+      <w:start w:val="1"/>
+      <w:numFmt w:val="lowerRoman"/>
+      <w:lvlText w:val="%3)"/>
+      <w:lvlJc w:val="left"/>
+      <w:pPr>
+        <w:ind w:left="1080" w:hanging="360"/>
+      </w:pPr>
+    </w:lvl>
+    <w:lvl w:ilvl="3">
+      <w:start w:val="1"/>
+      <w:numFmt w:val="decimal"/>
+      <w:lvlText w:val="(%4)"/>
+      <w:lvlJc w:val="left"/>
+      <w:pPr>
+        <w:ind w:left="1440" w:hanging="360"/>
+      </w:pPr>
+    </w:lvl>
+    <w:lvl w:ilvl="4">
+      <w:start w:val="1"/>
+      <w:numFmt w:val="lowerLetter"/>
+      <w:lvlText w:val="(%5)"/>
+      <w:lvlJc w:val="left"/>
+      <w:pPr>
+        <w:ind w:left="1800" w:hanging="360"/>
+      </w:pPr>
+    </w:lvl>
+    <w:lvl w:ilvl="5">
+      <w:start w:val="1"/>
+      <w:numFmt w:val="lowerRoman"/>
+      <w:lvlText w:val="(%6)"/>
+      <w:lvlJc w:val="left"/>
+      <w:pPr>
+        <w:ind w:left="2160" w:hanging="360"/>
+      </w:pPr>
+    </w:lvl>
+    <w:lvl w:ilvl="6">
+      <w:start w:val="1"/>
+      <w:numFmt w:val="decimal"/>
+      <w:lvlText w:val="%7."/>
+      <w:lvlJc w:val="left"/>
+      <w:pPr>
+        <w:ind w:left="2520" w:hanging="360"/>
+      </w:pPr>
+    </w:lvl>
+    <w:lvl w:ilvl="7">
+      <w:start w:val="1"/>
+      <w:numFmt w:val="lowerLetter"/>
+      <w:lvlText w:val="%8."/>
+      <w:lvlJc w:val="left"/>
+      <w:pPr>
+        <w:ind w:left="2880" w:hanging="360"/>
+      </w:pPr>
+    </w:lvl>
+    <w:lvl w:ilvl="8">
+      <w:start w:val="1"/>
+      <w:numFmt w:val="lowerRoman"/>
+      <w:lvlText w:val="%9."/>
+      <w:lvlJc w:val="left"/>
+      <w:pPr>
+        <w:ind w:left="3240" w:hanging="360"/>
+      </w:pPr>
+    </w:lvl>
+  </w:abstractNum>
+  <w:abstractNum w:abstractNumId="5">
     <w:nsid w:val="1FB76EDA"/>
     <w:multiLevelType w:val="hybridMultilevel"/>
     <w:tmpl w:val="404AAA38"/>
@@ -6850,7 +7652,636 @@
       </w:pPr>
     </w:lvl>
   </w:abstractNum>
-  <w:abstractNum w:abstractNumId="3">
+  <w:abstractNum w:abstractNumId="6">
+    <w:nsid w:val="20FA526C"/>
+    <w:multiLevelType w:val="hybridMultilevel"/>
+    <w:tmpl w:val="9CE4488C"/>
+    <w:lvl w:ilvl="0" w:tplc="0409000F">
+      <w:start w:val="1"/>
+      <w:numFmt w:val="decimal"/>
+      <w:lvlText w:val="%1."/>
+      <w:lvlJc w:val="left"/>
+      <w:pPr>
+        <w:ind w:left="360" w:hanging="360"/>
+      </w:pPr>
+    </w:lvl>
+    <w:lvl w:ilvl="1" w:tplc="04090019" w:tentative="1">
+      <w:start w:val="1"/>
+      <w:numFmt w:val="lowerLetter"/>
+      <w:lvlText w:val="%2."/>
+      <w:lvlJc w:val="left"/>
+      <w:pPr>
+        <w:ind w:left="1080" w:hanging="360"/>
+      </w:pPr>
+    </w:lvl>
+    <w:lvl w:ilvl="2" w:tplc="0409001B" w:tentative="1">
+      <w:start w:val="1"/>
+      <w:numFmt w:val="lowerRoman"/>
+      <w:lvlText w:val="%3."/>
+      <w:lvlJc w:val="right"/>
+      <w:pPr>
+        <w:ind w:left="1800" w:hanging="180"/>
+      </w:pPr>
+    </w:lvl>
+    <w:lvl w:ilvl="3" w:tplc="0409000F" w:tentative="1">
+      <w:start w:val="1"/>
+      <w:numFmt w:val="decimal"/>
+      <w:lvlText w:val="%4."/>
+      <w:lvlJc w:val="left"/>
+      <w:pPr>
+        <w:ind w:left="2520" w:hanging="360"/>
+      </w:pPr>
+    </w:lvl>
+    <w:lvl w:ilvl="4" w:tplc="04090019" w:tentative="1">
+      <w:start w:val="1"/>
+      <w:numFmt w:val="lowerLetter"/>
+      <w:lvlText w:val="%5."/>
+      <w:lvlJc w:val="left"/>
+      <w:pPr>
+        <w:ind w:left="3240" w:hanging="360"/>
+      </w:pPr>
+    </w:lvl>
+    <w:lvl w:ilvl="5" w:tplc="0409001B" w:tentative="1">
+      <w:start w:val="1"/>
+      <w:numFmt w:val="lowerRoman"/>
+      <w:lvlText w:val="%6."/>
+      <w:lvlJc w:val="right"/>
+      <w:pPr>
+        <w:ind w:left="3960" w:hanging="180"/>
+      </w:pPr>
+    </w:lvl>
+    <w:lvl w:ilvl="6" w:tplc="0409000F" w:tentative="1">
+      <w:start w:val="1"/>
+      <w:numFmt w:val="decimal"/>
+      <w:lvlText w:val="%7."/>
+      <w:lvlJc w:val="left"/>
+      <w:pPr>
+        <w:ind w:left="4680" w:hanging="360"/>
+      </w:pPr>
+    </w:lvl>
+    <w:lvl w:ilvl="7" w:tplc="04090019" w:tentative="1">
+      <w:start w:val="1"/>
+      <w:numFmt w:val="lowerLetter"/>
+      <w:lvlText w:val="%8."/>
+      <w:lvlJc w:val="left"/>
+      <w:pPr>
+        <w:ind w:left="5400" w:hanging="360"/>
+      </w:pPr>
+    </w:lvl>
+    <w:lvl w:ilvl="8" w:tplc="0409001B" w:tentative="1">
+      <w:start w:val="1"/>
+      <w:numFmt w:val="lowerRoman"/>
+      <w:lvlText w:val="%9."/>
+      <w:lvlJc w:val="right"/>
+      <w:pPr>
+        <w:ind w:left="6120" w:hanging="180"/>
+      </w:pPr>
+    </w:lvl>
+  </w:abstractNum>
+  <w:abstractNum w:abstractNumId="7">
+    <w:nsid w:val="221C379F"/>
+    <w:multiLevelType w:val="multilevel"/>
+    <w:tmpl w:val="CB74A746"/>
+    <w:lvl w:ilvl="0">
+      <w:start w:val="1"/>
+      <w:numFmt w:val="decimal"/>
+      <w:lvlText w:val="%1."/>
+      <w:lvlJc w:val="left"/>
+      <w:pPr>
+        <w:ind w:left="360" w:hanging="360"/>
+      </w:pPr>
+    </w:lvl>
+    <w:lvl w:ilvl="1">
+      <w:start w:val="1"/>
+      <w:numFmt w:val="lowerLetter"/>
+      <w:lvlText w:val="%2)"/>
+      <w:lvlJc w:val="left"/>
+      <w:pPr>
+        <w:ind w:left="720" w:hanging="360"/>
+      </w:pPr>
+    </w:lvl>
+    <w:lvl w:ilvl="2">
+      <w:start w:val="1"/>
+      <w:numFmt w:val="lowerRoman"/>
+      <w:lvlText w:val="%3)"/>
+      <w:lvlJc w:val="left"/>
+      <w:pPr>
+        <w:ind w:left="1080" w:hanging="360"/>
+      </w:pPr>
+    </w:lvl>
+    <w:lvl w:ilvl="3">
+      <w:start w:val="1"/>
+      <w:numFmt w:val="decimal"/>
+      <w:lvlText w:val="(%4)"/>
+      <w:lvlJc w:val="left"/>
+      <w:pPr>
+        <w:ind w:left="1440" w:hanging="360"/>
+      </w:pPr>
+    </w:lvl>
+    <w:lvl w:ilvl="4">
+      <w:start w:val="1"/>
+      <w:numFmt w:val="lowerLetter"/>
+      <w:lvlText w:val="(%5)"/>
+      <w:lvlJc w:val="left"/>
+      <w:pPr>
+        <w:ind w:left="1800" w:hanging="360"/>
+      </w:pPr>
+    </w:lvl>
+    <w:lvl w:ilvl="5">
+      <w:start w:val="1"/>
+      <w:numFmt w:val="lowerRoman"/>
+      <w:lvlText w:val="(%6)"/>
+      <w:lvlJc w:val="left"/>
+      <w:pPr>
+        <w:ind w:left="2160" w:hanging="360"/>
+      </w:pPr>
+    </w:lvl>
+    <w:lvl w:ilvl="6">
+      <w:start w:val="1"/>
+      <w:numFmt w:val="decimal"/>
+      <w:lvlText w:val="%7."/>
+      <w:lvlJc w:val="left"/>
+      <w:pPr>
+        <w:ind w:left="2520" w:hanging="360"/>
+      </w:pPr>
+    </w:lvl>
+    <w:lvl w:ilvl="7">
+      <w:start w:val="1"/>
+      <w:numFmt w:val="lowerLetter"/>
+      <w:lvlText w:val="%8."/>
+      <w:lvlJc w:val="left"/>
+      <w:pPr>
+        <w:ind w:left="2880" w:hanging="360"/>
+      </w:pPr>
+    </w:lvl>
+    <w:lvl w:ilvl="8">
+      <w:start w:val="1"/>
+      <w:numFmt w:val="lowerRoman"/>
+      <w:lvlText w:val="%9."/>
+      <w:lvlJc w:val="left"/>
+      <w:pPr>
+        <w:ind w:left="3240" w:hanging="360"/>
+      </w:pPr>
+    </w:lvl>
+  </w:abstractNum>
+  <w:abstractNum w:abstractNumId="8">
+    <w:nsid w:val="23802040"/>
+    <w:multiLevelType w:val="hybridMultilevel"/>
+    <w:tmpl w:val="D0000DCC"/>
+    <w:lvl w:ilvl="0" w:tplc="0409000F">
+      <w:start w:val="1"/>
+      <w:numFmt w:val="decimal"/>
+      <w:lvlText w:val="%1."/>
+      <w:lvlJc w:val="left"/>
+      <w:pPr>
+        <w:ind w:left="1440" w:hanging="360"/>
+      </w:pPr>
+    </w:lvl>
+    <w:lvl w:ilvl="1" w:tplc="04090019">
+      <w:start w:val="1"/>
+      <w:numFmt w:val="lowerLetter"/>
+      <w:lvlText w:val="%2."/>
+      <w:lvlJc w:val="left"/>
+      <w:pPr>
+        <w:ind w:left="2160" w:hanging="360"/>
+      </w:pPr>
+    </w:lvl>
+    <w:lvl w:ilvl="2" w:tplc="0409001B" w:tentative="1">
+      <w:start w:val="1"/>
+      <w:numFmt w:val="lowerRoman"/>
+      <w:lvlText w:val="%3."/>
+      <w:lvlJc w:val="right"/>
+      <w:pPr>
+        <w:ind w:left="2880" w:hanging="180"/>
+      </w:pPr>
+    </w:lvl>
+    <w:lvl w:ilvl="3" w:tplc="0409000F" w:tentative="1">
+      <w:start w:val="1"/>
+      <w:numFmt w:val="decimal"/>
+      <w:lvlText w:val="%4."/>
+      <w:lvlJc w:val="left"/>
+      <w:pPr>
+        <w:ind w:left="3600" w:hanging="360"/>
+      </w:pPr>
+    </w:lvl>
+    <w:lvl w:ilvl="4" w:tplc="04090019" w:tentative="1">
+      <w:start w:val="1"/>
+      <w:numFmt w:val="lowerLetter"/>
+      <w:lvlText w:val="%5."/>
+      <w:lvlJc w:val="left"/>
+      <w:pPr>
+        <w:ind w:left="4320" w:hanging="360"/>
+      </w:pPr>
+    </w:lvl>
+    <w:lvl w:ilvl="5" w:tplc="0409001B" w:tentative="1">
+      <w:start w:val="1"/>
+      <w:numFmt w:val="lowerRoman"/>
+      <w:lvlText w:val="%6."/>
+      <w:lvlJc w:val="right"/>
+      <w:pPr>
+        <w:ind w:left="5040" w:hanging="180"/>
+      </w:pPr>
+    </w:lvl>
+    <w:lvl w:ilvl="6" w:tplc="0409000F" w:tentative="1">
+      <w:start w:val="1"/>
+      <w:numFmt w:val="decimal"/>
+      <w:lvlText w:val="%7."/>
+      <w:lvlJc w:val="left"/>
+      <w:pPr>
+        <w:ind w:left="5760" w:hanging="360"/>
+      </w:pPr>
+    </w:lvl>
+    <w:lvl w:ilvl="7" w:tplc="04090019" w:tentative="1">
+      <w:start w:val="1"/>
+      <w:numFmt w:val="lowerLetter"/>
+      <w:lvlText w:val="%8."/>
+      <w:lvlJc w:val="left"/>
+      <w:pPr>
+        <w:ind w:left="6480" w:hanging="360"/>
+      </w:pPr>
+    </w:lvl>
+    <w:lvl w:ilvl="8" w:tplc="0409001B" w:tentative="1">
+      <w:start w:val="1"/>
+      <w:numFmt w:val="lowerRoman"/>
+      <w:lvlText w:val="%9."/>
+      <w:lvlJc w:val="right"/>
+      <w:pPr>
+        <w:ind w:left="7200" w:hanging="180"/>
+      </w:pPr>
+    </w:lvl>
+  </w:abstractNum>
+  <w:abstractNum w:abstractNumId="9">
+    <w:nsid w:val="26605A1C"/>
+    <w:multiLevelType w:val="hybridMultilevel"/>
+    <w:tmpl w:val="25F82610"/>
+    <w:lvl w:ilvl="0" w:tplc="0409000F">
+      <w:start w:val="1"/>
+      <w:numFmt w:val="decimal"/>
+      <w:lvlText w:val="%1."/>
+      <w:lvlJc w:val="left"/>
+      <w:pPr>
+        <w:ind w:left="720" w:hanging="360"/>
+      </w:pPr>
+    </w:lvl>
+    <w:lvl w:ilvl="1" w:tplc="04090019">
+      <w:start w:val="1"/>
+      <w:numFmt w:val="lowerLetter"/>
+      <w:lvlText w:val="%2."/>
+      <w:lvlJc w:val="left"/>
+      <w:pPr>
+        <w:ind w:left="1440" w:hanging="360"/>
+      </w:pPr>
+    </w:lvl>
+    <w:lvl w:ilvl="2" w:tplc="0409001B" w:tentative="1">
+      <w:start w:val="1"/>
+      <w:numFmt w:val="lowerRoman"/>
+      <w:lvlText w:val="%3."/>
+      <w:lvlJc w:val="right"/>
+      <w:pPr>
+        <w:ind w:left="2160" w:hanging="180"/>
+      </w:pPr>
+    </w:lvl>
+    <w:lvl w:ilvl="3" w:tplc="0409000F" w:tentative="1">
+      <w:start w:val="1"/>
+      <w:numFmt w:val="decimal"/>
+      <w:lvlText w:val="%4."/>
+      <w:lvlJc w:val="left"/>
+      <w:pPr>
+        <w:ind w:left="2880" w:hanging="360"/>
+      </w:pPr>
+    </w:lvl>
+    <w:lvl w:ilvl="4" w:tplc="04090019" w:tentative="1">
+      <w:start w:val="1"/>
+      <w:numFmt w:val="lowerLetter"/>
+      <w:lvlText w:val="%5."/>
+      <w:lvlJc w:val="left"/>
+      <w:pPr>
+        <w:ind w:left="3600" w:hanging="360"/>
+      </w:pPr>
+    </w:lvl>
+    <w:lvl w:ilvl="5" w:tplc="0409001B" w:tentative="1">
+      <w:start w:val="1"/>
+      <w:numFmt w:val="lowerRoman"/>
+      <w:lvlText w:val="%6."/>
+      <w:lvlJc w:val="right"/>
+      <w:pPr>
+        <w:ind w:left="4320" w:hanging="180"/>
+      </w:pPr>
+    </w:lvl>
+    <w:lvl w:ilvl="6" w:tplc="0409000F" w:tentative="1">
+      <w:start w:val="1"/>
+      <w:numFmt w:val="decimal"/>
+      <w:lvlText w:val="%7."/>
+      <w:lvlJc w:val="left"/>
+      <w:pPr>
+        <w:ind w:left="5040" w:hanging="360"/>
+      </w:pPr>
+    </w:lvl>
+    <w:lvl w:ilvl="7" w:tplc="04090019" w:tentative="1">
+      <w:start w:val="1"/>
+      <w:numFmt w:val="lowerLetter"/>
+      <w:lvlText w:val="%8."/>
+      <w:lvlJc w:val="left"/>
+      <w:pPr>
+        <w:ind w:left="5760" w:hanging="360"/>
+      </w:pPr>
+    </w:lvl>
+    <w:lvl w:ilvl="8" w:tplc="0409001B" w:tentative="1">
+      <w:start w:val="1"/>
+      <w:numFmt w:val="lowerRoman"/>
+      <w:lvlText w:val="%9."/>
+      <w:lvlJc w:val="right"/>
+      <w:pPr>
+        <w:ind w:left="6480" w:hanging="180"/>
+      </w:pPr>
+    </w:lvl>
+  </w:abstractNum>
+  <w:abstractNum w:abstractNumId="10">
+    <w:nsid w:val="2C55709E"/>
+    <w:multiLevelType w:val="hybridMultilevel"/>
+    <w:tmpl w:val="5156DB66"/>
+    <w:lvl w:ilvl="0" w:tplc="0409000F">
+      <w:start w:val="1"/>
+      <w:numFmt w:val="decimal"/>
+      <w:lvlText w:val="%1."/>
+      <w:lvlJc w:val="left"/>
+      <w:pPr>
+        <w:ind w:left="720" w:hanging="360"/>
+      </w:pPr>
+    </w:lvl>
+    <w:lvl w:ilvl="1" w:tplc="04090019" w:tentative="1">
+      <w:start w:val="1"/>
+      <w:numFmt w:val="lowerLetter"/>
+      <w:lvlText w:val="%2."/>
+      <w:lvlJc w:val="left"/>
+      <w:pPr>
+        <w:ind w:left="1440" w:hanging="360"/>
+      </w:pPr>
+    </w:lvl>
+    <w:lvl w:ilvl="2" w:tplc="0409001B" w:tentative="1">
+      <w:start w:val="1"/>
+      <w:numFmt w:val="lowerRoman"/>
+      <w:lvlText w:val="%3."/>
+      <w:lvlJc w:val="right"/>
+      <w:pPr>
+        <w:ind w:left="2160" w:hanging="180"/>
+      </w:pPr>
+    </w:lvl>
+    <w:lvl w:ilvl="3" w:tplc="0409000F" w:tentative="1">
+      <w:start w:val="1"/>
+      <w:numFmt w:val="decimal"/>
+      <w:lvlText w:val="%4."/>
+      <w:lvlJc w:val="left"/>
+      <w:pPr>
+        <w:ind w:left="2880" w:hanging="360"/>
+      </w:pPr>
+    </w:lvl>
+    <w:lvl w:ilvl="4" w:tplc="04090019" w:tentative="1">
+      <w:start w:val="1"/>
+      <w:numFmt w:val="lowerLetter"/>
+      <w:lvlText w:val="%5."/>
+      <w:lvlJc w:val="left"/>
+      <w:pPr>
+        <w:ind w:left="3600" w:hanging="360"/>
+      </w:pPr>
+    </w:lvl>
+    <w:lvl w:ilvl="5" w:tplc="0409001B" w:tentative="1">
+      <w:start w:val="1"/>
+      <w:numFmt w:val="lowerRoman"/>
+      <w:lvlText w:val="%6."/>
+      <w:lvlJc w:val="right"/>
+      <w:pPr>
+        <w:ind w:left="4320" w:hanging="180"/>
+      </w:pPr>
+    </w:lvl>
+    <w:lvl w:ilvl="6" w:tplc="0409000F" w:tentative="1">
+      <w:start w:val="1"/>
+      <w:numFmt w:val="decimal"/>
+      <w:lvlText w:val="%7."/>
+      <w:lvlJc w:val="left"/>
+      <w:pPr>
+        <w:ind w:left="5040" w:hanging="360"/>
+      </w:pPr>
+    </w:lvl>
+    <w:lvl w:ilvl="7" w:tplc="04090019" w:tentative="1">
+      <w:start w:val="1"/>
+      <w:numFmt w:val="lowerLetter"/>
+      <w:lvlText w:val="%8."/>
+      <w:lvlJc w:val="left"/>
+      <w:pPr>
+        <w:ind w:left="5760" w:hanging="360"/>
+      </w:pPr>
+    </w:lvl>
+    <w:lvl w:ilvl="8" w:tplc="0409001B" w:tentative="1">
+      <w:start w:val="1"/>
+      <w:numFmt w:val="lowerRoman"/>
+      <w:lvlText w:val="%9."/>
+      <w:lvlJc w:val="right"/>
+      <w:pPr>
+        <w:ind w:left="6480" w:hanging="180"/>
+      </w:pPr>
+    </w:lvl>
+  </w:abstractNum>
+  <w:abstractNum w:abstractNumId="11">
+    <w:nsid w:val="2D8F084E"/>
+    <w:multiLevelType w:val="hybridMultilevel"/>
+    <w:tmpl w:val="ED4E477A"/>
+    <w:lvl w:ilvl="0" w:tplc="04090001">
+      <w:start w:val="1"/>
+      <w:numFmt w:val="bullet"/>
+      <w:lvlText w:val=""/>
+      <w:lvlJc w:val="left"/>
+      <w:pPr>
+        <w:ind w:left="720" w:hanging="360"/>
+      </w:pPr>
+      <w:rPr>
+        <w:rFonts w:ascii="Symbol" w:hAnsi="Symbol" w:hint="default"/>
+      </w:rPr>
+    </w:lvl>
+    <w:lvl w:ilvl="1" w:tplc="04090003" w:tentative="1">
+      <w:start w:val="1"/>
+      <w:numFmt w:val="bullet"/>
+      <w:lvlText w:val="o"/>
+      <w:lvlJc w:val="left"/>
+      <w:pPr>
+        <w:ind w:left="1440" w:hanging="360"/>
+      </w:pPr>
+      <w:rPr>
+        <w:rFonts w:ascii="Courier New" w:hAnsi="Courier New" w:cs="Courier New" w:hint="default"/>
+      </w:rPr>
+    </w:lvl>
+    <w:lvl w:ilvl="2" w:tplc="04090005" w:tentative="1">
+      <w:start w:val="1"/>
+      <w:numFmt w:val="bullet"/>
+      <w:lvlText w:val=""/>
+      <w:lvlJc w:val="left"/>
+      <w:pPr>
+        <w:ind w:left="2160" w:hanging="360"/>
+      </w:pPr>
+      <w:rPr>
+        <w:rFonts w:ascii="Wingdings" w:hAnsi="Wingdings" w:hint="default"/>
+      </w:rPr>
+    </w:lvl>
+    <w:lvl w:ilvl="3" w:tplc="04090001" w:tentative="1">
+      <w:start w:val="1"/>
+      <w:numFmt w:val="bullet"/>
+      <w:lvlText w:val=""/>
+      <w:lvlJc w:val="left"/>
+      <w:pPr>
+        <w:ind w:left="2880" w:hanging="360"/>
+      </w:pPr>
+      <w:rPr>
+        <w:rFonts w:ascii="Symbol" w:hAnsi="Symbol" w:hint="default"/>
+      </w:rPr>
+    </w:lvl>
+    <w:lvl w:ilvl="4" w:tplc="04090003" w:tentative="1">
+      <w:start w:val="1"/>
+      <w:numFmt w:val="bullet"/>
+      <w:lvlText w:val="o"/>
+      <w:lvlJc w:val="left"/>
+      <w:pPr>
+        <w:ind w:left="3600" w:hanging="360"/>
+      </w:pPr>
+      <w:rPr>
+        <w:rFonts w:ascii="Courier New" w:hAnsi="Courier New" w:cs="Courier New" w:hint="default"/>
+      </w:rPr>
+    </w:lvl>
+    <w:lvl w:ilvl="5" w:tplc="04090005" w:tentative="1">
+      <w:start w:val="1"/>
+      <w:numFmt w:val="bullet"/>
+      <w:lvlText w:val=""/>
+      <w:lvlJc w:val="left"/>
+      <w:pPr>
+        <w:ind w:left="4320" w:hanging="360"/>
+      </w:pPr>
+      <w:rPr>
+        <w:rFonts w:ascii="Wingdings" w:hAnsi="Wingdings" w:hint="default"/>
+      </w:rPr>
+    </w:lvl>
+    <w:lvl w:ilvl="6" w:tplc="04090001" w:tentative="1">
+      <w:start w:val="1"/>
+      <w:numFmt w:val="bullet"/>
+      <w:lvlText w:val=""/>
+      <w:lvlJc w:val="left"/>
+      <w:pPr>
+        <w:ind w:left="5040" w:hanging="360"/>
+      </w:pPr>
+      <w:rPr>
+        <w:rFonts w:ascii="Symbol" w:hAnsi="Symbol" w:hint="default"/>
+      </w:rPr>
+    </w:lvl>
+    <w:lvl w:ilvl="7" w:tplc="04090003" w:tentative="1">
+      <w:start w:val="1"/>
+      <w:numFmt w:val="bullet"/>
+      <w:lvlText w:val="o"/>
+      <w:lvlJc w:val="left"/>
+      <w:pPr>
+        <w:ind w:left="5760" w:hanging="360"/>
+      </w:pPr>
+      <w:rPr>
+        <w:rFonts w:ascii="Courier New" w:hAnsi="Courier New" w:cs="Courier New" w:hint="default"/>
+      </w:rPr>
+    </w:lvl>
+    <w:lvl w:ilvl="8" w:tplc="04090005" w:tentative="1">
+      <w:start w:val="1"/>
+      <w:numFmt w:val="bullet"/>
+      <w:lvlText w:val=""/>
+      <w:lvlJc w:val="left"/>
+      <w:pPr>
+        <w:ind w:left="6480" w:hanging="360"/>
+      </w:pPr>
+      <w:rPr>
+        <w:rFonts w:ascii="Wingdings" w:hAnsi="Wingdings" w:hint="default"/>
+      </w:rPr>
+    </w:lvl>
+  </w:abstractNum>
+  <w:abstractNum w:abstractNumId="12">
+    <w:nsid w:val="2DAE17EC"/>
+    <w:multiLevelType w:val="hybridMultilevel"/>
+    <w:tmpl w:val="00B44B52"/>
+    <w:lvl w:ilvl="0" w:tplc="0409000F">
+      <w:start w:val="1"/>
+      <w:numFmt w:val="decimal"/>
+      <w:lvlText w:val="%1."/>
+      <w:lvlJc w:val="left"/>
+      <w:pPr>
+        <w:ind w:left="720" w:hanging="360"/>
+      </w:pPr>
+    </w:lvl>
+    <w:lvl w:ilvl="1" w:tplc="04090019" w:tentative="1">
+      <w:start w:val="1"/>
+      <w:numFmt w:val="lowerLetter"/>
+      <w:lvlText w:val="%2."/>
+      <w:lvlJc w:val="left"/>
+      <w:pPr>
+        <w:ind w:left="1440" w:hanging="360"/>
+      </w:pPr>
+    </w:lvl>
+    <w:lvl w:ilvl="2" w:tplc="0409001B" w:tentative="1">
+      <w:start w:val="1"/>
+      <w:numFmt w:val="lowerRoman"/>
+      <w:lvlText w:val="%3."/>
+      <w:lvlJc w:val="right"/>
+      <w:pPr>
+        <w:ind w:left="2160" w:hanging="180"/>
+      </w:pPr>
+    </w:lvl>
+    <w:lvl w:ilvl="3" w:tplc="0409000F" w:tentative="1">
+      <w:start w:val="1"/>
+      <w:numFmt w:val="decimal"/>
+      <w:lvlText w:val="%4."/>
+      <w:lvlJc w:val="left"/>
+      <w:pPr>
+        <w:ind w:left="2880" w:hanging="360"/>
+      </w:pPr>
+    </w:lvl>
+    <w:lvl w:ilvl="4" w:tplc="04090019" w:tentative="1">
+      <w:start w:val="1"/>
+      <w:numFmt w:val="lowerLetter"/>
+      <w:lvlText w:val="%5."/>
+      <w:lvlJc w:val="left"/>
+      <w:pPr>
+        <w:ind w:left="3600" w:hanging="360"/>
+      </w:pPr>
+    </w:lvl>
+    <w:lvl w:ilvl="5" w:tplc="0409001B" w:tentative="1">
+      <w:start w:val="1"/>
+      <w:numFmt w:val="lowerRoman"/>
+      <w:lvlText w:val="%6."/>
+      <w:lvlJc w:val="right"/>
+      <w:pPr>
+        <w:ind w:left="4320" w:hanging="180"/>
+      </w:pPr>
+    </w:lvl>
+    <w:lvl w:ilvl="6" w:tplc="0409000F" w:tentative="1">
+      <w:start w:val="1"/>
+      <w:numFmt w:val="decimal"/>
+      <w:lvlText w:val="%7."/>
+      <w:lvlJc w:val="left"/>
+      <w:pPr>
+        <w:ind w:left="5040" w:hanging="360"/>
+      </w:pPr>
+    </w:lvl>
+    <w:lvl w:ilvl="7" w:tplc="04090019" w:tentative="1">
+      <w:start w:val="1"/>
+      <w:numFmt w:val="lowerLetter"/>
+      <w:lvlText w:val="%8."/>
+      <w:lvlJc w:val="left"/>
+      <w:pPr>
+        <w:ind w:left="5760" w:hanging="360"/>
+      </w:pPr>
+    </w:lvl>
+    <w:lvl w:ilvl="8" w:tplc="0409001B" w:tentative="1">
+      <w:start w:val="1"/>
+      <w:numFmt w:val="lowerRoman"/>
+      <w:lvlText w:val="%9."/>
+      <w:lvlJc w:val="right"/>
+      <w:pPr>
+        <w:ind w:left="6480" w:hanging="180"/>
+      </w:pPr>
+    </w:lvl>
+  </w:abstractNum>
+  <w:abstractNum w:abstractNumId="13">
     <w:nsid w:val="344D2411"/>
     <w:multiLevelType w:val="hybridMultilevel"/>
     <w:tmpl w:val="CD5CB720"/>
@@ -6939,7 +8370,179 @@
       </w:pPr>
     </w:lvl>
   </w:abstractNum>
-  <w:abstractNum w:abstractNumId="4">
+  <w:abstractNum w:abstractNumId="14">
+    <w:nsid w:val="34C22F75"/>
+    <w:multiLevelType w:val="multilevel"/>
+    <w:tmpl w:val="0409001D"/>
+    <w:lvl w:ilvl="0">
+      <w:start w:val="1"/>
+      <w:numFmt w:val="decimal"/>
+      <w:lvlText w:val="%1)"/>
+      <w:lvlJc w:val="left"/>
+      <w:pPr>
+        <w:ind w:left="360" w:hanging="360"/>
+      </w:pPr>
+    </w:lvl>
+    <w:lvl w:ilvl="1">
+      <w:start w:val="1"/>
+      <w:numFmt w:val="lowerLetter"/>
+      <w:lvlText w:val="%2)"/>
+      <w:lvlJc w:val="left"/>
+      <w:pPr>
+        <w:ind w:left="720" w:hanging="360"/>
+      </w:pPr>
+    </w:lvl>
+    <w:lvl w:ilvl="2">
+      <w:start w:val="1"/>
+      <w:numFmt w:val="lowerRoman"/>
+      <w:lvlText w:val="%3)"/>
+      <w:lvlJc w:val="left"/>
+      <w:pPr>
+        <w:ind w:left="1080" w:hanging="360"/>
+      </w:pPr>
+    </w:lvl>
+    <w:lvl w:ilvl="3">
+      <w:start w:val="1"/>
+      <w:numFmt w:val="decimal"/>
+      <w:lvlText w:val="(%4)"/>
+      <w:lvlJc w:val="left"/>
+      <w:pPr>
+        <w:ind w:left="1440" w:hanging="360"/>
+      </w:pPr>
+    </w:lvl>
+    <w:lvl w:ilvl="4">
+      <w:start w:val="1"/>
+      <w:numFmt w:val="lowerLetter"/>
+      <w:lvlText w:val="(%5)"/>
+      <w:lvlJc w:val="left"/>
+      <w:pPr>
+        <w:ind w:left="1800" w:hanging="360"/>
+      </w:pPr>
+    </w:lvl>
+    <w:lvl w:ilvl="5">
+      <w:start w:val="1"/>
+      <w:numFmt w:val="lowerRoman"/>
+      <w:lvlText w:val="(%6)"/>
+      <w:lvlJc w:val="left"/>
+      <w:pPr>
+        <w:ind w:left="2160" w:hanging="360"/>
+      </w:pPr>
+    </w:lvl>
+    <w:lvl w:ilvl="6">
+      <w:start w:val="1"/>
+      <w:numFmt w:val="decimal"/>
+      <w:lvlText w:val="%7."/>
+      <w:lvlJc w:val="left"/>
+      <w:pPr>
+        <w:ind w:left="2520" w:hanging="360"/>
+      </w:pPr>
+    </w:lvl>
+    <w:lvl w:ilvl="7">
+      <w:start w:val="1"/>
+      <w:numFmt w:val="lowerLetter"/>
+      <w:lvlText w:val="%8."/>
+      <w:lvlJc w:val="left"/>
+      <w:pPr>
+        <w:ind w:left="2880" w:hanging="360"/>
+      </w:pPr>
+    </w:lvl>
+    <w:lvl w:ilvl="8">
+      <w:start w:val="1"/>
+      <w:numFmt w:val="lowerRoman"/>
+      <w:lvlText w:val="%9."/>
+      <w:lvlJc w:val="left"/>
+      <w:pPr>
+        <w:ind w:left="3240" w:hanging="360"/>
+      </w:pPr>
+    </w:lvl>
+  </w:abstractNum>
+  <w:abstractNum w:abstractNumId="15">
+    <w:nsid w:val="37B1511C"/>
+    <w:multiLevelType w:val="multilevel"/>
+    <w:tmpl w:val="CB74A746"/>
+    <w:lvl w:ilvl="0">
+      <w:start w:val="1"/>
+      <w:numFmt w:val="decimal"/>
+      <w:lvlText w:val="%1."/>
+      <w:lvlJc w:val="left"/>
+      <w:pPr>
+        <w:ind w:left="360" w:hanging="360"/>
+      </w:pPr>
+    </w:lvl>
+    <w:lvl w:ilvl="1">
+      <w:start w:val="1"/>
+      <w:numFmt w:val="lowerLetter"/>
+      <w:lvlText w:val="%2)"/>
+      <w:lvlJc w:val="left"/>
+      <w:pPr>
+        <w:ind w:left="720" w:hanging="360"/>
+      </w:pPr>
+    </w:lvl>
+    <w:lvl w:ilvl="2">
+      <w:start w:val="1"/>
+      <w:numFmt w:val="lowerRoman"/>
+      <w:lvlText w:val="%3)"/>
+      <w:lvlJc w:val="left"/>
+      <w:pPr>
+        <w:ind w:left="1080" w:hanging="360"/>
+      </w:pPr>
+    </w:lvl>
+    <w:lvl w:ilvl="3">
+      <w:start w:val="1"/>
+      <w:numFmt w:val="decimal"/>
+      <w:lvlText w:val="(%4)"/>
+      <w:lvlJc w:val="left"/>
+      <w:pPr>
+        <w:ind w:left="1440" w:hanging="360"/>
+      </w:pPr>
+    </w:lvl>
+    <w:lvl w:ilvl="4">
+      <w:start w:val="1"/>
+      <w:numFmt w:val="lowerLetter"/>
+      <w:lvlText w:val="(%5)"/>
+      <w:lvlJc w:val="left"/>
+      <w:pPr>
+        <w:ind w:left="1800" w:hanging="360"/>
+      </w:pPr>
+    </w:lvl>
+    <w:lvl w:ilvl="5">
+      <w:start w:val="1"/>
+      <w:numFmt w:val="lowerRoman"/>
+      <w:lvlText w:val="(%6)"/>
+      <w:lvlJc w:val="left"/>
+      <w:pPr>
+        <w:ind w:left="2160" w:hanging="360"/>
+      </w:pPr>
+    </w:lvl>
+    <w:lvl w:ilvl="6">
+      <w:start w:val="1"/>
+      <w:numFmt w:val="decimal"/>
+      <w:lvlText w:val="%7."/>
+      <w:lvlJc w:val="left"/>
+      <w:pPr>
+        <w:ind w:left="2520" w:hanging="360"/>
+      </w:pPr>
+    </w:lvl>
+    <w:lvl w:ilvl="7">
+      <w:start w:val="1"/>
+      <w:numFmt w:val="lowerLetter"/>
+      <w:lvlText w:val="%8."/>
+      <w:lvlJc w:val="left"/>
+      <w:pPr>
+        <w:ind w:left="2880" w:hanging="360"/>
+      </w:pPr>
+    </w:lvl>
+    <w:lvl w:ilvl="8">
+      <w:start w:val="1"/>
+      <w:numFmt w:val="lowerRoman"/>
+      <w:lvlText w:val="%9."/>
+      <w:lvlJc w:val="left"/>
+      <w:pPr>
+        <w:ind w:left="3240" w:hanging="360"/>
+      </w:pPr>
+    </w:lvl>
+  </w:abstractNum>
+  <w:abstractNum w:abstractNumId="16">
     <w:nsid w:val="3A410945"/>
     <w:multiLevelType w:val="hybridMultilevel"/>
     <w:tmpl w:val="2612FB4C"/>
@@ -7028,7 +8631,7 @@
       </w:pPr>
     </w:lvl>
   </w:abstractNum>
-  <w:abstractNum w:abstractNumId="5">
+  <w:abstractNum w:abstractNumId="17">
     <w:nsid w:val="3E532DD9"/>
     <w:multiLevelType w:val="hybridMultilevel"/>
     <w:tmpl w:val="45206082"/>
@@ -7141,7 +8744,7 @@
       </w:rPr>
     </w:lvl>
   </w:abstractNum>
-  <w:abstractNum w:abstractNumId="6">
+  <w:abstractNum w:abstractNumId="18">
     <w:nsid w:val="3EBA2662"/>
     <w:multiLevelType w:val="hybridMultilevel"/>
     <w:tmpl w:val="6938FB88"/>
@@ -7254,7 +8857,7 @@
       </w:rPr>
     </w:lvl>
   </w:abstractNum>
-  <w:abstractNum w:abstractNumId="7">
+  <w:abstractNum w:abstractNumId="19">
     <w:nsid w:val="407D4839"/>
     <w:multiLevelType w:val="multilevel"/>
     <w:tmpl w:val="140A001F"/>
@@ -7340,7 +8943,292 @@
       </w:pPr>
     </w:lvl>
   </w:abstractNum>
-  <w:abstractNum w:abstractNumId="8">
+  <w:abstractNum w:abstractNumId="20">
+    <w:nsid w:val="408B4617"/>
+    <w:multiLevelType w:val="hybridMultilevel"/>
+    <w:tmpl w:val="3A2E5D04"/>
+    <w:lvl w:ilvl="0" w:tplc="0409000F">
+      <w:start w:val="1"/>
+      <w:numFmt w:val="decimal"/>
+      <w:lvlText w:val="%1."/>
+      <w:lvlJc w:val="left"/>
+      <w:pPr>
+        <w:ind w:left="720" w:hanging="360"/>
+      </w:pPr>
+    </w:lvl>
+    <w:lvl w:ilvl="1" w:tplc="04090019" w:tentative="1">
+      <w:start w:val="1"/>
+      <w:numFmt w:val="lowerLetter"/>
+      <w:lvlText w:val="%2."/>
+      <w:lvlJc w:val="left"/>
+      <w:pPr>
+        <w:ind w:left="1440" w:hanging="360"/>
+      </w:pPr>
+    </w:lvl>
+    <w:lvl w:ilvl="2" w:tplc="0409001B" w:tentative="1">
+      <w:start w:val="1"/>
+      <w:numFmt w:val="lowerRoman"/>
+      <w:lvlText w:val="%3."/>
+      <w:lvlJc w:val="right"/>
+      <w:pPr>
+        <w:ind w:left="2160" w:hanging="180"/>
+      </w:pPr>
+    </w:lvl>
+    <w:lvl w:ilvl="3" w:tplc="0409000F" w:tentative="1">
+      <w:start w:val="1"/>
+      <w:numFmt w:val="decimal"/>
+      <w:lvlText w:val="%4."/>
+      <w:lvlJc w:val="left"/>
+      <w:pPr>
+        <w:ind w:left="2880" w:hanging="360"/>
+      </w:pPr>
+    </w:lvl>
+    <w:lvl w:ilvl="4" w:tplc="04090019" w:tentative="1">
+      <w:start w:val="1"/>
+      <w:numFmt w:val="lowerLetter"/>
+      <w:lvlText w:val="%5."/>
+      <w:lvlJc w:val="left"/>
+      <w:pPr>
+        <w:ind w:left="3600" w:hanging="360"/>
+      </w:pPr>
+    </w:lvl>
+    <w:lvl w:ilvl="5" w:tplc="0409001B" w:tentative="1">
+      <w:start w:val="1"/>
+      <w:numFmt w:val="lowerRoman"/>
+      <w:lvlText w:val="%6."/>
+      <w:lvlJc w:val="right"/>
+      <w:pPr>
+        <w:ind w:left="4320" w:hanging="180"/>
+      </w:pPr>
+    </w:lvl>
+    <w:lvl w:ilvl="6" w:tplc="0409000F" w:tentative="1">
+      <w:start w:val="1"/>
+      <w:numFmt w:val="decimal"/>
+      <w:lvlText w:val="%7."/>
+      <w:lvlJc w:val="left"/>
+      <w:pPr>
+        <w:ind w:left="5040" w:hanging="360"/>
+      </w:pPr>
+    </w:lvl>
+    <w:lvl w:ilvl="7" w:tplc="04090019" w:tentative="1">
+      <w:start w:val="1"/>
+      <w:numFmt w:val="lowerLetter"/>
+      <w:lvlText w:val="%8."/>
+      <w:lvlJc w:val="left"/>
+      <w:pPr>
+        <w:ind w:left="5760" w:hanging="360"/>
+      </w:pPr>
+    </w:lvl>
+    <w:lvl w:ilvl="8" w:tplc="0409001B" w:tentative="1">
+      <w:start w:val="1"/>
+      <w:numFmt w:val="lowerRoman"/>
+      <w:lvlText w:val="%9."/>
+      <w:lvlJc w:val="right"/>
+      <w:pPr>
+        <w:ind w:left="6480" w:hanging="180"/>
+      </w:pPr>
+    </w:lvl>
+  </w:abstractNum>
+  <w:abstractNum w:abstractNumId="21">
+    <w:nsid w:val="43E72A87"/>
+    <w:multiLevelType w:val="hybridMultilevel"/>
+    <w:tmpl w:val="5E1A9128"/>
+    <w:lvl w:ilvl="0" w:tplc="0409000F">
+      <w:start w:val="1"/>
+      <w:numFmt w:val="decimal"/>
+      <w:lvlText w:val="%1."/>
+      <w:lvlJc w:val="left"/>
+      <w:pPr>
+        <w:ind w:left="720" w:hanging="360"/>
+      </w:pPr>
+    </w:lvl>
+    <w:lvl w:ilvl="1" w:tplc="04090019" w:tentative="1">
+      <w:start w:val="1"/>
+      <w:numFmt w:val="lowerLetter"/>
+      <w:lvlText w:val="%2."/>
+      <w:lvlJc w:val="left"/>
+      <w:pPr>
+        <w:ind w:left="1440" w:hanging="360"/>
+      </w:pPr>
+    </w:lvl>
+    <w:lvl w:ilvl="2" w:tplc="0409001B" w:tentative="1">
+      <w:start w:val="1"/>
+      <w:numFmt w:val="lowerRoman"/>
+      <w:lvlText w:val="%3."/>
+      <w:lvlJc w:val="right"/>
+      <w:pPr>
+        <w:ind w:left="2160" w:hanging="180"/>
+      </w:pPr>
+    </w:lvl>
+    <w:lvl w:ilvl="3" w:tplc="0409000F" w:tentative="1">
+      <w:start w:val="1"/>
+      <w:numFmt w:val="decimal"/>
+      <w:lvlText w:val="%4."/>
+      <w:lvlJc w:val="left"/>
+      <w:pPr>
+        <w:ind w:left="2880" w:hanging="360"/>
+      </w:pPr>
+    </w:lvl>
+    <w:lvl w:ilvl="4" w:tplc="04090019" w:tentative="1">
+      <w:start w:val="1"/>
+      <w:numFmt w:val="lowerLetter"/>
+      <w:lvlText w:val="%5."/>
+      <w:lvlJc w:val="left"/>
+      <w:pPr>
+        <w:ind w:left="3600" w:hanging="360"/>
+      </w:pPr>
+    </w:lvl>
+    <w:lvl w:ilvl="5" w:tplc="0409001B" w:tentative="1">
+      <w:start w:val="1"/>
+      <w:numFmt w:val="lowerRoman"/>
+      <w:lvlText w:val="%6."/>
+      <w:lvlJc w:val="right"/>
+      <w:pPr>
+        <w:ind w:left="4320" w:hanging="180"/>
+      </w:pPr>
+    </w:lvl>
+    <w:lvl w:ilvl="6" w:tplc="0409000F" w:tentative="1">
+      <w:start w:val="1"/>
+      <w:numFmt w:val="decimal"/>
+      <w:lvlText w:val="%7."/>
+      <w:lvlJc w:val="left"/>
+      <w:pPr>
+        <w:ind w:left="5040" w:hanging="360"/>
+      </w:pPr>
+    </w:lvl>
+    <w:lvl w:ilvl="7" w:tplc="04090019" w:tentative="1">
+      <w:start w:val="1"/>
+      <w:numFmt w:val="lowerLetter"/>
+      <w:lvlText w:val="%8."/>
+      <w:lvlJc w:val="left"/>
+      <w:pPr>
+        <w:ind w:left="5760" w:hanging="360"/>
+      </w:pPr>
+    </w:lvl>
+    <w:lvl w:ilvl="8" w:tplc="0409001B" w:tentative="1">
+      <w:start w:val="1"/>
+      <w:numFmt w:val="lowerRoman"/>
+      <w:lvlText w:val="%9."/>
+      <w:lvlJc w:val="right"/>
+      <w:pPr>
+        <w:ind w:left="6480" w:hanging="180"/>
+      </w:pPr>
+    </w:lvl>
+  </w:abstractNum>
+  <w:abstractNum w:abstractNumId="22">
+    <w:nsid w:val="441E6681"/>
+    <w:multiLevelType w:val="hybridMultilevel"/>
+    <w:tmpl w:val="653052EE"/>
+    <w:lvl w:ilvl="0" w:tplc="04090001">
+      <w:start w:val="1"/>
+      <w:numFmt w:val="bullet"/>
+      <w:lvlText w:val=""/>
+      <w:lvlJc w:val="left"/>
+      <w:pPr>
+        <w:ind w:left="1440" w:hanging="360"/>
+      </w:pPr>
+      <w:rPr>
+        <w:rFonts w:ascii="Symbol" w:hAnsi="Symbol" w:hint="default"/>
+      </w:rPr>
+    </w:lvl>
+    <w:lvl w:ilvl="1" w:tplc="04090003" w:tentative="1">
+      <w:start w:val="1"/>
+      <w:numFmt w:val="bullet"/>
+      <w:lvlText w:val="o"/>
+      <w:lvlJc w:val="left"/>
+      <w:pPr>
+        <w:ind w:left="2160" w:hanging="360"/>
+      </w:pPr>
+      <w:rPr>
+        <w:rFonts w:ascii="Courier New" w:hAnsi="Courier New" w:cs="Courier New" w:hint="default"/>
+      </w:rPr>
+    </w:lvl>
+    <w:lvl w:ilvl="2" w:tplc="04090005" w:tentative="1">
+      <w:start w:val="1"/>
+      <w:numFmt w:val="bullet"/>
+      <w:lvlText w:val=""/>
+      <w:lvlJc w:val="left"/>
+      <w:pPr>
+        <w:ind w:left="2880" w:hanging="360"/>
+      </w:pPr>
+      <w:rPr>
+        <w:rFonts w:ascii="Wingdings" w:hAnsi="Wingdings" w:hint="default"/>
+      </w:rPr>
+    </w:lvl>
+    <w:lvl w:ilvl="3" w:tplc="04090001" w:tentative="1">
+      <w:start w:val="1"/>
+      <w:numFmt w:val="bullet"/>
+      <w:lvlText w:val=""/>
+      <w:lvlJc w:val="left"/>
+      <w:pPr>
+        <w:ind w:left="3600" w:hanging="360"/>
+      </w:pPr>
+      <w:rPr>
+        <w:rFonts w:ascii="Symbol" w:hAnsi="Symbol" w:hint="default"/>
+      </w:rPr>
+    </w:lvl>
+    <w:lvl w:ilvl="4" w:tplc="04090003" w:tentative="1">
+      <w:start w:val="1"/>
+      <w:numFmt w:val="bullet"/>
+      <w:lvlText w:val="o"/>
+      <w:lvlJc w:val="left"/>
+      <w:pPr>
+        <w:ind w:left="4320" w:hanging="360"/>
+      </w:pPr>
+      <w:rPr>
+        <w:rFonts w:ascii="Courier New" w:hAnsi="Courier New" w:cs="Courier New" w:hint="default"/>
+      </w:rPr>
+    </w:lvl>
+    <w:lvl w:ilvl="5" w:tplc="04090005" w:tentative="1">
+      <w:start w:val="1"/>
+      <w:numFmt w:val="bullet"/>
+      <w:lvlText w:val=""/>
+      <w:lvlJc w:val="left"/>
+      <w:pPr>
+        <w:ind w:left="5040" w:hanging="360"/>
+      </w:pPr>
+      <w:rPr>
+        <w:rFonts w:ascii="Wingdings" w:hAnsi="Wingdings" w:hint="default"/>
+      </w:rPr>
+    </w:lvl>
+    <w:lvl w:ilvl="6" w:tplc="04090001" w:tentative="1">
+      <w:start w:val="1"/>
+      <w:numFmt w:val="bullet"/>
+      <w:lvlText w:val=""/>
+      <w:lvlJc w:val="left"/>
+      <w:pPr>
+        <w:ind w:left="5760" w:hanging="360"/>
+      </w:pPr>
+      <w:rPr>
+        <w:rFonts w:ascii="Symbol" w:hAnsi="Symbol" w:hint="default"/>
+      </w:rPr>
+    </w:lvl>
+    <w:lvl w:ilvl="7" w:tplc="04090003" w:tentative="1">
+      <w:start w:val="1"/>
+      <w:numFmt w:val="bullet"/>
+      <w:lvlText w:val="o"/>
+      <w:lvlJc w:val="left"/>
+      <w:pPr>
+        <w:ind w:left="6480" w:hanging="360"/>
+      </w:pPr>
+      <w:rPr>
+        <w:rFonts w:ascii="Courier New" w:hAnsi="Courier New" w:cs="Courier New" w:hint="default"/>
+      </w:rPr>
+    </w:lvl>
+    <w:lvl w:ilvl="8" w:tplc="04090005" w:tentative="1">
+      <w:start w:val="1"/>
+      <w:numFmt w:val="bullet"/>
+      <w:lvlText w:val=""/>
+      <w:lvlJc w:val="left"/>
+      <w:pPr>
+        <w:ind w:left="7200" w:hanging="360"/>
+      </w:pPr>
+      <w:rPr>
+        <w:rFonts w:ascii="Wingdings" w:hAnsi="Wingdings" w:hint="default"/>
+      </w:rPr>
+    </w:lvl>
+  </w:abstractNum>
+  <w:abstractNum w:abstractNumId="23">
     <w:nsid w:val="4A9D2A54"/>
     <w:multiLevelType w:val="hybridMultilevel"/>
     <w:tmpl w:val="357C4DD2"/>
@@ -7453,7 +9341,179 @@
       </w:rPr>
     </w:lvl>
   </w:abstractNum>
-  <w:abstractNum w:abstractNumId="9">
+  <w:abstractNum w:abstractNumId="24">
+    <w:nsid w:val="4AE56E92"/>
+    <w:multiLevelType w:val="hybridMultilevel"/>
+    <w:tmpl w:val="25F82610"/>
+    <w:lvl w:ilvl="0" w:tplc="0409000F">
+      <w:start w:val="1"/>
+      <w:numFmt w:val="decimal"/>
+      <w:lvlText w:val="%1."/>
+      <w:lvlJc w:val="left"/>
+      <w:pPr>
+        <w:ind w:left="720" w:hanging="360"/>
+      </w:pPr>
+    </w:lvl>
+    <w:lvl w:ilvl="1" w:tplc="04090019">
+      <w:start w:val="1"/>
+      <w:numFmt w:val="lowerLetter"/>
+      <w:lvlText w:val="%2."/>
+      <w:lvlJc w:val="left"/>
+      <w:pPr>
+        <w:ind w:left="1440" w:hanging="360"/>
+      </w:pPr>
+    </w:lvl>
+    <w:lvl w:ilvl="2" w:tplc="0409001B" w:tentative="1">
+      <w:start w:val="1"/>
+      <w:numFmt w:val="lowerRoman"/>
+      <w:lvlText w:val="%3."/>
+      <w:lvlJc w:val="right"/>
+      <w:pPr>
+        <w:ind w:left="2160" w:hanging="180"/>
+      </w:pPr>
+    </w:lvl>
+    <w:lvl w:ilvl="3" w:tplc="0409000F" w:tentative="1">
+      <w:start w:val="1"/>
+      <w:numFmt w:val="decimal"/>
+      <w:lvlText w:val="%4."/>
+      <w:lvlJc w:val="left"/>
+      <w:pPr>
+        <w:ind w:left="2880" w:hanging="360"/>
+      </w:pPr>
+    </w:lvl>
+    <w:lvl w:ilvl="4" w:tplc="04090019" w:tentative="1">
+      <w:start w:val="1"/>
+      <w:numFmt w:val="lowerLetter"/>
+      <w:lvlText w:val="%5."/>
+      <w:lvlJc w:val="left"/>
+      <w:pPr>
+        <w:ind w:left="3600" w:hanging="360"/>
+      </w:pPr>
+    </w:lvl>
+    <w:lvl w:ilvl="5" w:tplc="0409001B" w:tentative="1">
+      <w:start w:val="1"/>
+      <w:numFmt w:val="lowerRoman"/>
+      <w:lvlText w:val="%6."/>
+      <w:lvlJc w:val="right"/>
+      <w:pPr>
+        <w:ind w:left="4320" w:hanging="180"/>
+      </w:pPr>
+    </w:lvl>
+    <w:lvl w:ilvl="6" w:tplc="0409000F" w:tentative="1">
+      <w:start w:val="1"/>
+      <w:numFmt w:val="decimal"/>
+      <w:lvlText w:val="%7."/>
+      <w:lvlJc w:val="left"/>
+      <w:pPr>
+        <w:ind w:left="5040" w:hanging="360"/>
+      </w:pPr>
+    </w:lvl>
+    <w:lvl w:ilvl="7" w:tplc="04090019" w:tentative="1">
+      <w:start w:val="1"/>
+      <w:numFmt w:val="lowerLetter"/>
+      <w:lvlText w:val="%8."/>
+      <w:lvlJc w:val="left"/>
+      <w:pPr>
+        <w:ind w:left="5760" w:hanging="360"/>
+      </w:pPr>
+    </w:lvl>
+    <w:lvl w:ilvl="8" w:tplc="0409001B" w:tentative="1">
+      <w:start w:val="1"/>
+      <w:numFmt w:val="lowerRoman"/>
+      <w:lvlText w:val="%9."/>
+      <w:lvlJc w:val="right"/>
+      <w:pPr>
+        <w:ind w:left="6480" w:hanging="180"/>
+      </w:pPr>
+    </w:lvl>
+  </w:abstractNum>
+  <w:abstractNum w:abstractNumId="25">
+    <w:nsid w:val="51D93699"/>
+    <w:multiLevelType w:val="multilevel"/>
+    <w:tmpl w:val="0409001D"/>
+    <w:lvl w:ilvl="0">
+      <w:start w:val="1"/>
+      <w:numFmt w:val="decimal"/>
+      <w:lvlText w:val="%1)"/>
+      <w:lvlJc w:val="left"/>
+      <w:pPr>
+        <w:ind w:left="1080" w:hanging="360"/>
+      </w:pPr>
+    </w:lvl>
+    <w:lvl w:ilvl="1">
+      <w:start w:val="1"/>
+      <w:numFmt w:val="lowerLetter"/>
+      <w:lvlText w:val="%2)"/>
+      <w:lvlJc w:val="left"/>
+      <w:pPr>
+        <w:ind w:left="1440" w:hanging="360"/>
+      </w:pPr>
+    </w:lvl>
+    <w:lvl w:ilvl="2">
+      <w:start w:val="1"/>
+      <w:numFmt w:val="lowerRoman"/>
+      <w:lvlText w:val="%3)"/>
+      <w:lvlJc w:val="left"/>
+      <w:pPr>
+        <w:ind w:left="1800" w:hanging="360"/>
+      </w:pPr>
+    </w:lvl>
+    <w:lvl w:ilvl="3">
+      <w:start w:val="1"/>
+      <w:numFmt w:val="decimal"/>
+      <w:lvlText w:val="(%4)"/>
+      <w:lvlJc w:val="left"/>
+      <w:pPr>
+        <w:ind w:left="2160" w:hanging="360"/>
+      </w:pPr>
+    </w:lvl>
+    <w:lvl w:ilvl="4">
+      <w:start w:val="1"/>
+      <w:numFmt w:val="lowerLetter"/>
+      <w:lvlText w:val="(%5)"/>
+      <w:lvlJc w:val="left"/>
+      <w:pPr>
+        <w:ind w:left="2520" w:hanging="360"/>
+      </w:pPr>
+    </w:lvl>
+    <w:lvl w:ilvl="5">
+      <w:start w:val="1"/>
+      <w:numFmt w:val="lowerRoman"/>
+      <w:lvlText w:val="(%6)"/>
+      <w:lvlJc w:val="left"/>
+      <w:pPr>
+        <w:ind w:left="2880" w:hanging="360"/>
+      </w:pPr>
+    </w:lvl>
+    <w:lvl w:ilvl="6">
+      <w:start w:val="1"/>
+      <w:numFmt w:val="decimal"/>
+      <w:lvlText w:val="%7."/>
+      <w:lvlJc w:val="left"/>
+      <w:pPr>
+        <w:ind w:left="3240" w:hanging="360"/>
+      </w:pPr>
+    </w:lvl>
+    <w:lvl w:ilvl="7">
+      <w:start w:val="1"/>
+      <w:numFmt w:val="lowerLetter"/>
+      <w:lvlText w:val="%8."/>
+      <w:lvlJc w:val="left"/>
+      <w:pPr>
+        <w:ind w:left="3600" w:hanging="360"/>
+      </w:pPr>
+    </w:lvl>
+    <w:lvl w:ilvl="8">
+      <w:start w:val="1"/>
+      <w:numFmt w:val="lowerRoman"/>
+      <w:lvlText w:val="%9."/>
+      <w:lvlJc w:val="left"/>
+      <w:pPr>
+        <w:ind w:left="3960" w:hanging="360"/>
+      </w:pPr>
+    </w:lvl>
+  </w:abstractNum>
+  <w:abstractNum w:abstractNumId="26">
     <w:nsid w:val="63020C67"/>
     <w:multiLevelType w:val="hybridMultilevel"/>
     <w:tmpl w:val="BB4E4D52"/>
@@ -7566,7 +9626,93 @@
       </w:pPr>
     </w:lvl>
   </w:abstractNum>
-  <w:abstractNum w:abstractNumId="10">
+  <w:abstractNum w:abstractNumId="27">
+    <w:nsid w:val="6A9D64D3"/>
+    <w:multiLevelType w:val="hybridMultilevel"/>
+    <w:tmpl w:val="9B127696"/>
+    <w:lvl w:ilvl="0" w:tplc="0409000F">
+      <w:start w:val="1"/>
+      <w:numFmt w:val="decimal"/>
+      <w:lvlText w:val="%1."/>
+      <w:lvlJc w:val="left"/>
+      <w:pPr>
+        <w:ind w:left="720" w:hanging="360"/>
+      </w:pPr>
+    </w:lvl>
+    <w:lvl w:ilvl="1" w:tplc="04090019" w:tentative="1">
+      <w:start w:val="1"/>
+      <w:numFmt w:val="lowerLetter"/>
+      <w:lvlText w:val="%2."/>
+      <w:lvlJc w:val="left"/>
+      <w:pPr>
+        <w:ind w:left="1440" w:hanging="360"/>
+      </w:pPr>
+    </w:lvl>
+    <w:lvl w:ilvl="2" w:tplc="0409001B" w:tentative="1">
+      <w:start w:val="1"/>
+      <w:numFmt w:val="lowerRoman"/>
+      <w:lvlText w:val="%3."/>
+      <w:lvlJc w:val="right"/>
+      <w:pPr>
+        <w:ind w:left="2160" w:hanging="180"/>
+      </w:pPr>
+    </w:lvl>
+    <w:lvl w:ilvl="3" w:tplc="0409000F" w:tentative="1">
+      <w:start w:val="1"/>
+      <w:numFmt w:val="decimal"/>
+      <w:lvlText w:val="%4."/>
+      <w:lvlJc w:val="left"/>
+      <w:pPr>
+        <w:ind w:left="2880" w:hanging="360"/>
+      </w:pPr>
+    </w:lvl>
+    <w:lvl w:ilvl="4" w:tplc="04090019" w:tentative="1">
+      <w:start w:val="1"/>
+      <w:numFmt w:val="lowerLetter"/>
+      <w:lvlText w:val="%5."/>
+      <w:lvlJc w:val="left"/>
+      <w:pPr>
+        <w:ind w:left="3600" w:hanging="360"/>
+      </w:pPr>
+    </w:lvl>
+    <w:lvl w:ilvl="5" w:tplc="0409001B" w:tentative="1">
+      <w:start w:val="1"/>
+      <w:numFmt w:val="lowerRoman"/>
+      <w:lvlText w:val="%6."/>
+      <w:lvlJc w:val="right"/>
+      <w:pPr>
+        <w:ind w:left="4320" w:hanging="180"/>
+      </w:pPr>
+    </w:lvl>
+    <w:lvl w:ilvl="6" w:tplc="0409000F" w:tentative="1">
+      <w:start w:val="1"/>
+      <w:numFmt w:val="decimal"/>
+      <w:lvlText w:val="%7."/>
+      <w:lvlJc w:val="left"/>
+      <w:pPr>
+        <w:ind w:left="5040" w:hanging="360"/>
+      </w:pPr>
+    </w:lvl>
+    <w:lvl w:ilvl="7" w:tplc="04090019" w:tentative="1">
+      <w:start w:val="1"/>
+      <w:numFmt w:val="lowerLetter"/>
+      <w:lvlText w:val="%8."/>
+      <w:lvlJc w:val="left"/>
+      <w:pPr>
+        <w:ind w:left="5760" w:hanging="360"/>
+      </w:pPr>
+    </w:lvl>
+    <w:lvl w:ilvl="8" w:tplc="0409001B" w:tentative="1">
+      <w:start w:val="1"/>
+      <w:numFmt w:val="lowerRoman"/>
+      <w:lvlText w:val="%9."/>
+      <w:lvlJc w:val="right"/>
+      <w:pPr>
+        <w:ind w:left="6480" w:hanging="180"/>
+      </w:pPr>
+    </w:lvl>
+  </w:abstractNum>
+  <w:abstractNum w:abstractNumId="28">
     <w:nsid w:val="6D0B20E4"/>
     <w:multiLevelType w:val="hybridMultilevel"/>
     <w:tmpl w:val="D08041EE"/>
@@ -7655,7 +9801,93 @@
       </w:pPr>
     </w:lvl>
   </w:abstractNum>
-  <w:abstractNum w:abstractNumId="11">
+  <w:abstractNum w:abstractNumId="29">
+    <w:nsid w:val="704022D5"/>
+    <w:multiLevelType w:val="hybridMultilevel"/>
+    <w:tmpl w:val="F01E604E"/>
+    <w:lvl w:ilvl="0" w:tplc="0409000F">
+      <w:start w:val="1"/>
+      <w:numFmt w:val="decimal"/>
+      <w:lvlText w:val="%1."/>
+      <w:lvlJc w:val="left"/>
+      <w:pPr>
+        <w:ind w:left="720" w:hanging="360"/>
+      </w:pPr>
+    </w:lvl>
+    <w:lvl w:ilvl="1" w:tplc="04090019" w:tentative="1">
+      <w:start w:val="1"/>
+      <w:numFmt w:val="lowerLetter"/>
+      <w:lvlText w:val="%2."/>
+      <w:lvlJc w:val="left"/>
+      <w:pPr>
+        <w:ind w:left="1440" w:hanging="360"/>
+      </w:pPr>
+    </w:lvl>
+    <w:lvl w:ilvl="2" w:tplc="0409001B" w:tentative="1">
+      <w:start w:val="1"/>
+      <w:numFmt w:val="lowerRoman"/>
+      <w:lvlText w:val="%3."/>
+      <w:lvlJc w:val="right"/>
+      <w:pPr>
+        <w:ind w:left="2160" w:hanging="180"/>
+      </w:pPr>
+    </w:lvl>
+    <w:lvl w:ilvl="3" w:tplc="0409000F" w:tentative="1">
+      <w:start w:val="1"/>
+      <w:numFmt w:val="decimal"/>
+      <w:lvlText w:val="%4."/>
+      <w:lvlJc w:val="left"/>
+      <w:pPr>
+        <w:ind w:left="2880" w:hanging="360"/>
+      </w:pPr>
+    </w:lvl>
+    <w:lvl w:ilvl="4" w:tplc="04090019" w:tentative="1">
+      <w:start w:val="1"/>
+      <w:numFmt w:val="lowerLetter"/>
+      <w:lvlText w:val="%5."/>
+      <w:lvlJc w:val="left"/>
+      <w:pPr>
+        <w:ind w:left="3600" w:hanging="360"/>
+      </w:pPr>
+    </w:lvl>
+    <w:lvl w:ilvl="5" w:tplc="0409001B" w:tentative="1">
+      <w:start w:val="1"/>
+      <w:numFmt w:val="lowerRoman"/>
+      <w:lvlText w:val="%6."/>
+      <w:lvlJc w:val="right"/>
+      <w:pPr>
+        <w:ind w:left="4320" w:hanging="180"/>
+      </w:pPr>
+    </w:lvl>
+    <w:lvl w:ilvl="6" w:tplc="0409000F" w:tentative="1">
+      <w:start w:val="1"/>
+      <w:numFmt w:val="decimal"/>
+      <w:lvlText w:val="%7."/>
+      <w:lvlJc w:val="left"/>
+      <w:pPr>
+        <w:ind w:left="5040" w:hanging="360"/>
+      </w:pPr>
+    </w:lvl>
+    <w:lvl w:ilvl="7" w:tplc="04090019" w:tentative="1">
+      <w:start w:val="1"/>
+      <w:numFmt w:val="lowerLetter"/>
+      <w:lvlText w:val="%8."/>
+      <w:lvlJc w:val="left"/>
+      <w:pPr>
+        <w:ind w:left="5760" w:hanging="360"/>
+      </w:pPr>
+    </w:lvl>
+    <w:lvl w:ilvl="8" w:tplc="0409001B" w:tentative="1">
+      <w:start w:val="1"/>
+      <w:numFmt w:val="lowerRoman"/>
+      <w:lvlText w:val="%9."/>
+      <w:lvlJc w:val="right"/>
+      <w:pPr>
+        <w:ind w:left="6480" w:hanging="180"/>
+      </w:pPr>
+    </w:lvl>
+  </w:abstractNum>
+  <w:abstractNum w:abstractNumId="30">
     <w:nsid w:val="720502CD"/>
     <w:multiLevelType w:val="hybridMultilevel"/>
     <w:tmpl w:val="620E17FC"/>
@@ -7768,7 +10000,7 @@
       </w:rPr>
     </w:lvl>
   </w:abstractNum>
-  <w:abstractNum w:abstractNumId="12">
+  <w:abstractNum w:abstractNumId="31">
     <w:nsid w:val="79EB0F38"/>
     <w:multiLevelType w:val="hybridMultilevel"/>
     <w:tmpl w:val="47C47C88"/>
@@ -7881,7 +10113,7 @@
       </w:rPr>
     </w:lvl>
   </w:abstractNum>
-  <w:abstractNum w:abstractNumId="13">
+  <w:abstractNum w:abstractNumId="32">
     <w:nsid w:val="7D463F65"/>
     <w:multiLevelType w:val="multilevel"/>
     <w:tmpl w:val="140A001F"/>
@@ -7971,25 +10203,25 @@
     <w:abstractNumId w:val="0"/>
   </w:num>
   <w:num w:numId="2">
-    <w:abstractNumId w:val="13"/>
+    <w:abstractNumId w:val="32"/>
   </w:num>
   <w:num w:numId="3">
-    <w:abstractNumId w:val="7"/>
+    <w:abstractNumId w:val="19"/>
   </w:num>
   <w:num w:numId="4">
-    <w:abstractNumId w:val="12"/>
+    <w:abstractNumId w:val="31"/>
   </w:num>
   <w:num w:numId="5">
-    <w:abstractNumId w:val="6"/>
+    <w:abstractNumId w:val="18"/>
   </w:num>
   <w:num w:numId="6">
-    <w:abstractNumId w:val="5"/>
+    <w:abstractNumId w:val="17"/>
   </w:num>
   <w:num w:numId="7">
-    <w:abstractNumId w:val="8"/>
+    <w:abstractNumId w:val="23"/>
   </w:num>
   <w:num w:numId="8">
-    <w:abstractNumId w:val="2"/>
+    <w:abstractNumId w:val="5"/>
     <w:lvlOverride w:ilvl="0"/>
     <w:lvlOverride w:ilvl="1"/>
     <w:lvlOverride w:ilvl="2"/>
@@ -8013,31 +10245,88 @@
     </w:lvlOverride>
   </w:num>
   <w:num w:numId="9">
-    <w:abstractNumId w:val="9"/>
+    <w:abstractNumId w:val="26"/>
   </w:num>
   <w:num w:numId="10">
-    <w:abstractNumId w:val="2"/>
+    <w:abstractNumId w:val="5"/>
   </w:num>
   <w:num w:numId="11">
-    <w:abstractNumId w:val="11"/>
+    <w:abstractNumId w:val="30"/>
   </w:num>
   <w:num w:numId="12">
-    <w:abstractNumId w:val="10"/>
+    <w:abstractNumId w:val="28"/>
   </w:num>
   <w:num w:numId="13">
-    <w:abstractNumId w:val="3"/>
+    <w:abstractNumId w:val="13"/>
   </w:num>
   <w:num w:numId="14">
     <w:abstractNumId w:val="1"/>
   </w:num>
   <w:num w:numId="15">
+    <w:abstractNumId w:val="16"/>
+  </w:num>
+  <w:num w:numId="16">
+    <w:abstractNumId w:val="20"/>
+  </w:num>
+  <w:num w:numId="17">
+    <w:abstractNumId w:val="3"/>
+  </w:num>
+  <w:num w:numId="18">
+    <w:abstractNumId w:val="27"/>
+  </w:num>
+  <w:num w:numId="19">
+    <w:abstractNumId w:val="21"/>
+  </w:num>
+  <w:num w:numId="20">
+    <w:abstractNumId w:val="12"/>
+  </w:num>
+  <w:num w:numId="21">
+    <w:abstractNumId w:val="10"/>
+  </w:num>
+  <w:num w:numId="22">
+    <w:abstractNumId w:val="29"/>
+  </w:num>
+  <w:num w:numId="23">
+    <w:abstractNumId w:val="22"/>
+  </w:num>
+  <w:num w:numId="24">
+    <w:abstractNumId w:val="8"/>
+  </w:num>
+  <w:num w:numId="25">
+    <w:abstractNumId w:val="6"/>
+  </w:num>
+  <w:num w:numId="26">
+    <w:abstractNumId w:val="25"/>
+  </w:num>
+  <w:num w:numId="27">
+    <w:abstractNumId w:val="14"/>
+  </w:num>
+  <w:num w:numId="28">
+    <w:abstractNumId w:val="15"/>
+  </w:num>
+  <w:num w:numId="29">
     <w:abstractNumId w:val="4"/>
+  </w:num>
+  <w:num w:numId="30">
+    <w:abstractNumId w:val="7"/>
+  </w:num>
+  <w:num w:numId="31">
+    <w:abstractNumId w:val="9"/>
+  </w:num>
+  <w:num w:numId="32">
+    <w:abstractNumId w:val="11"/>
+  </w:num>
+  <w:num w:numId="33">
+    <w:abstractNumId w:val="2"/>
+  </w:num>
+  <w:num w:numId="34">
+    <w:abstractNumId w:val="24"/>
   </w:num>
 </w:numbering>
 </file>
 
 <file path=word/styles.xml><?xml version="1.0" encoding="utf-8"?>
-<w:styles xmlns:r="http://schemas.openxmlformats.org/officeDocument/2006/relationships" xmlns:w="http://schemas.openxmlformats.org/wordprocessingml/2006/main">
+<w:styles xmlns:mc="http://schemas.openxmlformats.org/markup-compatibility/2006" xmlns:r="http://schemas.openxmlformats.org/officeDocument/2006/relationships" xmlns:w="http://schemas.openxmlformats.org/wordprocessingml/2006/main" xmlns:w14="http://schemas.microsoft.com/office/word/2010/wordml" mc:Ignorable="w14">
   <w:docDefaults>
     <w:rPrDefault>
       <w:rPr>
@@ -8277,7 +10566,6 @@
     <w:uiPriority w:val="99"/>
     <w:semiHidden/>
     <w:unhideWhenUsed/>
-    <w:qFormat/>
     <w:tblPr>
       <w:tblInd w:w="0" w:type="dxa"/>
       <w:tblCellMar>
@@ -8593,8 +10881,198 @@
 </w:styles>
 </file>
 
+<file path=word/stylesWithEffects.xml><?xml version="1.0" encoding="utf-8"?>
+<w:styles xmlns:wpc="http://schemas.microsoft.com/office/word/2010/wordprocessingCanvas" xmlns:mc="http://schemas.openxmlformats.org/markup-compatibility/2006" xmlns:o="urn:schemas-microsoft-com:office:office" xmlns:r="http://schemas.openxmlformats.org/officeDocument/2006/relationships" xmlns:m="http://schemas.openxmlformats.org/officeDocument/2006/math" xmlns:v="urn:schemas-microsoft-com:vml" xmlns:wp14="http://schemas.microsoft.com/office/word/2010/wordprocessingDrawing" xmlns:wp="http://schemas.openxmlformats.org/drawingml/2006/wordprocessingDrawing" xmlns:w10="urn:schemas-microsoft-com:office:word" xmlns:w="http://schemas.openxmlformats.org/wordprocessingml/2006/main" xmlns:w14="http://schemas.microsoft.com/office/word/2010/wordml" xmlns:wpg="http://schemas.microsoft.com/office/word/2010/wordprocessingGroup" xmlns:wpi="http://schemas.microsoft.com/office/word/2010/wordprocessingInk" xmlns:wne="http://schemas.microsoft.com/office/word/2006/wordml" xmlns:wps="http://schemas.microsoft.com/office/word/2010/wordprocessingShape" mc:Ignorable="w14 wp14">
+  <w:docDefaults>
+    <w:rPrDefault>
+      <w:rPr>
+        <w:rFonts w:asciiTheme="minorHAnsi" w:eastAsiaTheme="minorEastAsia" w:hAnsiTheme="minorHAnsi" w:cstheme="minorBidi"/>
+        <w:sz w:val="22"/>
+        <w:szCs w:val="22"/>
+        <w:lang w:val="en-US" w:eastAsia="en-US" w:bidi="ar-SA"/>
+      </w:rPr>
+    </w:rPrDefault>
+    <w:pPrDefault>
+      <w:pPr>
+        <w:spacing w:after="200" w:line="276" w:lineRule="auto"/>
+      </w:pPr>
+    </w:pPrDefault>
+  </w:docDefaults>
+  <w:latentStyles w:defLockedState="0" w:defUIPriority="99" w:defSemiHidden="1" w:defUnhideWhenUsed="1" w:defQFormat="0" w:count="267">
+    <w:lsdException w:name="Normal" w:semiHidden="0" w:uiPriority="0" w:unhideWhenUsed="0" w:qFormat="1"/>
+    <w:lsdException w:name="heading 1" w:semiHidden="0" w:uiPriority="9" w:unhideWhenUsed="0" w:qFormat="1"/>
+    <w:lsdException w:name="heading 2" w:uiPriority="9" w:qFormat="1"/>
+    <w:lsdException w:name="heading 3" w:uiPriority="9" w:qFormat="1"/>
+    <w:lsdException w:name="heading 4" w:uiPriority="9" w:qFormat="1"/>
+    <w:lsdException w:name="heading 5" w:uiPriority="9" w:qFormat="1"/>
+    <w:lsdException w:name="heading 6" w:uiPriority="9" w:qFormat="1"/>
+    <w:lsdException w:name="heading 7" w:uiPriority="9" w:qFormat="1"/>
+    <w:lsdException w:name="heading 8" w:uiPriority="9" w:qFormat="1"/>
+    <w:lsdException w:name="heading 9" w:uiPriority="9" w:qFormat="1"/>
+    <w:lsdException w:name="toc 1" w:uiPriority="39"/>
+    <w:lsdException w:name="toc 2" w:uiPriority="39"/>
+    <w:lsdException w:name="toc 3" w:uiPriority="39"/>
+    <w:lsdException w:name="toc 4" w:uiPriority="39"/>
+    <w:lsdException w:name="toc 5" w:uiPriority="39"/>
+    <w:lsdException w:name="toc 6" w:uiPriority="39"/>
+    <w:lsdException w:name="toc 7" w:uiPriority="39"/>
+    <w:lsdException w:name="toc 8" w:uiPriority="39"/>
+    <w:lsdException w:name="toc 9" w:uiPriority="39"/>
+    <w:lsdException w:name="caption" w:uiPriority="35" w:qFormat="1"/>
+    <w:lsdException w:name="Title" w:semiHidden="0" w:uiPriority="10" w:unhideWhenUsed="0" w:qFormat="1"/>
+    <w:lsdException w:name="Default Paragraph Font" w:uiPriority="1"/>
+    <w:lsdException w:name="Subtitle" w:semiHidden="0" w:uiPriority="11" w:unhideWhenUsed="0" w:qFormat="1"/>
+    <w:lsdException w:name="Strong" w:semiHidden="0" w:uiPriority="22" w:unhideWhenUsed="0" w:qFormat="1"/>
+    <w:lsdException w:name="Emphasis" w:semiHidden="0" w:uiPriority="20" w:unhideWhenUsed="0" w:qFormat="1"/>
+    <w:lsdException w:name="Table Grid" w:semiHidden="0" w:uiPriority="59" w:unhideWhenUsed="0"/>
+    <w:lsdException w:name="Placeholder Text" w:unhideWhenUsed="0"/>
+    <w:lsdException w:name="No Spacing" w:semiHidden="0" w:uiPriority="1" w:unhideWhenUsed="0" w:qFormat="1"/>
+    <w:lsdException w:name="Light Shading" w:semiHidden="0" w:uiPriority="60" w:unhideWhenUsed="0"/>
+    <w:lsdException w:name="Light List" w:semiHidden="0" w:uiPriority="61" w:unhideWhenUsed="0"/>
+    <w:lsdException w:name="Light Grid" w:semiHidden="0" w:uiPriority="62" w:unhideWhenUsed="0"/>
+    <w:lsdException w:name="Medium Shading 1" w:semiHidden="0" w:uiPriority="63" w:unhideWhenUsed="0"/>
+    <w:lsdException w:name="Medium Shading 2" w:semiHidden="0" w:uiPriority="64" w:unhideWhenUsed="0"/>
+    <w:lsdException w:name="Medium List 1" w:semiHidden="0" w:uiPriority="65" w:unhideWhenUsed="0"/>
+    <w:lsdException w:name="Medium List 2" w:semiHidden="0" w:uiPriority="66" w:unhideWhenUsed="0"/>
+    <w:lsdException w:name="Medium Grid 1" w:semiHidden="0" w:uiPriority="67" w:unhideWhenUsed="0"/>
+    <w:lsdException w:name="Medium Grid 2" w:semiHidden="0" w:uiPriority="68" w:unhideWhenUsed="0"/>
+    <w:lsdException w:name="Medium Grid 3" w:semiHidden="0" w:uiPriority="69" w:unhideWhenUsed="0"/>
+    <w:lsdException w:name="Dark List" w:semiHidden="0" w:uiPriority="70" w:unhideWhenUsed="0"/>
+    <w:lsdException w:name="Colorful Shading" w:semiHidden="0" w:uiPriority="71" w:unhideWhenUsed="0"/>
+    <w:lsdException w:name="Colorful List" w:semiHidden="0" w:uiPriority="72" w:unhideWhenUsed="0"/>
+    <w:lsdException w:name="Colorful Grid" w:semiHidden="0" w:uiPriority="73" w:unhideWhenUsed="0"/>
+    <w:lsdException w:name="Light Shading Accent 1" w:semiHidden="0" w:uiPriority="60" w:unhideWhenUsed="0"/>
+    <w:lsdException w:name="Light List Accent 1" w:semiHidden="0" w:uiPriority="61" w:unhideWhenUsed="0"/>
+    <w:lsdException w:name="Light Grid Accent 1" w:semiHidden="0" w:uiPriority="62" w:unhideWhenUsed="0"/>
+    <w:lsdException w:name="Medium Shading 1 Accent 1" w:semiHidden="0" w:uiPriority="63" w:unhideWhenUsed="0"/>
+    <w:lsdException w:name="Medium Shading 2 Accent 1" w:semiHidden="0" w:uiPriority="64" w:unhideWhenUsed="0"/>
+    <w:lsdException w:name="Medium List 1 Accent 1" w:semiHidden="0" w:uiPriority="65" w:unhideWhenUsed="0"/>
+    <w:lsdException w:name="Revision" w:unhideWhenUsed="0"/>
+    <w:lsdException w:name="List Paragraph" w:semiHidden="0" w:uiPriority="34" w:unhideWhenUsed="0" w:qFormat="1"/>
+    <w:lsdException w:name="Quote" w:semiHidden="0" w:uiPriority="29" w:unhideWhenUsed="0" w:qFormat="1"/>
+    <w:lsdException w:name="Intense Quote" w:semiHidden="0" w:uiPriority="30" w:unhideWhenUsed="0" w:qFormat="1"/>
+    <w:lsdException w:name="Medium List 2 Accent 1" w:semiHidden="0" w:uiPriority="66" w:unhideWhenUsed="0"/>
+    <w:lsdException w:name="Medium Grid 1 Accent 1" w:semiHidden="0" w:uiPriority="67" w:unhideWhenUsed="0"/>
+    <w:lsdException w:name="Medium Grid 2 Accent 1" w:semiHidden="0" w:uiPriority="68" w:unhideWhenUsed="0"/>
+    <w:lsdException w:name="Medium Grid 3 Accent 1" w:semiHidden="0" w:uiPriority="69" w:unhideWhenUsed="0"/>
+    <w:lsdException w:name="Dark List Accent 1" w:semiHidden="0" w:uiPriority="70" w:unhideWhenUsed="0"/>
+    <w:lsdException w:name="Colorful Shading Accent 1" w:semiHidden="0" w:uiPriority="71" w:unhideWhenUsed="0"/>
+    <w:lsdException w:name="Colorful List Accent 1" w:semiHidden="0" w:uiPriority="72" w:unhideWhenUsed="0"/>
+    <w:lsdException w:name="Colorful Grid Accent 1" w:semiHidden="0" w:uiPriority="73" w:unhideWhenUsed="0"/>
+    <w:lsdException w:name="Light Shading Accent 2" w:semiHidden="0" w:uiPriority="60" w:unhideWhenUsed="0"/>
+    <w:lsdException w:name="Light List Accent 2" w:semiHidden="0" w:uiPriority="61" w:unhideWhenUsed="0"/>
+    <w:lsdException w:name="Light Grid Accent 2" w:semiHidden="0" w:uiPriority="62" w:unhideWhenUsed="0"/>
+    <w:lsdException w:name="Medium Shading 1 Accent 2" w:semiHidden="0" w:uiPriority="63" w:unhideWhenUsed="0"/>
+    <w:lsdException w:name="Medium Shading 2 Accent 2" w:semiHidden="0" w:uiPriority="64" w:unhideWhenUsed="0"/>
+    <w:lsdException w:name="Medium List 1 Accent 2" w:semiHidden="0" w:uiPriority="65" w:unhideWhenUsed="0"/>
+    <w:lsdException w:name="Medium List 2 Accent 2" w:semiHidden="0" w:uiPriority="66" w:unhideWhenUsed="0"/>
+    <w:lsdException w:name="Medium Grid 1 Accent 2" w:semiHidden="0" w:uiPriority="67" w:unhideWhenUsed="0"/>
+    <w:lsdException w:name="Medium Grid 2 Accent 2" w:semiHidden="0" w:uiPriority="68" w:unhideWhenUsed="0"/>
+    <w:lsdException w:name="Medium Grid 3 Accent 2" w:semiHidden="0" w:uiPriority="69" w:unhideWhenUsed="0"/>
+    <w:lsdException w:name="Dark List Accent 2" w:semiHidden="0" w:uiPriority="70" w:unhideWhenUsed="0"/>
+    <w:lsdException w:name="Colorful Shading Accent 2" w:semiHidden="0" w:uiPriority="71" w:unhideWhenUsed="0"/>
+    <w:lsdException w:name="Colorful List Accent 2" w:semiHidden="0" w:uiPriority="72" w:unhideWhenUsed="0"/>
+    <w:lsdException w:name="Colorful Grid Accent 2" w:semiHidden="0" w:uiPriority="73" w:unhideWhenUsed="0"/>
+    <w:lsdException w:name="Light Shading Accent 3" w:semiHidden="0" w:uiPriority="60" w:unhideWhenUsed="0"/>
+    <w:lsdException w:name="Light List Accent 3" w:semiHidden="0" w:uiPriority="61" w:unhideWhenUsed="0"/>
+    <w:lsdException w:name="Light Grid Accent 3" w:semiHidden="0" w:uiPriority="62" w:unhideWhenUsed="0"/>
+    <w:lsdException w:name="Medium Shading 1 Accent 3" w:semiHidden="0" w:uiPriority="63" w:unhideWhenUsed="0"/>
+    <w:lsdException w:name="Medium Shading 2 Accent 3" w:semiHidden="0" w:uiPriority="64" w:unhideWhenUsed="0"/>
+    <w:lsdException w:name="Medium List 1 Accent 3" w:semiHidden="0" w:uiPriority="65" w:unhideWhenUsed="0"/>
+    <w:lsdException w:name="Medium List 2 Accent 3" w:semiHidden="0" w:uiPriority="66" w:unhideWhenUsed="0"/>
+    <w:lsdException w:name="Medium Grid 1 Accent 3" w:semiHidden="0" w:uiPriority="67" w:unhideWhenUsed="0"/>
+    <w:lsdException w:name="Medium Grid 2 Accent 3" w:semiHidden="0" w:uiPriority="68" w:unhideWhenUsed="0"/>
+    <w:lsdException w:name="Medium Grid 3 Accent 3" w:semiHidden="0" w:uiPriority="69" w:unhideWhenUsed="0"/>
+    <w:lsdException w:name="Dark List Accent 3" w:semiHidden="0" w:uiPriority="70" w:unhideWhenUsed="0"/>
+    <w:lsdException w:name="Colorful Shading Accent 3" w:semiHidden="0" w:uiPriority="71" w:unhideWhenUsed="0"/>
+    <w:lsdException w:name="Colorful List Accent 3" w:semiHidden="0" w:uiPriority="72" w:unhideWhenUsed="0"/>
+    <w:lsdException w:name="Colorful Grid Accent 3" w:semiHidden="0" w:uiPriority="73" w:unhideWhenUsed="0"/>
+    <w:lsdException w:name="Light Shading Accent 4" w:semiHidden="0" w:uiPriority="60" w:unhideWhenUsed="0"/>
+    <w:lsdException w:name="Light List Accent 4" w:semiHidden="0" w:uiPriority="61" w:unhideWhenUsed="0"/>
+    <w:lsdException w:name="Light Grid Accent 4" w:semiHidden="0" w:uiPriority="62" w:unhideWhenUsed="0"/>
+    <w:lsdException w:name="Medium Shading 1 Accent 4" w:semiHidden="0" w:uiPriority="63" w:unhideWhenUsed="0"/>
+    <w:lsdException w:name="Medium Shading 2 Accent 4" w:semiHidden="0" w:uiPriority="64" w:unhideWhenUsed="0"/>
+    <w:lsdException w:name="Medium List 1 Accent 4" w:semiHidden="0" w:uiPriority="65" w:unhideWhenUsed="0"/>
+    <w:lsdException w:name="Medium List 2 Accent 4" w:semiHidden="0" w:uiPriority="66" w:unhideWhenUsed="0"/>
+    <w:lsdException w:name="Medium Grid 1 Accent 4" w:semiHidden="0" w:uiPriority="67" w:unhideWhenUsed="0"/>
+    <w:lsdException w:name="Medium Grid 2 Accent 4" w:semiHidden="0" w:uiPriority="68" w:unhideWhenUsed="0"/>
+    <w:lsdException w:name="Medium Grid 3 Accent 4" w:semiHidden="0" w:uiPriority="69" w:unhideWhenUsed="0"/>
+    <w:lsdException w:name="Dark List Accent 4" w:semiHidden="0" w:uiPriority="70" w:unhideWhenUsed="0"/>
+    <w:lsdException w:name="Colorful Shading Accent 4" w:semiHidden="0" w:uiPriority="71" w:unhideWhenUsed="0"/>
+    <w:lsdException w:name="Colorful List Accent 4" w:semiHidden="0" w:uiPriority="72" w:unhideWhenUsed="0"/>
+    <w:lsdException w:name="Colorful Grid Accent 4" w:semiHidden="0" w:uiPriority="73" w:unhideWhenUsed="0"/>
+    <w:lsdException w:name="Light Shading Accent 5" w:semiHidden="0" w:uiPriority="60" w:unhideWhenUsed="0"/>
+    <w:lsdException w:name="Light List Accent 5" w:semiHidden="0" w:uiPriority="61" w:unhideWhenUsed="0"/>
+    <w:lsdException w:name="Light Grid Accent 5" w:semiHidden="0" w:uiPriority="62" w:unhideWhenUsed="0"/>
+    <w:lsdException w:name="Medium Shading 1 Accent 5" w:semiHidden="0" w:uiPriority="63" w:unhideWhenUsed="0"/>
+    <w:lsdException w:name="Medium Shading 2 Accent 5" w:semiHidden="0" w:uiPriority="64" w:unhideWhenUsed="0"/>
+    <w:lsdException w:name="Medium List 1 Accent 5" w:semiHidden="0" w:uiPriority="65" w:unhideWhenUsed="0"/>
+    <w:lsdException w:name="Medium List 2 Accent 5" w:semiHidden="0" w:uiPriority="66" w:unhideWhenUsed="0"/>
+    <w:lsdException w:name="Medium Grid 1 Accent 5" w:semiHidden="0" w:uiPriority="67" w:unhideWhenUsed="0"/>
+    <w:lsdException w:name="Medium Grid 2 Accent 5" w:semiHidden="0" w:uiPriority="68" w:unhideWhenUsed="0"/>
+    <w:lsdException w:name="Medium Grid 3 Accent 5" w:semiHidden="0" w:uiPriority="69" w:unhideWhenUsed="0"/>
+    <w:lsdException w:name="Dark List Accent 5" w:semiHidden="0" w:uiPriority="70" w:unhideWhenUsed="0"/>
+    <w:lsdException w:name="Colorful Shading Accent 5" w:semiHidden="0" w:uiPriority="71" w:unhideWhenUsed="0"/>
+    <w:lsdException w:name="Colorful List Accent 5" w:semiHidden="0" w:uiPriority="72" w:unhideWhenUsed="0"/>
+    <w:lsdException w:name="Colorful Grid Accent 5" w:semiHidden="0" w:uiPriority="73" w:unhideWhenUsed="0"/>
+    <w:lsdException w:name="Light Shading Accent 6" w:semiHidden="0" w:uiPriority="60" w:unhideWhenUsed="0"/>
+    <w:lsdException w:name="Light List Accent 6" w:semiHidden="0" w:uiPriority="61" w:unhideWhenUsed="0"/>
+    <w:lsdException w:name="Light Grid Accent 6" w:semiHidden="0" w:uiPriority="62" w:unhideWhenUsed="0"/>
+    <w:lsdException w:name="Medium Shading 1 Accent 6" w:semiHidden="0" w:uiPriority="63" w:unhideWhenUsed="0"/>
+    <w:lsdException w:name="Medium Shading 2 Accent 6" w:semiHidden="0" w:uiPriority="64" w:unhideWhenUsed="0"/>
+    <w:lsdException w:name="Medium List 1 Accent 6" w:semiHidden="0" w:uiPriority="65" w:unhideWhenUsed="0"/>
+    <w:lsdException w:name="Medium List 2 Accent 6" w:semiHidden="0" w:uiPriority="66" w:unhideWhenUsed="0"/>
+    <w:lsdException w:name="Medium Grid 1 Accent 6" w:semiHidden="0" w:uiPriority="67" w:unhideWhenUsed="0"/>
+    <w:lsdException w:name="Medium Grid 2 Accent 6" w:semiHidden="0" w:uiPriority="68" w:unhideWhenUsed="0"/>
+    <w:lsdException w:name="Medium Grid 3 Accent 6" w:semiHidden="0" w:uiPriority="69" w:unhideWhenUsed="0"/>
+    <w:lsdException w:name="Dark List Accent 6" w:semiHidden="0" w:uiPriority="70" w:unhideWhenUsed="0"/>
+    <w:lsdException w:name="Colorful Shading Accent 6" w:semiHidden="0" w:uiPriority="71" w:unhideWhenUsed="0"/>
+    <w:lsdException w:name="Colorful List Accent 6" w:semiHidden="0" w:uiPriority="72" w:unhideWhenUsed="0"/>
+    <w:lsdException w:name="Colorful Grid Accent 6" w:semiHidden="0" w:uiPriority="73" w:unhideWhenUsed="0"/>
+    <w:lsdException w:name="Subtle Emphasis" w:semiHidden="0" w:uiPriority="19" w:unhideWhenUsed="0" w:qFormat="1"/>
+    <w:lsdException w:name="Intense Emphasis" w:semiHidden="0" w:uiPriority="21" w:unhideWhenUsed="0" w:qFormat="1"/>
+    <w:lsdException w:name="Subtle Reference" w:semiHidden="0" w:uiPriority="31" w:unhideWhenUsed="0" w:qFormat="1"/>
+    <w:lsdException w:name="Intense Reference" w:semiHidden="0" w:uiPriority="32" w:unhideWhenUsed="0" w:qFormat="1"/>
+    <w:lsdException w:name="Book Title" w:semiHidden="0" w:uiPriority="33" w:unhideWhenUsed="0" w:qFormat="1"/>
+    <w:lsdException w:name="Bibliography" w:uiPriority="37"/>
+    <w:lsdException w:name="TOC Heading" w:uiPriority="39" w:qFormat="1"/>
+  </w:latentStyles>
+  <w:style w:type="paragraph" w:default="1" w:styleId="Normal">
+    <w:name w:val="Normal"/>
+    <w:qFormat/>
+  </w:style>
+  <w:style w:type="character" w:default="1" w:styleId="Fuentedeprrafopredeter">
+    <w:name w:val="Default Paragraph Font"/>
+    <w:uiPriority w:val="1"/>
+    <w:semiHidden/>
+    <w:unhideWhenUsed/>
+  </w:style>
+  <w:style w:type="table" w:default="1" w:styleId="Tablanormal">
+    <w:name w:val="Normal Table"/>
+    <w:uiPriority w:val="99"/>
+    <w:semiHidden/>
+    <w:unhideWhenUsed/>
+    <w:tblPr>
+      <w:tblInd w:w="0" w:type="dxa"/>
+      <w:tblCellMar>
+        <w:top w:w="0" w:type="dxa"/>
+        <w:left w:w="108" w:type="dxa"/>
+        <w:bottom w:w="0" w:type="dxa"/>
+        <w:right w:w="108" w:type="dxa"/>
+      </w:tblCellMar>
+    </w:tblPr>
+  </w:style>
+  <w:style w:type="numbering" w:default="1" w:styleId="Sinlista">
+    <w:name w:val="No List"/>
+    <w:uiPriority w:val="99"/>
+    <w:semiHidden/>
+    <w:unhideWhenUsed/>
+  </w:style>
+</w:styles>
+</file>
+
 <file path=word/glossary/document.xml><?xml version="1.0" encoding="utf-8"?>
-<w:glossaryDocument xmlns:ve="http://schemas.openxmlformats.org/markup-compatibility/2006" xmlns:o="urn:schemas-microsoft-com:office:office" xmlns:r="http://schemas.openxmlformats.org/officeDocument/2006/relationships" xmlns:m="http://schemas.openxmlformats.org/officeDocument/2006/math" xmlns:v="urn:schemas-microsoft-com:vml" xmlns:wp="http://schemas.openxmlformats.org/drawingml/2006/wordprocessingDrawing" xmlns:w10="urn:schemas-microsoft-com:office:word" xmlns:w="http://schemas.openxmlformats.org/wordprocessingml/2006/main" xmlns:wne="http://schemas.microsoft.com/office/word/2006/wordml">
+<w:glossaryDocument xmlns:wpc="http://schemas.microsoft.com/office/word/2010/wordprocessingCanvas" xmlns:mc="http://schemas.openxmlformats.org/markup-compatibility/2006" xmlns:o="urn:schemas-microsoft-com:office:office" xmlns:r="http://schemas.openxmlformats.org/officeDocument/2006/relationships" xmlns:m="http://schemas.openxmlformats.org/officeDocument/2006/math" xmlns:v="urn:schemas-microsoft-com:vml" xmlns:wp14="http://schemas.microsoft.com/office/word/2010/wordprocessingDrawing" xmlns:wp="http://schemas.openxmlformats.org/drawingml/2006/wordprocessingDrawing" xmlns:w10="urn:schemas-microsoft-com:office:word" xmlns:w="http://schemas.openxmlformats.org/wordprocessingml/2006/main" xmlns:w14="http://schemas.microsoft.com/office/word/2010/wordml" xmlns:wpg="http://schemas.microsoft.com/office/word/2010/wordprocessingGroup" xmlns:wpi="http://schemas.microsoft.com/office/word/2010/wordprocessingInk" xmlns:wne="http://schemas.microsoft.com/office/word/2006/wordml" xmlns:wps="http://schemas.microsoft.com/office/word/2010/wordprocessingShape" mc:Ignorable="w14 wp14">
   <w:docParts>
     <w:docPart>
       <w:docPartPr>
@@ -8628,74 +11106,12 @@
         </w:p>
       </w:docPartBody>
     </w:docPart>
-    <w:docPart>
-      <w:docPartPr>
-        <w:name w:val="69F17F8A89DD41F197C40161F63A82AA"/>
-        <w:category>
-          <w:name w:val="General"/>
-          <w:gallery w:val="placeholder"/>
-        </w:category>
-        <w:types>
-          <w:type w:val="bbPlcHdr"/>
-        </w:types>
-        <w:behaviors>
-          <w:behavior w:val="content"/>
-        </w:behaviors>
-        <w:guid w:val="{A521DD3E-317F-4174-9287-FC81099B0C11}"/>
-      </w:docPartPr>
-      <w:docPartBody>
-        <w:p>
-          <w:pPr>
-            <w:pStyle w:val="69F17F8A89DD41F197C40161F63A82AA"/>
-          </w:pPr>
-          <w:r>
-            <w:rPr>
-              <w:color w:val="FFFFFF" w:themeColor="background1"/>
-              <w:sz w:val="40"/>
-              <w:szCs w:val="40"/>
-              <w:lang w:val="es-ES"/>
-            </w:rPr>
-            <w:t>[Escribir el subtítulo del documento]</w:t>
-          </w:r>
-        </w:p>
-      </w:docPartBody>
-    </w:docPart>
-    <w:docPart>
-      <w:docPartPr>
-        <w:name w:val="77A83273732D424490869573F6C2EA09"/>
-        <w:category>
-          <w:name w:val="General"/>
-          <w:gallery w:val="placeholder"/>
-        </w:category>
-        <w:types>
-          <w:type w:val="bbPlcHdr"/>
-        </w:types>
-        <w:behaviors>
-          <w:behavior w:val="content"/>
-        </w:behaviors>
-        <w:guid w:val="{AC96C057-10F7-4326-8B8D-55026074A94D}"/>
-      </w:docPartPr>
-      <w:docPartBody>
-        <w:p>
-          <w:pPr>
-            <w:pStyle w:val="77A83273732D424490869573F6C2EA09"/>
-          </w:pPr>
-          <w:r>
-            <w:rPr>
-              <w:color w:val="FFFFFF" w:themeColor="background1"/>
-              <w:lang w:val="es-ES"/>
-            </w:rPr>
-            <w:t>[Escriba aquí una descripción breve del documento. Una descripción breve es un resumen corto del contenido del documento. Escriba aquí una descripción breve del documento. Una descripción breve es un resumen corto del contenido del documento.]</w:t>
-          </w:r>
-        </w:p>
-      </w:docPartBody>
-    </w:docPart>
   </w:docParts>
 </w:glossaryDocument>
 </file>
 
 <file path=word/glossary/fontTable.xml><?xml version="1.0" encoding="utf-8"?>
-<w:fonts xmlns:r="http://schemas.openxmlformats.org/officeDocument/2006/relationships" xmlns:w="http://schemas.openxmlformats.org/wordprocessingml/2006/main">
+<w:fonts xmlns:mc="http://schemas.openxmlformats.org/markup-compatibility/2006" xmlns:r="http://schemas.openxmlformats.org/officeDocument/2006/relationships" xmlns:w="http://schemas.openxmlformats.org/wordprocessingml/2006/main" xmlns:w14="http://schemas.microsoft.com/office/word/2010/wordml" mc:Ignorable="w14">
   <w:font w:name="Times New Roman">
     <w:panose1 w:val="02020603050405020304"/>
     <w:charset w:val="00"/>
@@ -8764,12 +11180,13 @@
 </file>
 
 <file path=word/glossary/settings.xml><?xml version="1.0" encoding="utf-8"?>
-<w:settings xmlns:o="urn:schemas-microsoft-com:office:office" xmlns:r="http://schemas.openxmlformats.org/officeDocument/2006/relationships" xmlns:m="http://schemas.openxmlformats.org/officeDocument/2006/math" xmlns:v="urn:schemas-microsoft-com:vml" xmlns:w10="urn:schemas-microsoft-com:office:word" xmlns:w="http://schemas.openxmlformats.org/wordprocessingml/2006/main" xmlns:sl="http://schemas.openxmlformats.org/schemaLibrary/2006/main">
+<w:settings xmlns:mc="http://schemas.openxmlformats.org/markup-compatibility/2006" xmlns:o="urn:schemas-microsoft-com:office:office" xmlns:r="http://schemas.openxmlformats.org/officeDocument/2006/relationships" xmlns:m="http://schemas.openxmlformats.org/officeDocument/2006/math" xmlns:v="urn:schemas-microsoft-com:vml" xmlns:w10="urn:schemas-microsoft-com:office:word" xmlns:w="http://schemas.openxmlformats.org/wordprocessingml/2006/main" xmlns:w14="http://schemas.microsoft.com/office/word/2010/wordml" xmlns:sl="http://schemas.openxmlformats.org/schemaLibrary/2006/main" mc:Ignorable="w14">
   <w:view w:val="normal"/>
   <w:defaultTabStop w:val="720"/>
   <w:characterSpacingControl w:val="doNotCompress"/>
   <w:compat>
     <w:useFELayout/>
+    <w:compatSetting w:name="compatibilityMode" w:uri="http://schemas.microsoft.com/office/word" w:val="12"/>
   </w:compat>
   <w:rsids>
     <w:rsidRoot w:val="00C44328"/>
@@ -8777,12 +11194,13 @@
     <w:rsid w:val="00325263"/>
     <w:rsid w:val="00C44328"/>
     <w:rsid w:val="00D15852"/>
+    <w:rsid w:val="00E90C93"/>
   </w:rsids>
   <m:mathPr>
     <m:mathFont m:val="Cambria Math"/>
     <m:brkBin m:val="before"/>
     <m:brkBinSub m:val="--"/>
-    <m:smallFrac m:val="off"/>
+    <m:smallFrac m:val="0"/>
     <m:dispDef/>
     <m:lMargin m:val="0"/>
     <m:rMargin m:val="0"/>
@@ -8799,7 +11217,7 @@
 </file>
 
 <file path=word/glossary/styles.xml><?xml version="1.0" encoding="utf-8"?>
-<w:styles xmlns:r="http://schemas.openxmlformats.org/officeDocument/2006/relationships" xmlns:w="http://schemas.openxmlformats.org/wordprocessingml/2006/main">
+<w:styles xmlns:mc="http://schemas.openxmlformats.org/markup-compatibility/2006" xmlns:r="http://schemas.openxmlformats.org/officeDocument/2006/relationships" xmlns:w="http://schemas.openxmlformats.org/wordprocessingml/2006/main" xmlns:w14="http://schemas.microsoft.com/office/word/2010/wordml" mc:Ignorable="w14">
   <w:docDefaults>
     <w:rPrDefault>
       <w:rPr>
@@ -8970,7 +11388,6 @@
     <w:uiPriority w:val="99"/>
     <w:semiHidden/>
     <w:unhideWhenUsed/>
-    <w:qFormat/>
     <w:tblPr>
       <w:tblInd w:w="0" w:type="dxa"/>
       <w:tblCellMar>
@@ -9030,8 +11447,198 @@
 </w:styles>
 </file>
 
+<file path=word/glossary/stylesWithEffects.xml><?xml version="1.0" encoding="utf-8"?>
+<w:styles xmlns:wpc="http://schemas.microsoft.com/office/word/2010/wordprocessingCanvas" xmlns:mc="http://schemas.openxmlformats.org/markup-compatibility/2006" xmlns:o="urn:schemas-microsoft-com:office:office" xmlns:r="http://schemas.openxmlformats.org/officeDocument/2006/relationships" xmlns:m="http://schemas.openxmlformats.org/officeDocument/2006/math" xmlns:v="urn:schemas-microsoft-com:vml" xmlns:wp14="http://schemas.microsoft.com/office/word/2010/wordprocessingDrawing" xmlns:wp="http://schemas.openxmlformats.org/drawingml/2006/wordprocessingDrawing" xmlns:w10="urn:schemas-microsoft-com:office:word" xmlns:w="http://schemas.openxmlformats.org/wordprocessingml/2006/main" xmlns:w14="http://schemas.microsoft.com/office/word/2010/wordml" xmlns:wpg="http://schemas.microsoft.com/office/word/2010/wordprocessingGroup" xmlns:wpi="http://schemas.microsoft.com/office/word/2010/wordprocessingInk" xmlns:wne="http://schemas.microsoft.com/office/word/2006/wordml" xmlns:wps="http://schemas.microsoft.com/office/word/2010/wordprocessingShape" mc:Ignorable="w14 wp14">
+  <w:docDefaults>
+    <w:rPrDefault>
+      <w:rPr>
+        <w:rFonts w:asciiTheme="minorHAnsi" w:eastAsiaTheme="minorEastAsia" w:hAnsiTheme="minorHAnsi" w:cstheme="minorBidi"/>
+        <w:sz w:val="22"/>
+        <w:szCs w:val="22"/>
+        <w:lang w:val="en-US" w:eastAsia="en-US" w:bidi="ar-SA"/>
+      </w:rPr>
+    </w:rPrDefault>
+    <w:pPrDefault>
+      <w:pPr>
+        <w:spacing w:after="200" w:line="276" w:lineRule="auto"/>
+      </w:pPr>
+    </w:pPrDefault>
+  </w:docDefaults>
+  <w:latentStyles w:defLockedState="0" w:defUIPriority="99" w:defSemiHidden="1" w:defUnhideWhenUsed="1" w:defQFormat="0" w:count="267">
+    <w:lsdException w:name="Normal" w:semiHidden="0" w:uiPriority="0" w:unhideWhenUsed="0" w:qFormat="1"/>
+    <w:lsdException w:name="heading 1" w:semiHidden="0" w:uiPriority="9" w:unhideWhenUsed="0" w:qFormat="1"/>
+    <w:lsdException w:name="heading 2" w:uiPriority="9" w:qFormat="1"/>
+    <w:lsdException w:name="heading 3" w:uiPriority="9" w:qFormat="1"/>
+    <w:lsdException w:name="heading 4" w:uiPriority="9" w:qFormat="1"/>
+    <w:lsdException w:name="heading 5" w:uiPriority="9" w:qFormat="1"/>
+    <w:lsdException w:name="heading 6" w:uiPriority="9" w:qFormat="1"/>
+    <w:lsdException w:name="heading 7" w:uiPriority="9" w:qFormat="1"/>
+    <w:lsdException w:name="heading 8" w:uiPriority="9" w:qFormat="1"/>
+    <w:lsdException w:name="heading 9" w:uiPriority="9" w:qFormat="1"/>
+    <w:lsdException w:name="toc 1" w:uiPriority="39"/>
+    <w:lsdException w:name="toc 2" w:uiPriority="39"/>
+    <w:lsdException w:name="toc 3" w:uiPriority="39"/>
+    <w:lsdException w:name="toc 4" w:uiPriority="39"/>
+    <w:lsdException w:name="toc 5" w:uiPriority="39"/>
+    <w:lsdException w:name="toc 6" w:uiPriority="39"/>
+    <w:lsdException w:name="toc 7" w:uiPriority="39"/>
+    <w:lsdException w:name="toc 8" w:uiPriority="39"/>
+    <w:lsdException w:name="toc 9" w:uiPriority="39"/>
+    <w:lsdException w:name="caption" w:uiPriority="35" w:qFormat="1"/>
+    <w:lsdException w:name="Title" w:semiHidden="0" w:uiPriority="10" w:unhideWhenUsed="0" w:qFormat="1"/>
+    <w:lsdException w:name="Default Paragraph Font" w:uiPriority="1"/>
+    <w:lsdException w:name="Subtitle" w:semiHidden="0" w:uiPriority="11" w:unhideWhenUsed="0" w:qFormat="1"/>
+    <w:lsdException w:name="Strong" w:semiHidden="0" w:uiPriority="22" w:unhideWhenUsed="0" w:qFormat="1"/>
+    <w:lsdException w:name="Emphasis" w:semiHidden="0" w:uiPriority="20" w:unhideWhenUsed="0" w:qFormat="1"/>
+    <w:lsdException w:name="Table Grid" w:semiHidden="0" w:uiPriority="59" w:unhideWhenUsed="0"/>
+    <w:lsdException w:name="Placeholder Text" w:unhideWhenUsed="0"/>
+    <w:lsdException w:name="No Spacing" w:semiHidden="0" w:uiPriority="1" w:unhideWhenUsed="0" w:qFormat="1"/>
+    <w:lsdException w:name="Light Shading" w:semiHidden="0" w:uiPriority="60" w:unhideWhenUsed="0"/>
+    <w:lsdException w:name="Light List" w:semiHidden="0" w:uiPriority="61" w:unhideWhenUsed="0"/>
+    <w:lsdException w:name="Light Grid" w:semiHidden="0" w:uiPriority="62" w:unhideWhenUsed="0"/>
+    <w:lsdException w:name="Medium Shading 1" w:semiHidden="0" w:uiPriority="63" w:unhideWhenUsed="0"/>
+    <w:lsdException w:name="Medium Shading 2" w:semiHidden="0" w:uiPriority="64" w:unhideWhenUsed="0"/>
+    <w:lsdException w:name="Medium List 1" w:semiHidden="0" w:uiPriority="65" w:unhideWhenUsed="0"/>
+    <w:lsdException w:name="Medium List 2" w:semiHidden="0" w:uiPriority="66" w:unhideWhenUsed="0"/>
+    <w:lsdException w:name="Medium Grid 1" w:semiHidden="0" w:uiPriority="67" w:unhideWhenUsed="0"/>
+    <w:lsdException w:name="Medium Grid 2" w:semiHidden="0" w:uiPriority="68" w:unhideWhenUsed="0"/>
+    <w:lsdException w:name="Medium Grid 3" w:semiHidden="0" w:uiPriority="69" w:unhideWhenUsed="0"/>
+    <w:lsdException w:name="Dark List" w:semiHidden="0" w:uiPriority="70" w:unhideWhenUsed="0"/>
+    <w:lsdException w:name="Colorful Shading" w:semiHidden="0" w:uiPriority="71" w:unhideWhenUsed="0"/>
+    <w:lsdException w:name="Colorful List" w:semiHidden="0" w:uiPriority="72" w:unhideWhenUsed="0"/>
+    <w:lsdException w:name="Colorful Grid" w:semiHidden="0" w:uiPriority="73" w:unhideWhenUsed="0"/>
+    <w:lsdException w:name="Light Shading Accent 1" w:semiHidden="0" w:uiPriority="60" w:unhideWhenUsed="0"/>
+    <w:lsdException w:name="Light List Accent 1" w:semiHidden="0" w:uiPriority="61" w:unhideWhenUsed="0"/>
+    <w:lsdException w:name="Light Grid Accent 1" w:semiHidden="0" w:uiPriority="62" w:unhideWhenUsed="0"/>
+    <w:lsdException w:name="Medium Shading 1 Accent 1" w:semiHidden="0" w:uiPriority="63" w:unhideWhenUsed="0"/>
+    <w:lsdException w:name="Medium Shading 2 Accent 1" w:semiHidden="0" w:uiPriority="64" w:unhideWhenUsed="0"/>
+    <w:lsdException w:name="Medium List 1 Accent 1" w:semiHidden="0" w:uiPriority="65" w:unhideWhenUsed="0"/>
+    <w:lsdException w:name="Revision" w:unhideWhenUsed="0"/>
+    <w:lsdException w:name="List Paragraph" w:semiHidden="0" w:uiPriority="34" w:unhideWhenUsed="0" w:qFormat="1"/>
+    <w:lsdException w:name="Quote" w:semiHidden="0" w:uiPriority="29" w:unhideWhenUsed="0" w:qFormat="1"/>
+    <w:lsdException w:name="Intense Quote" w:semiHidden="0" w:uiPriority="30" w:unhideWhenUsed="0" w:qFormat="1"/>
+    <w:lsdException w:name="Medium List 2 Accent 1" w:semiHidden="0" w:uiPriority="66" w:unhideWhenUsed="0"/>
+    <w:lsdException w:name="Medium Grid 1 Accent 1" w:semiHidden="0" w:uiPriority="67" w:unhideWhenUsed="0"/>
+    <w:lsdException w:name="Medium Grid 2 Accent 1" w:semiHidden="0" w:uiPriority="68" w:unhideWhenUsed="0"/>
+    <w:lsdException w:name="Medium Grid 3 Accent 1" w:semiHidden="0" w:uiPriority="69" w:unhideWhenUsed="0"/>
+    <w:lsdException w:name="Dark List Accent 1" w:semiHidden="0" w:uiPriority="70" w:unhideWhenUsed="0"/>
+    <w:lsdException w:name="Colorful Shading Accent 1" w:semiHidden="0" w:uiPriority="71" w:unhideWhenUsed="0"/>
+    <w:lsdException w:name="Colorful List Accent 1" w:semiHidden="0" w:uiPriority="72" w:unhideWhenUsed="0"/>
+    <w:lsdException w:name="Colorful Grid Accent 1" w:semiHidden="0" w:uiPriority="73" w:unhideWhenUsed="0"/>
+    <w:lsdException w:name="Light Shading Accent 2" w:semiHidden="0" w:uiPriority="60" w:unhideWhenUsed="0"/>
+    <w:lsdException w:name="Light List Accent 2" w:semiHidden="0" w:uiPriority="61" w:unhideWhenUsed="0"/>
+    <w:lsdException w:name="Light Grid Accent 2" w:semiHidden="0" w:uiPriority="62" w:unhideWhenUsed="0"/>
+    <w:lsdException w:name="Medium Shading 1 Accent 2" w:semiHidden="0" w:uiPriority="63" w:unhideWhenUsed="0"/>
+    <w:lsdException w:name="Medium Shading 2 Accent 2" w:semiHidden="0" w:uiPriority="64" w:unhideWhenUsed="0"/>
+    <w:lsdException w:name="Medium List 1 Accent 2" w:semiHidden="0" w:uiPriority="65" w:unhideWhenUsed="0"/>
+    <w:lsdException w:name="Medium List 2 Accent 2" w:semiHidden="0" w:uiPriority="66" w:unhideWhenUsed="0"/>
+    <w:lsdException w:name="Medium Grid 1 Accent 2" w:semiHidden="0" w:uiPriority="67" w:unhideWhenUsed="0"/>
+    <w:lsdException w:name="Medium Grid 2 Accent 2" w:semiHidden="0" w:uiPriority="68" w:unhideWhenUsed="0"/>
+    <w:lsdException w:name="Medium Grid 3 Accent 2" w:semiHidden="0" w:uiPriority="69" w:unhideWhenUsed="0"/>
+    <w:lsdException w:name="Dark List Accent 2" w:semiHidden="0" w:uiPriority="70" w:unhideWhenUsed="0"/>
+    <w:lsdException w:name="Colorful Shading Accent 2" w:semiHidden="0" w:uiPriority="71" w:unhideWhenUsed="0"/>
+    <w:lsdException w:name="Colorful List Accent 2" w:semiHidden="0" w:uiPriority="72" w:unhideWhenUsed="0"/>
+    <w:lsdException w:name="Colorful Grid Accent 2" w:semiHidden="0" w:uiPriority="73" w:unhideWhenUsed="0"/>
+    <w:lsdException w:name="Light Shading Accent 3" w:semiHidden="0" w:uiPriority="60" w:unhideWhenUsed="0"/>
+    <w:lsdException w:name="Light List Accent 3" w:semiHidden="0" w:uiPriority="61" w:unhideWhenUsed="0"/>
+    <w:lsdException w:name="Light Grid Accent 3" w:semiHidden="0" w:uiPriority="62" w:unhideWhenUsed="0"/>
+    <w:lsdException w:name="Medium Shading 1 Accent 3" w:semiHidden="0" w:uiPriority="63" w:unhideWhenUsed="0"/>
+    <w:lsdException w:name="Medium Shading 2 Accent 3" w:semiHidden="0" w:uiPriority="64" w:unhideWhenUsed="0"/>
+    <w:lsdException w:name="Medium List 1 Accent 3" w:semiHidden="0" w:uiPriority="65" w:unhideWhenUsed="0"/>
+    <w:lsdException w:name="Medium List 2 Accent 3" w:semiHidden="0" w:uiPriority="66" w:unhideWhenUsed="0"/>
+    <w:lsdException w:name="Medium Grid 1 Accent 3" w:semiHidden="0" w:uiPriority="67" w:unhideWhenUsed="0"/>
+    <w:lsdException w:name="Medium Grid 2 Accent 3" w:semiHidden="0" w:uiPriority="68" w:unhideWhenUsed="0"/>
+    <w:lsdException w:name="Medium Grid 3 Accent 3" w:semiHidden="0" w:uiPriority="69" w:unhideWhenUsed="0"/>
+    <w:lsdException w:name="Dark List Accent 3" w:semiHidden="0" w:uiPriority="70" w:unhideWhenUsed="0"/>
+    <w:lsdException w:name="Colorful Shading Accent 3" w:semiHidden="0" w:uiPriority="71" w:unhideWhenUsed="0"/>
+    <w:lsdException w:name="Colorful List Accent 3" w:semiHidden="0" w:uiPriority="72" w:unhideWhenUsed="0"/>
+    <w:lsdException w:name="Colorful Grid Accent 3" w:semiHidden="0" w:uiPriority="73" w:unhideWhenUsed="0"/>
+    <w:lsdException w:name="Light Shading Accent 4" w:semiHidden="0" w:uiPriority="60" w:unhideWhenUsed="0"/>
+    <w:lsdException w:name="Light List Accent 4" w:semiHidden="0" w:uiPriority="61" w:unhideWhenUsed="0"/>
+    <w:lsdException w:name="Light Grid Accent 4" w:semiHidden="0" w:uiPriority="62" w:unhideWhenUsed="0"/>
+    <w:lsdException w:name="Medium Shading 1 Accent 4" w:semiHidden="0" w:uiPriority="63" w:unhideWhenUsed="0"/>
+    <w:lsdException w:name="Medium Shading 2 Accent 4" w:semiHidden="0" w:uiPriority="64" w:unhideWhenUsed="0"/>
+    <w:lsdException w:name="Medium List 1 Accent 4" w:semiHidden="0" w:uiPriority="65" w:unhideWhenUsed="0"/>
+    <w:lsdException w:name="Medium List 2 Accent 4" w:semiHidden="0" w:uiPriority="66" w:unhideWhenUsed="0"/>
+    <w:lsdException w:name="Medium Grid 1 Accent 4" w:semiHidden="0" w:uiPriority="67" w:unhideWhenUsed="0"/>
+    <w:lsdException w:name="Medium Grid 2 Accent 4" w:semiHidden="0" w:uiPriority="68" w:unhideWhenUsed="0"/>
+    <w:lsdException w:name="Medium Grid 3 Accent 4" w:semiHidden="0" w:uiPriority="69" w:unhideWhenUsed="0"/>
+    <w:lsdException w:name="Dark List Accent 4" w:semiHidden="0" w:uiPriority="70" w:unhideWhenUsed="0"/>
+    <w:lsdException w:name="Colorful Shading Accent 4" w:semiHidden="0" w:uiPriority="71" w:unhideWhenUsed="0"/>
+    <w:lsdException w:name="Colorful List Accent 4" w:semiHidden="0" w:uiPriority="72" w:unhideWhenUsed="0"/>
+    <w:lsdException w:name="Colorful Grid Accent 4" w:semiHidden="0" w:uiPriority="73" w:unhideWhenUsed="0"/>
+    <w:lsdException w:name="Light Shading Accent 5" w:semiHidden="0" w:uiPriority="60" w:unhideWhenUsed="0"/>
+    <w:lsdException w:name="Light List Accent 5" w:semiHidden="0" w:uiPriority="61" w:unhideWhenUsed="0"/>
+    <w:lsdException w:name="Light Grid Accent 5" w:semiHidden="0" w:uiPriority="62" w:unhideWhenUsed="0"/>
+    <w:lsdException w:name="Medium Shading 1 Accent 5" w:semiHidden="0" w:uiPriority="63" w:unhideWhenUsed="0"/>
+    <w:lsdException w:name="Medium Shading 2 Accent 5" w:semiHidden="0" w:uiPriority="64" w:unhideWhenUsed="0"/>
+    <w:lsdException w:name="Medium List 1 Accent 5" w:semiHidden="0" w:uiPriority="65" w:unhideWhenUsed="0"/>
+    <w:lsdException w:name="Medium List 2 Accent 5" w:semiHidden="0" w:uiPriority="66" w:unhideWhenUsed="0"/>
+    <w:lsdException w:name="Medium Grid 1 Accent 5" w:semiHidden="0" w:uiPriority="67" w:unhideWhenUsed="0"/>
+    <w:lsdException w:name="Medium Grid 2 Accent 5" w:semiHidden="0" w:uiPriority="68" w:unhideWhenUsed="0"/>
+    <w:lsdException w:name="Medium Grid 3 Accent 5" w:semiHidden="0" w:uiPriority="69" w:unhideWhenUsed="0"/>
+    <w:lsdException w:name="Dark List Accent 5" w:semiHidden="0" w:uiPriority="70" w:unhideWhenUsed="0"/>
+    <w:lsdException w:name="Colorful Shading Accent 5" w:semiHidden="0" w:uiPriority="71" w:unhideWhenUsed="0"/>
+    <w:lsdException w:name="Colorful List Accent 5" w:semiHidden="0" w:uiPriority="72" w:unhideWhenUsed="0"/>
+    <w:lsdException w:name="Colorful Grid Accent 5" w:semiHidden="0" w:uiPriority="73" w:unhideWhenUsed="0"/>
+    <w:lsdException w:name="Light Shading Accent 6" w:semiHidden="0" w:uiPriority="60" w:unhideWhenUsed="0"/>
+    <w:lsdException w:name="Light List Accent 6" w:semiHidden="0" w:uiPriority="61" w:unhideWhenUsed="0"/>
+    <w:lsdException w:name="Light Grid Accent 6" w:semiHidden="0" w:uiPriority="62" w:unhideWhenUsed="0"/>
+    <w:lsdException w:name="Medium Shading 1 Accent 6" w:semiHidden="0" w:uiPriority="63" w:unhideWhenUsed="0"/>
+    <w:lsdException w:name="Medium Shading 2 Accent 6" w:semiHidden="0" w:uiPriority="64" w:unhideWhenUsed="0"/>
+    <w:lsdException w:name="Medium List 1 Accent 6" w:semiHidden="0" w:uiPriority="65" w:unhideWhenUsed="0"/>
+    <w:lsdException w:name="Medium List 2 Accent 6" w:semiHidden="0" w:uiPriority="66" w:unhideWhenUsed="0"/>
+    <w:lsdException w:name="Medium Grid 1 Accent 6" w:semiHidden="0" w:uiPriority="67" w:unhideWhenUsed="0"/>
+    <w:lsdException w:name="Medium Grid 2 Accent 6" w:semiHidden="0" w:uiPriority="68" w:unhideWhenUsed="0"/>
+    <w:lsdException w:name="Medium Grid 3 Accent 6" w:semiHidden="0" w:uiPriority="69" w:unhideWhenUsed="0"/>
+    <w:lsdException w:name="Dark List Accent 6" w:semiHidden="0" w:uiPriority="70" w:unhideWhenUsed="0"/>
+    <w:lsdException w:name="Colorful Shading Accent 6" w:semiHidden="0" w:uiPriority="71" w:unhideWhenUsed="0"/>
+    <w:lsdException w:name="Colorful List Accent 6" w:semiHidden="0" w:uiPriority="72" w:unhideWhenUsed="0"/>
+    <w:lsdException w:name="Colorful Grid Accent 6" w:semiHidden="0" w:uiPriority="73" w:unhideWhenUsed="0"/>
+    <w:lsdException w:name="Subtle Emphasis" w:semiHidden="0" w:uiPriority="19" w:unhideWhenUsed="0" w:qFormat="1"/>
+    <w:lsdException w:name="Intense Emphasis" w:semiHidden="0" w:uiPriority="21" w:unhideWhenUsed="0" w:qFormat="1"/>
+    <w:lsdException w:name="Subtle Reference" w:semiHidden="0" w:uiPriority="31" w:unhideWhenUsed="0" w:qFormat="1"/>
+    <w:lsdException w:name="Intense Reference" w:semiHidden="0" w:uiPriority="32" w:unhideWhenUsed="0" w:qFormat="1"/>
+    <w:lsdException w:name="Book Title" w:semiHidden="0" w:uiPriority="33" w:unhideWhenUsed="0" w:qFormat="1"/>
+    <w:lsdException w:name="Bibliography" w:uiPriority="37"/>
+    <w:lsdException w:name="TOC Heading" w:uiPriority="39" w:qFormat="1"/>
+  </w:latentStyles>
+  <w:style w:type="paragraph" w:default="1" w:styleId="Normal">
+    <w:name w:val="Normal"/>
+    <w:qFormat/>
+  </w:style>
+  <w:style w:type="character" w:default="1" w:styleId="Fuentedeprrafopredeter">
+    <w:name w:val="Default Paragraph Font"/>
+    <w:uiPriority w:val="1"/>
+    <w:semiHidden/>
+    <w:unhideWhenUsed/>
+  </w:style>
+  <w:style w:type="table" w:default="1" w:styleId="Tablanormal">
+    <w:name w:val="Normal Table"/>
+    <w:uiPriority w:val="99"/>
+    <w:semiHidden/>
+    <w:unhideWhenUsed/>
+    <w:tblPr>
+      <w:tblInd w:w="0" w:type="dxa"/>
+      <w:tblCellMar>
+        <w:top w:w="0" w:type="dxa"/>
+        <w:left w:w="108" w:type="dxa"/>
+        <w:bottom w:w="0" w:type="dxa"/>
+        <w:right w:w="108" w:type="dxa"/>
+      </w:tblCellMar>
+    </w:tblPr>
+  </w:style>
+  <w:style w:type="numbering" w:default="1" w:styleId="Sinlista">
+    <w:name w:val="No List"/>
+    <w:uiPriority w:val="99"/>
+    <w:semiHidden/>
+    <w:unhideWhenUsed/>
+  </w:style>
+</w:styles>
+</file>
+
 <file path=word/glossary/webSettings.xml><?xml version="1.0" encoding="utf-8"?>
-<w:webSettings xmlns:r="http://schemas.openxmlformats.org/officeDocument/2006/relationships" xmlns:w="http://schemas.openxmlformats.org/wordprocessingml/2006/main">
+<w:webSettings xmlns:mc="http://schemas.openxmlformats.org/markup-compatibility/2006" xmlns:r="http://schemas.openxmlformats.org/officeDocument/2006/relationships" xmlns:w="http://schemas.openxmlformats.org/wordprocessingml/2006/main" xmlns:w14="http://schemas.microsoft.com/office/word/2010/wordml" mc:Ignorable="w14">
   <w:optimizeForBrowser/>
 </w:webSettings>
 </file>
@@ -9388,7 +11995,7 @@
 </file>
 
 <file path=customXml/itemProps2.xml><?xml version="1.0" encoding="utf-8"?>
-<ds:datastoreItem xmlns:ds="http://schemas.openxmlformats.org/officeDocument/2006/customXml" ds:itemID="{5ACD9CB5-0F77-48A0-B7AF-25A0C8BD3747}">
+<ds:datastoreItem xmlns:ds="http://schemas.openxmlformats.org/officeDocument/2006/customXml" ds:itemID="{F5E2C098-DCCA-43F3-8B68-B6AA2BC91615}">
   <ds:schemaRefs>
     <ds:schemaRef ds:uri="http://schemas.openxmlformats.org/officeDocument/2006/bibliography"/>
   </ds:schemaRefs>

</xml_diff>

<commit_message>
No me acuerdo que cambios hice :)
</commit_message>
<xml_diff>
--- a/Iteracion 2/ERS_2.docx
+++ b/Iteracion 2/ERS_2.docx
@@ -105,9 +105,6 @@
                             </w:rPr>
                             <w:alias w:val="Subtítulo"/>
                             <w:id w:val="1566448"/>
-                            <w:placeholder>
-                              <w:docPart w:val="69F17F8A89DD41F197C40161F63A82AA"/>
-                            </w:placeholder>
                             <w:dataBinding w:prefixMappings="xmlns:ns0='http://schemas.openxmlformats.org/package/2006/metadata/core-properties' xmlns:ns1='http://purl.org/dc/elements/1.1/'" w:xpath="/ns0:coreProperties[1]/ns1:subject[1]" w:storeItemID="{6C3C8BC8-F283-45AE-878A-BAB7291924A1}"/>
                             <w:text/>
                           </w:sdtPr>
@@ -151,9 +148,6 @@
                             </w:rPr>
                             <w:alias w:val="Abstracto"/>
                             <w:id w:val="1566449"/>
-                            <w:placeholder>
-                              <w:docPart w:val="77A83273732D424490869573F6C2EA09"/>
-                            </w:placeholder>
                             <w:dataBinding w:prefixMappings="xmlns:ns0='http://schemas.microsoft.com/office/2006/coverPageProps'" w:xpath="/ns0:CoverPageProperties[1]/ns0:Abstract[1]" w:storeItemID="{55AF091B-3C7A-41E3-B477-F2FDAA23CFDA}"/>
                             <w:text/>
                           </w:sdtPr>
@@ -2423,7 +2417,15 @@
                     <w:noProof/>
                     <w:lang w:val="es-CR"/>
                   </w:rPr>
-                  <w:t>Caso de uso: Contactos</w:t>
+                  <w:t xml:space="preserve">Caso de uso: </w:t>
+                </w:r>
+                <w:r>
+                  <w:rPr>
+                    <w:rStyle w:val="Hipervnculo"/>
+                    <w:noProof/>
+                    <w:lang w:val="es-CR"/>
+                  </w:rPr>
+                  <w:t>Llamar Contacto</w:t>
                 </w:r>
                 <w:r>
                   <w:rPr>
@@ -2509,7 +2511,15 @@
                     <w:noProof/>
                     <w:lang w:val="es-CR"/>
                   </w:rPr>
-                  <w:t>Caso de uso: Horario de atención</w:t>
+                  <w:t xml:space="preserve">Caso de uso: </w:t>
+                </w:r>
+                <w:r>
+                  <w:rPr>
+                    <w:rStyle w:val="Hipervnculo"/>
+                    <w:noProof/>
+                    <w:lang w:val="es-CR"/>
+                  </w:rPr>
+                  <w:t>Guardar Cita</w:t>
                 </w:r>
                 <w:r>
                   <w:rPr>
@@ -3758,7 +3768,35 @@
       <w:bookmarkEnd w:id="5"/>
       <w:proofErr w:type="spellEnd"/>
     </w:p>
-    <w:p/>
+    <w:p>
+      <w:r>
+        <w:rPr>
+          <w:b/>
+        </w:rPr>
+        <w:t>CU:</w:t>
+      </w:r>
+      <w:r>
+        <w:t xml:space="preserve"> </w:t>
+      </w:r>
+      <w:proofErr w:type="spellStart"/>
+      <w:r>
+        <w:t>Caso</w:t>
+      </w:r>
+      <w:proofErr w:type="spellEnd"/>
+      <w:r>
+        <w:t xml:space="preserve"> de </w:t>
+      </w:r>
+      <w:proofErr w:type="spellStart"/>
+      <w:proofErr w:type="gramStart"/>
+      <w:r>
+        <w:t>Uso</w:t>
+      </w:r>
+      <w:proofErr w:type="spellEnd"/>
+      <w:proofErr w:type="gramEnd"/>
+      <w:r>
+        <w:t>.</w:t>
+      </w:r>
+    </w:p>
     <w:p>
       <w:pPr>
         <w:jc w:val="both"/>
@@ -3771,13 +3809,27 @@
           <w:b/>
           <w:lang w:val="es-CR"/>
         </w:rPr>
-        <w:t>CU-C:</w:t>
+        <w:t>CU-</w:t>
       </w:r>
       <w:r>
         <w:rPr>
           <w:b/>
           <w:lang w:val="es-CR"/>
         </w:rPr>
+        <w:t>L</w:t>
+      </w:r>
+      <w:r>
+        <w:rPr>
+          <w:b/>
+          <w:lang w:val="es-CR"/>
+        </w:rPr>
+        <w:t>C:</w:t>
+      </w:r>
+      <w:r>
+        <w:rPr>
+          <w:b/>
+          <w:lang w:val="es-CR"/>
+        </w:rPr>
         <w:t xml:space="preserve"> </w:t>
       </w:r>
       <w:r>
@@ -3790,6 +3842,162 @@
         <w:rPr>
           <w:lang w:val="es-CR"/>
         </w:rPr>
+        <w:t xml:space="preserve">so </w:t>
+      </w:r>
+      <w:r>
+        <w:rPr>
+          <w:lang w:val="es-CR"/>
+        </w:rPr>
+        <w:t xml:space="preserve">Llamar </w:t>
+      </w:r>
+      <w:r>
+        <w:rPr>
+          <w:lang w:val="es-CR"/>
+        </w:rPr>
+        <w:t>Contacto.</w:t>
+      </w:r>
+    </w:p>
+    <w:p>
+      <w:pPr>
+        <w:jc w:val="both"/>
+        <w:rPr>
+          <w:b/>
+          <w:lang w:val="es-CR"/>
+        </w:rPr>
+      </w:pPr>
+      <w:r>
+        <w:rPr>
+          <w:b/>
+          <w:lang w:val="es-CR"/>
+        </w:rPr>
+        <w:t>CU-GC</w:t>
+      </w:r>
+      <w:r>
+        <w:rPr>
+          <w:b/>
+          <w:lang w:val="es-CR"/>
+        </w:rPr>
+        <w:t>:</w:t>
+      </w:r>
+      <w:r>
+        <w:rPr>
+          <w:lang w:val="es-CR"/>
+        </w:rPr>
+        <w:t xml:space="preserve"> </w:t>
+      </w:r>
+      <w:r>
+        <w:rPr>
+          <w:lang w:val="es-CR"/>
+        </w:rPr>
+        <w:t>Caso de Uso</w:t>
+      </w:r>
+      <w:r>
+        <w:rPr>
+          <w:lang w:val="es-CR"/>
+        </w:rPr>
+        <w:t xml:space="preserve"> Guardar Cita</w:t>
+      </w:r>
+      <w:r>
+        <w:rPr>
+          <w:lang w:val="es-CR"/>
+        </w:rPr>
+        <w:t>.</w:t>
+      </w:r>
+    </w:p>
+    <w:p>
+      <w:pPr>
+        <w:jc w:val="both"/>
+        <w:rPr>
+          <w:b/>
+          <w:lang w:val="es-CR"/>
+        </w:rPr>
+      </w:pPr>
+      <w:r>
+        <w:rPr>
+          <w:b/>
+          <w:lang w:val="es-CR"/>
+        </w:rPr>
+        <w:t>DCU:</w:t>
+      </w:r>
+      <w:r>
+        <w:rPr>
+          <w:b/>
+          <w:lang w:val="es-CR"/>
+        </w:rPr>
+        <w:t xml:space="preserve"> </w:t>
+      </w:r>
+      <w:r>
+        <w:rPr>
+          <w:lang w:val="es-CR"/>
+        </w:rPr>
+        <w:t>Diagrama de Casos de Uso</w:t>
+      </w:r>
+      <w:r>
+        <w:rPr>
+          <w:lang w:val="es-CR"/>
+        </w:rPr>
+        <w:t>.</w:t>
+      </w:r>
+    </w:p>
+    <w:p>
+      <w:pPr>
+        <w:jc w:val="both"/>
+        <w:rPr>
+          <w:b/>
+          <w:lang w:val="es-CR"/>
+        </w:rPr>
+      </w:pPr>
+      <w:r>
+        <w:rPr>
+          <w:b/>
+          <w:lang w:val="es-CR"/>
+        </w:rPr>
+        <w:t>DACU-</w:t>
+      </w:r>
+      <w:r>
+        <w:rPr>
+          <w:b/>
+          <w:lang w:val="es-CR"/>
+        </w:rPr>
+        <w:t>L</w:t>
+      </w:r>
+      <w:r>
+        <w:rPr>
+          <w:b/>
+          <w:lang w:val="es-CR"/>
+        </w:rPr>
+        <w:t>C:</w:t>
+      </w:r>
+      <w:r>
+        <w:rPr>
+          <w:b/>
+          <w:lang w:val="es-CR"/>
+        </w:rPr>
+        <w:t xml:space="preserve"> </w:t>
+      </w:r>
+      <w:r>
+        <w:rPr>
+          <w:lang w:val="es-CR"/>
+        </w:rPr>
+        <w:t>Diagrama de Actividades</w:t>
+      </w:r>
+      <w:r>
+        <w:rPr>
+          <w:b/>
+          <w:lang w:val="es-CR"/>
+        </w:rPr>
+        <w:t xml:space="preserve"> </w:t>
+      </w:r>
+      <w:r>
+        <w:rPr>
+          <w:lang w:val="es-CR"/>
+        </w:rPr>
+        <w:t>Caso de U</w:t>
+      </w:r>
+      <w:r>
+        <w:rPr>
+          <w:lang w:val="es-CR"/>
+        </w:rPr>
         <w:t>so Contactos.</w:t>
       </w:r>
     </w:p>
@@ -3806,7 +4014,14 @@
           <w:b/>
           <w:lang w:val="es-CR"/>
         </w:rPr>
-        <w:t>CU-H:</w:t>
+        <w:t>DACU-GC</w:t>
+      </w:r>
+      <w:r>
+        <w:rPr>
+          <w:b/>
+          <w:lang w:val="es-CR"/>
+        </w:rPr>
+        <w:t>:</w:t>
       </w:r>
       <w:r>
         <w:rPr>
@@ -3818,7 +4033,32 @@
         <w:rPr>
           <w:lang w:val="es-CR"/>
         </w:rPr>
-        <w:t>Caso de Uso Horarios.</w:t>
+        <w:t>Diagrama de Actividades</w:t>
+      </w:r>
+      <w:r>
+        <w:rPr>
+          <w:b/>
+          <w:lang w:val="es-CR"/>
+        </w:rPr>
+        <w:t xml:space="preserve"> </w:t>
+      </w:r>
+      <w:r>
+        <w:rPr>
+          <w:lang w:val="es-CR"/>
+        </w:rPr>
+        <w:t>Caso de U</w:t>
+      </w:r>
+      <w:r>
+        <w:rPr>
+          <w:lang w:val="es-CR"/>
+        </w:rPr>
+        <w:t xml:space="preserve">so </w:t>
+      </w:r>
+      <w:r>
+        <w:rPr>
+          <w:lang w:val="es-CR"/>
+        </w:rPr>
+        <w:t>Horarios.</w:t>
       </w:r>
     </w:p>
     <w:p>
@@ -3834,20 +4074,112 @@
           <w:b/>
           <w:lang w:val="es-CR"/>
         </w:rPr>
-        <w:t>DCU:</w:t>
+        <w:t>DSCU-</w:t>
       </w:r>
       <w:r>
         <w:rPr>
           <w:b/>
           <w:lang w:val="es-CR"/>
         </w:rPr>
+        <w:t>L</w:t>
+      </w:r>
+      <w:r>
+        <w:rPr>
+          <w:b/>
+          <w:lang w:val="es-CR"/>
+        </w:rPr>
+        <w:t>C:</w:t>
+      </w:r>
+      <w:r>
+        <w:rPr>
+          <w:b/>
+          <w:lang w:val="es-CR"/>
+        </w:rPr>
         <w:t xml:space="preserve"> </w:t>
       </w:r>
       <w:r>
         <w:rPr>
           <w:lang w:val="es-CR"/>
         </w:rPr>
-        <w:t>Diagrama de Casos de Uso</w:t>
+        <w:t>Diagrama de Secuencia</w:t>
+      </w:r>
+      <w:r>
+        <w:rPr>
+          <w:b/>
+          <w:lang w:val="es-CR"/>
+        </w:rPr>
+        <w:t xml:space="preserve"> </w:t>
+      </w:r>
+      <w:r>
+        <w:rPr>
+          <w:lang w:val="es-CR"/>
+        </w:rPr>
+        <w:t>Caso de U</w:t>
+      </w:r>
+      <w:r>
+        <w:rPr>
+          <w:lang w:val="es-CR"/>
+        </w:rPr>
+        <w:t>so Contactos.</w:t>
+      </w:r>
+    </w:p>
+    <w:p>
+      <w:pPr>
+        <w:jc w:val="both"/>
+        <w:rPr>
+          <w:lang w:val="es-CR"/>
+        </w:rPr>
+      </w:pPr>
+      <w:r>
+        <w:rPr>
+          <w:b/>
+          <w:lang w:val="es-CR"/>
+        </w:rPr>
+        <w:t>DSCU-GC</w:t>
+      </w:r>
+      <w:r>
+        <w:rPr>
+          <w:b/>
+          <w:lang w:val="es-CR"/>
+        </w:rPr>
+        <w:t>:</w:t>
+      </w:r>
+      <w:r>
+        <w:rPr>
+          <w:lang w:val="es-CR"/>
+        </w:rPr>
+        <w:t xml:space="preserve"> </w:t>
+      </w:r>
+      <w:r>
+        <w:rPr>
+          <w:lang w:val="es-CR"/>
+        </w:rPr>
+        <w:t>Diagrama de Secuencia</w:t>
+      </w:r>
+      <w:r>
+        <w:rPr>
+          <w:b/>
+          <w:lang w:val="es-CR"/>
+        </w:rPr>
+        <w:t xml:space="preserve"> </w:t>
+      </w:r>
+      <w:r>
+        <w:rPr>
+          <w:lang w:val="es-CR"/>
+        </w:rPr>
+        <w:t>Caso de U</w:t>
+      </w:r>
+      <w:r>
+        <w:rPr>
+          <w:lang w:val="es-CR"/>
+        </w:rPr>
+        <w:t xml:space="preserve">so </w:t>
+      </w:r>
+      <w:r>
+        <w:rPr>
+          <w:lang w:val="es-CR"/>
+        </w:rPr>
+        <w:t>Horarios</w:t>
       </w:r>
       <w:r>
         <w:rPr>
@@ -3869,20 +4201,48 @@
           <w:b/>
           <w:lang w:val="es-CR"/>
         </w:rPr>
-        <w:t>DACU-C:</w:t>
+        <w:t>DS</w:t>
       </w:r>
       <w:r>
         <w:rPr>
           <w:b/>
           <w:lang w:val="es-CR"/>
         </w:rPr>
+        <w:t>D</w:t>
+      </w:r>
+      <w:r>
+        <w:rPr>
+          <w:b/>
+          <w:lang w:val="es-CR"/>
+        </w:rPr>
+        <w:t>CU-</w:t>
+      </w:r>
+      <w:r>
+        <w:rPr>
+          <w:b/>
+          <w:lang w:val="es-CR"/>
+        </w:rPr>
+        <w:t>L</w:t>
+      </w:r>
+      <w:r>
+        <w:rPr>
+          <w:b/>
+          <w:lang w:val="es-CR"/>
+        </w:rPr>
+        <w:t>C:</w:t>
+      </w:r>
+      <w:r>
+        <w:rPr>
+          <w:b/>
+          <w:lang w:val="es-CR"/>
+        </w:rPr>
         <w:t xml:space="preserve"> </w:t>
       </w:r>
       <w:r>
         <w:rPr>
           <w:lang w:val="es-CR"/>
         </w:rPr>
-        <w:t>Diagrama de Actividades</w:t>
+        <w:t>Diagrama de Secuencia Detallado</w:t>
       </w:r>
       <w:r>
         <w:rPr>
@@ -3917,7 +4277,28 @@
           <w:b/>
           <w:lang w:val="es-CR"/>
         </w:rPr>
-        <w:t>DACU-H:</w:t>
+        <w:t>DS</w:t>
+      </w:r>
+      <w:r>
+        <w:rPr>
+          <w:b/>
+          <w:lang w:val="es-CR"/>
+        </w:rPr>
+        <w:t>D</w:t>
+      </w:r>
+      <w:r>
+        <w:rPr>
+          <w:b/>
+          <w:lang w:val="es-CR"/>
+        </w:rPr>
+        <w:t>CU-GC</w:t>
+      </w:r>
+      <w:r>
+        <w:rPr>
+          <w:b/>
+          <w:lang w:val="es-CR"/>
+        </w:rPr>
+        <w:t>:</w:t>
       </w:r>
       <w:r>
         <w:rPr>
@@ -3929,7 +4310,7 @@
         <w:rPr>
           <w:lang w:val="es-CR"/>
         </w:rPr>
-        <w:t>Diagrama de Actividades</w:t>
+        <w:t>Diagrama de Secuencia</w:t>
       </w:r>
       <w:r>
         <w:rPr>
@@ -3942,19 +4323,81 @@
         <w:rPr>
           <w:lang w:val="es-CR"/>
         </w:rPr>
+        <w:t>Detallado Caso de U</w:t>
+      </w:r>
+      <w:r>
+        <w:rPr>
+          <w:lang w:val="es-CR"/>
+        </w:rPr>
+        <w:t xml:space="preserve">so </w:t>
+      </w:r>
+      <w:r>
+        <w:rPr>
+          <w:lang w:val="es-CR"/>
+        </w:rPr>
+        <w:t>Horarios.</w:t>
+      </w:r>
+    </w:p>
+    <w:p>
+      <w:pPr>
+        <w:jc w:val="both"/>
+        <w:rPr>
+          <w:b/>
+          <w:lang w:val="es-CR"/>
+        </w:rPr>
+      </w:pPr>
+      <w:r>
+        <w:rPr>
+          <w:b/>
+          <w:lang w:val="es-CR"/>
+        </w:rPr>
+        <w:t>DECU-</w:t>
+      </w:r>
+      <w:r>
+        <w:rPr>
+          <w:b/>
+          <w:lang w:val="es-CR"/>
+        </w:rPr>
+        <w:t>L</w:t>
+      </w:r>
+      <w:r>
+        <w:rPr>
+          <w:b/>
+          <w:lang w:val="es-CR"/>
+        </w:rPr>
+        <w:t>C:</w:t>
+      </w:r>
+      <w:r>
+        <w:rPr>
+          <w:b/>
+          <w:lang w:val="es-CR"/>
+        </w:rPr>
+        <w:t xml:space="preserve"> </w:t>
+      </w:r>
+      <w:r>
+        <w:rPr>
+          <w:lang w:val="es-CR"/>
+        </w:rPr>
+        <w:t>Diagrama de Estado</w:t>
+      </w:r>
+      <w:r>
+        <w:rPr>
+          <w:b/>
+          <w:lang w:val="es-CR"/>
+        </w:rPr>
+        <w:t xml:space="preserve"> </w:t>
+      </w:r>
+      <w:r>
+        <w:rPr>
+          <w:lang w:val="es-CR"/>
+        </w:rPr>
         <w:t>Caso de U</w:t>
       </w:r>
       <w:r>
         <w:rPr>
           <w:lang w:val="es-CR"/>
         </w:rPr>
-        <w:t xml:space="preserve">so </w:t>
-      </w:r>
-      <w:r>
-        <w:rPr>
-          <w:lang w:val="es-CR"/>
-        </w:rPr>
-        <w:t>Horarios.</w:t>
+        <w:t>so Contactos.</w:t>
       </w:r>
     </w:p>
     <w:p>
@@ -3970,20 +4413,27 @@
           <w:b/>
           <w:lang w:val="es-CR"/>
         </w:rPr>
-        <w:t>DSCU-C:</w:t>
+        <w:t>DECU-GC</w:t>
       </w:r>
       <w:r>
         <w:rPr>
           <w:b/>
           <w:lang w:val="es-CR"/>
         </w:rPr>
+        <w:t>:</w:t>
+      </w:r>
+      <w:r>
+        <w:rPr>
+          <w:b/>
+          <w:lang w:val="es-CR"/>
+        </w:rPr>
         <w:t xml:space="preserve"> </w:t>
       </w:r>
       <w:r>
         <w:rPr>
           <w:lang w:val="es-CR"/>
         </w:rPr>
-        <w:t>Diagrama de Secuencia</w:t>
+        <w:t>Diagrama de Estado</w:t>
       </w:r>
       <w:r>
         <w:rPr>
@@ -4017,10 +4467,25 @@
           <w:b/>
           <w:lang w:val="es-CR"/>
         </w:rPr>
-        <w:t>DSCU-H:</w:t>
-      </w:r>
-      <w:r>
-        <w:rPr>
+        <w:t>PCU-</w:t>
+      </w:r>
+      <w:r>
+        <w:rPr>
+          <w:b/>
+          <w:lang w:val="es-CR"/>
+        </w:rPr>
+        <w:t>L</w:t>
+      </w:r>
+      <w:r>
+        <w:rPr>
+          <w:b/>
+          <w:lang w:val="es-CR"/>
+        </w:rPr>
+        <w:t>C:</w:t>
+      </w:r>
+      <w:r>
+        <w:rPr>
+          <w:b/>
           <w:lang w:val="es-CR"/>
         </w:rPr>
         <w:t xml:space="preserve"> </w:t>
@@ -4029,306 +4494,22 @@
         <w:rPr>
           <w:lang w:val="es-CR"/>
         </w:rPr>
-        <w:t>Diagrama de Secuencia</w:t>
-      </w:r>
+        <w:t>Prototipo Caso de Uso Contactos.</w:t>
+      </w:r>
+    </w:p>
+    <w:p>
+      <w:pPr>
+        <w:jc w:val="both"/>
+        <w:rPr>
+          <w:lang w:val="es-CR"/>
+        </w:rPr>
+      </w:pPr>
       <w:r>
         <w:rPr>
           <w:b/>
           <w:lang w:val="es-CR"/>
         </w:rPr>
-        <w:t xml:space="preserve"> </w:t>
-      </w:r>
-      <w:r>
-        <w:rPr>
-          <w:lang w:val="es-CR"/>
-        </w:rPr>
-        <w:t>Caso de U</w:t>
-      </w:r>
-      <w:r>
-        <w:rPr>
-          <w:lang w:val="es-CR"/>
-        </w:rPr>
-        <w:t xml:space="preserve">so </w:t>
-      </w:r>
-      <w:r>
-        <w:rPr>
-          <w:lang w:val="es-CR"/>
-        </w:rPr>
-        <w:t>Horarios</w:t>
-      </w:r>
-      <w:r>
-        <w:rPr>
-          <w:lang w:val="es-CR"/>
-        </w:rPr>
-        <w:t>.</w:t>
-      </w:r>
-    </w:p>
-    <w:p>
-      <w:pPr>
-        <w:jc w:val="both"/>
-        <w:rPr>
-          <w:b/>
-          <w:lang w:val="es-CR"/>
-        </w:rPr>
-      </w:pPr>
-      <w:r>
-        <w:rPr>
-          <w:b/>
-          <w:lang w:val="es-CR"/>
-        </w:rPr>
-        <w:t>DS</w:t>
-      </w:r>
-      <w:r>
-        <w:rPr>
-          <w:b/>
-          <w:lang w:val="es-CR"/>
-        </w:rPr>
-        <w:t>D</w:t>
-      </w:r>
-      <w:r>
-        <w:rPr>
-          <w:b/>
-          <w:lang w:val="es-CR"/>
-        </w:rPr>
-        <w:t>CU-C:</w:t>
-      </w:r>
-      <w:r>
-        <w:rPr>
-          <w:b/>
-          <w:lang w:val="es-CR"/>
-        </w:rPr>
-        <w:t xml:space="preserve"> </w:t>
-      </w:r>
-      <w:r>
-        <w:rPr>
-          <w:lang w:val="es-CR"/>
-        </w:rPr>
-        <w:t>Diagrama de Secuencia Detallado</w:t>
-      </w:r>
-      <w:r>
-        <w:rPr>
-          <w:b/>
-          <w:lang w:val="es-CR"/>
-        </w:rPr>
-        <w:t xml:space="preserve"> </w:t>
-      </w:r>
-      <w:r>
-        <w:rPr>
-          <w:lang w:val="es-CR"/>
-        </w:rPr>
-        <w:t>Caso de U</w:t>
-      </w:r>
-      <w:r>
-        <w:rPr>
-          <w:lang w:val="es-CR"/>
-        </w:rPr>
-        <w:t>so Contactos.</w:t>
-      </w:r>
-    </w:p>
-    <w:p>
-      <w:pPr>
-        <w:jc w:val="both"/>
-        <w:rPr>
-          <w:b/>
-          <w:lang w:val="es-CR"/>
-        </w:rPr>
-      </w:pPr>
-      <w:r>
-        <w:rPr>
-          <w:b/>
-          <w:lang w:val="es-CR"/>
-        </w:rPr>
-        <w:t>DS</w:t>
-      </w:r>
-      <w:r>
-        <w:rPr>
-          <w:b/>
-          <w:lang w:val="es-CR"/>
-        </w:rPr>
-        <w:t>D</w:t>
-      </w:r>
-      <w:r>
-        <w:rPr>
-          <w:b/>
-          <w:lang w:val="es-CR"/>
-        </w:rPr>
-        <w:t>CU-H:</w:t>
-      </w:r>
-      <w:r>
-        <w:rPr>
-          <w:lang w:val="es-CR"/>
-        </w:rPr>
-        <w:t xml:space="preserve"> </w:t>
-      </w:r>
-      <w:r>
-        <w:rPr>
-          <w:lang w:val="es-CR"/>
-        </w:rPr>
-        <w:t>Diagrama de Secuencia</w:t>
-      </w:r>
-      <w:r>
-        <w:rPr>
-          <w:b/>
-          <w:lang w:val="es-CR"/>
-        </w:rPr>
-        <w:t xml:space="preserve"> </w:t>
-      </w:r>
-      <w:r>
-        <w:rPr>
-          <w:lang w:val="es-CR"/>
-        </w:rPr>
-        <w:t>Detallado Caso de U</w:t>
-      </w:r>
-      <w:r>
-        <w:rPr>
-          <w:lang w:val="es-CR"/>
-        </w:rPr>
-        <w:t xml:space="preserve">so </w:t>
-      </w:r>
-      <w:r>
-        <w:rPr>
-          <w:lang w:val="es-CR"/>
-        </w:rPr>
-        <w:t>Horarios.</w:t>
-      </w:r>
-    </w:p>
-    <w:p>
-      <w:pPr>
-        <w:jc w:val="both"/>
-        <w:rPr>
-          <w:b/>
-          <w:lang w:val="es-CR"/>
-        </w:rPr>
-      </w:pPr>
-      <w:r>
-        <w:rPr>
-          <w:b/>
-          <w:lang w:val="es-CR"/>
-        </w:rPr>
-        <w:t>DECU-C:</w:t>
-      </w:r>
-      <w:r>
-        <w:rPr>
-          <w:b/>
-          <w:lang w:val="es-CR"/>
-        </w:rPr>
-        <w:t xml:space="preserve"> </w:t>
-      </w:r>
-      <w:r>
-        <w:rPr>
-          <w:lang w:val="es-CR"/>
-        </w:rPr>
-        <w:t>Diagrama de Estado</w:t>
-      </w:r>
-      <w:r>
-        <w:rPr>
-          <w:b/>
-          <w:lang w:val="es-CR"/>
-        </w:rPr>
-        <w:t xml:space="preserve"> </w:t>
-      </w:r>
-      <w:r>
-        <w:rPr>
-          <w:lang w:val="es-CR"/>
-        </w:rPr>
-        <w:t>Caso de U</w:t>
-      </w:r>
-      <w:r>
-        <w:rPr>
-          <w:lang w:val="es-CR"/>
-        </w:rPr>
-        <w:t>so Contactos.</w:t>
-      </w:r>
-    </w:p>
-    <w:p>
-      <w:pPr>
-        <w:jc w:val="both"/>
-        <w:rPr>
-          <w:b/>
-          <w:lang w:val="es-CR"/>
-        </w:rPr>
-      </w:pPr>
-      <w:r>
-        <w:rPr>
-          <w:b/>
-          <w:lang w:val="es-CR"/>
-        </w:rPr>
-        <w:t>DECU-H:</w:t>
-      </w:r>
-      <w:r>
-        <w:rPr>
-          <w:b/>
-          <w:lang w:val="es-CR"/>
-        </w:rPr>
-        <w:t xml:space="preserve"> </w:t>
-      </w:r>
-      <w:r>
-        <w:rPr>
-          <w:lang w:val="es-CR"/>
-        </w:rPr>
-        <w:t>Diagrama de Estado</w:t>
-      </w:r>
-      <w:r>
-        <w:rPr>
-          <w:b/>
-          <w:lang w:val="es-CR"/>
-        </w:rPr>
-        <w:t xml:space="preserve"> </w:t>
-      </w:r>
-      <w:r>
-        <w:rPr>
-          <w:lang w:val="es-CR"/>
-        </w:rPr>
-        <w:t>Caso de U</w:t>
-      </w:r>
-      <w:r>
-        <w:rPr>
-          <w:lang w:val="es-CR"/>
-        </w:rPr>
-        <w:t>so Contactos.</w:t>
-      </w:r>
-    </w:p>
-    <w:p>
-      <w:pPr>
-        <w:jc w:val="both"/>
-        <w:rPr>
-          <w:lang w:val="es-CR"/>
-        </w:rPr>
-      </w:pPr>
-      <w:r>
-        <w:rPr>
-          <w:b/>
-          <w:lang w:val="es-CR"/>
-        </w:rPr>
-        <w:t>PCU-C:</w:t>
-      </w:r>
-      <w:r>
-        <w:rPr>
-          <w:b/>
-          <w:lang w:val="es-CR"/>
-        </w:rPr>
-        <w:t xml:space="preserve"> </w:t>
-      </w:r>
-      <w:r>
-        <w:rPr>
-          <w:lang w:val="es-CR"/>
-        </w:rPr>
-        <w:t>Prototipo Caso de Uso Contactos.</w:t>
-      </w:r>
-    </w:p>
-    <w:p>
-      <w:pPr>
-        <w:jc w:val="both"/>
-        <w:rPr>
-          <w:lang w:val="es-CR"/>
-        </w:rPr>
-      </w:pPr>
-      <w:r>
-        <w:rPr>
-          <w:b/>
-          <w:lang w:val="es-CR"/>
-        </w:rPr>
-        <w:t>PCU-H</w:t>
+        <w:t>PCU-GC</w:t>
       </w:r>
       <w:r>
         <w:rPr>
@@ -5184,7 +5365,7 @@
           <w:noProof/>
         </w:rPr>
         <w:drawing>
-          <wp:inline distT="0" distB="0" distL="0" distR="0">
+          <wp:inline distT="0" distB="0" distL="0" distR="0" wp14:anchorId="5221AE8D" wp14:editId="71323D6C">
             <wp:extent cx="5612130" cy="3990340"/>
             <wp:effectExtent l="19050" t="0" r="7620" b="0"/>
             <wp:docPr id="3" name="2 Imagen" descr="DCU (1).png"/>
@@ -5478,6 +5659,33 @@
     </w:p>
     <w:p>
       <w:pPr>
+        <w:rPr>
+          <w:lang w:val="es-CR"/>
+        </w:rPr>
+      </w:pPr>
+      <w:r>
+        <w:rPr>
+          <w:lang w:val="es-CR"/>
+        </w:rPr>
+        <w:t xml:space="preserve">La aplicación solo se puede utilizar en versiones superiores de </w:t>
+      </w:r>
+      <w:proofErr w:type="spellStart"/>
+      <w:r>
+        <w:rPr>
+          <w:lang w:val="es-CR"/>
+        </w:rPr>
+        <w:t>Android</w:t>
+      </w:r>
+      <w:proofErr w:type="spellEnd"/>
+      <w:r>
+        <w:rPr>
+          <w:lang w:val="es-CR"/>
+        </w:rPr>
+        <w:t xml:space="preserve"> 2.3.3.</w:t>
+      </w:r>
+    </w:p>
+    <w:p>
+      <w:pPr>
         <w:pStyle w:val="Ttulo2"/>
         <w:numPr>
           <w:ilvl w:val="1"/>
@@ -5511,16 +5719,51 @@
     </w:p>
     <w:p>
       <w:pPr>
+        <w:pStyle w:val="Prrafodelista"/>
+        <w:numPr>
+          <w:ilvl w:val="0"/>
+          <w:numId w:val="35"/>
+        </w:numPr>
         <w:jc w:val="both"/>
-        <w:rPr>
-          <w:lang w:val="es-CR"/>
-        </w:rPr>
-      </w:pPr>
-      <w:r>
-        <w:rPr>
-          <w:lang w:val="es-CR"/>
-        </w:rPr>
-        <w:t>Se supone que para utilizar la aplicación la versión de Android es 2.3 o superior.</w:t>
+      </w:pPr>
+      <w:r>
+        <w:t xml:space="preserve">Se supone que </w:t>
+      </w:r>
+      <w:r>
+        <w:t xml:space="preserve">la mayoría de la población estudiantil que poseen </w:t>
+      </w:r>
+      <w:r>
+        <w:t>teléfonos</w:t>
+      </w:r>
+      <w:r>
+        <w:t xml:space="preserve"> inteligentes, utilizan versiones posteriores de </w:t>
+      </w:r>
+      <w:proofErr w:type="spellStart"/>
+      <w:r>
+        <w:t>Android</w:t>
+      </w:r>
+      <w:proofErr w:type="spellEnd"/>
+      <w:r>
+        <w:t xml:space="preserve"> 2.3.3.</w:t>
+      </w:r>
+    </w:p>
+    <w:p>
+      <w:pPr>
+        <w:pStyle w:val="Prrafodelista"/>
+        <w:numPr>
+          <w:ilvl w:val="0"/>
+          <w:numId w:val="35"/>
+        </w:numPr>
+        <w:jc w:val="both"/>
+      </w:pPr>
+      <w:r>
+        <w:t>.</w:t>
+      </w:r>
+      <w:r>
+        <w:t>L</w:t>
+      </w:r>
+      <w:r>
+        <w:t>as páginas del TEC deben estar online.</w:t>
       </w:r>
     </w:p>
     <w:p>
@@ -5584,31 +5827,18 @@
         </w:numPr>
       </w:pPr>
       <w:r>
-        <w:t xml:space="preserve">// acceso a internet y páginas web del </w:t>
-      </w:r>
-      <w:proofErr w:type="spellStart"/>
-      <w:r>
-        <w:t>tec</w:t>
-      </w:r>
-      <w:proofErr w:type="spellEnd"/>
-      <w:r>
-        <w:t>… visitar sitios y enviar correo.</w:t>
+        <w:t>El</w:t>
+      </w:r>
+      <w:r>
+        <w:t xml:space="preserve"> acceso </w:t>
+      </w:r>
+      <w:r>
+        <w:t>a internet y páginas web del ITCR.</w:t>
       </w:r>
     </w:p>
     <w:p>
       <w:pPr>
         <w:pStyle w:val="Prrafodelista"/>
-        <w:numPr>
-          <w:ilvl w:val="0"/>
-          <w:numId w:val="14"/>
-        </w:numPr>
-      </w:pPr>
-    </w:p>
-    <w:p>
-      <w:pPr>
-        <w:rPr>
-          <w:lang w:val="es-CR"/>
-        </w:rPr>
       </w:pPr>
     </w:p>
     <w:p>
@@ -5693,13 +5923,39 @@
           <w:lang w:val="es-CR"/>
         </w:rPr>
       </w:pPr>
-    </w:p>
-    <w:p>
-      <w:pPr>
-        <w:rPr>
-          <w:lang w:val="es-CR"/>
-        </w:rPr>
-      </w:pPr>
+      <w:r>
+        <w:rPr>
+          <w:lang w:val="es-CR"/>
+        </w:rPr>
+        <w:t xml:space="preserve">Las interfaces de usuario están compuestas por una aplicación en </w:t>
+      </w:r>
+      <w:proofErr w:type="spellStart"/>
+      <w:r>
+        <w:rPr>
+          <w:lang w:val="es-CR"/>
+        </w:rPr>
+        <w:t>Android</w:t>
+      </w:r>
+      <w:proofErr w:type="spellEnd"/>
+      <w:r>
+        <w:rPr>
+          <w:lang w:val="es-CR"/>
+        </w:rPr>
+        <w:t>, donde el componente principal es XML, por el cual se le mostrará información al usuario.</w:t>
+      </w:r>
+    </w:p>
+    <w:p>
+      <w:pPr>
+        <w:rPr>
+          <w:lang w:val="es-CR"/>
+        </w:rPr>
+      </w:pPr>
+      <w:r>
+        <w:rPr>
+          <w:lang w:val="es-CR"/>
+        </w:rPr>
+        <w:t>Para cada uno de los casos de uso se debe de crear una interfaz de interacción con el usuario. Estas interfaces deben de cumplir con las funcionalidades de los casos de uso.</w:t>
+      </w:r>
     </w:p>
     <w:p>
       <w:pPr>
@@ -5723,6 +5979,39 @@
     </w:p>
     <w:p>
       <w:pPr>
+        <w:rPr>
+          <w:lang w:val="es-CR"/>
+        </w:rPr>
+      </w:pPr>
+      <w:r>
+        <w:rPr>
+          <w:lang w:val="es-CR"/>
+        </w:rPr>
+        <w:t xml:space="preserve">Se implementará esta aplicación </w:t>
+      </w:r>
+      <w:r>
+        <w:rPr>
+          <w:lang w:val="es-CR"/>
+        </w:rPr>
+        <w:t xml:space="preserve">en un dispositivo </w:t>
+      </w:r>
+      <w:proofErr w:type="spellStart"/>
+      <w:r>
+        <w:rPr>
+          <w:lang w:val="es-CR"/>
+        </w:rPr>
+        <w:t>Android</w:t>
+      </w:r>
+      <w:proofErr w:type="spellEnd"/>
+      <w:r>
+        <w:rPr>
+          <w:lang w:val="es-CR"/>
+        </w:rPr>
+        <w:t>, por lo que debe ser una aplicación pequeña.</w:t>
+      </w:r>
+    </w:p>
+    <w:p>
+      <w:pPr>
         <w:pStyle w:val="Ttulo3"/>
         <w:numPr>
           <w:ilvl w:val="2"/>
@@ -5743,6 +6032,15 @@
     </w:p>
     <w:p>
       <w:pPr>
+        <w:rPr>
+          <w:lang w:val="es-CR"/>
+        </w:rPr>
+      </w:pPr>
+      <w:bookmarkStart w:id="21" w:name="_GoBack"/>
+      <w:bookmarkEnd w:id="21"/>
+    </w:p>
+    <w:p>
+      <w:pPr>
         <w:pStyle w:val="Ttulo3"/>
         <w:numPr>
           <w:ilvl w:val="2"/>
@@ -5752,14 +6050,27 @@
           <w:lang w:val="es-CR"/>
         </w:rPr>
       </w:pPr>
-      <w:bookmarkStart w:id="21" w:name="_Toc353006401"/>
+      <w:bookmarkStart w:id="22" w:name="_Toc353006401"/>
       <w:r>
         <w:rPr>
           <w:lang w:val="es-CR"/>
         </w:rPr>
         <w:t>Interfaz de comunicación</w:t>
       </w:r>
-      <w:bookmarkEnd w:id="21"/>
+      <w:bookmarkEnd w:id="22"/>
+    </w:p>
+    <w:p>
+      <w:pPr>
+        <w:rPr>
+          <w:lang w:val="es-CR"/>
+        </w:rPr>
+      </w:pPr>
+      <w:r>
+        <w:rPr>
+          <w:lang w:val="es-CR"/>
+        </w:rPr>
+        <w:t>Se debe contar con algún medio de conexión a internet para acceder a las páginas de los servicios del departamento de salud, más específicamente la clínica.</w:t>
+      </w:r>
     </w:p>
     <w:p>
       <w:pPr>
@@ -5772,14 +6083,14 @@
           <w:lang w:val="es-CR"/>
         </w:rPr>
       </w:pPr>
-      <w:bookmarkStart w:id="22" w:name="_Toc353006402"/>
+      <w:bookmarkStart w:id="23" w:name="_Toc353006402"/>
       <w:r>
         <w:rPr>
           <w:lang w:val="es-CR"/>
         </w:rPr>
         <w:t>Requerimientos funcionales</w:t>
       </w:r>
-      <w:bookmarkEnd w:id="22"/>
+      <w:bookmarkEnd w:id="23"/>
     </w:p>
     <w:p>
       <w:pPr>
@@ -5792,14 +6103,14 @@
           <w:lang w:val="es-CR"/>
         </w:rPr>
       </w:pPr>
-      <w:bookmarkStart w:id="23" w:name="_Toc353006403"/>
+      <w:bookmarkStart w:id="24" w:name="_Toc353006403"/>
       <w:r>
         <w:rPr>
           <w:lang w:val="es-CR"/>
         </w:rPr>
         <w:t xml:space="preserve">Caso de uso: </w:t>
       </w:r>
-      <w:bookmarkEnd w:id="23"/>
+      <w:bookmarkEnd w:id="24"/>
       <w:r>
         <w:rPr>
           <w:lang w:val="es-CR"/>
@@ -6047,6 +6358,7 @@
         <w:rPr>
           <w:rFonts w:cstheme="minorHAnsi"/>
         </w:rPr>
+        <w:lastRenderedPageBreak/>
         <w:t>El sistema llama al contacto.</w:t>
       </w:r>
     </w:p>
@@ -6176,7 +6488,6 @@
           <w:rFonts w:cstheme="minorHAnsi"/>
           <w:lang w:val="es-ES"/>
         </w:rPr>
-        <w:lastRenderedPageBreak/>
         <w:t xml:space="preserve">      a.</w:t>
       </w:r>
       <w:r>
@@ -6383,14 +6694,14 @@
           <w:lang w:val="es-CR"/>
         </w:rPr>
       </w:pPr>
-      <w:bookmarkStart w:id="24" w:name="_Toc353006404"/>
+      <w:bookmarkStart w:id="25" w:name="_Toc353006404"/>
       <w:r>
         <w:rPr>
           <w:lang w:val="es-CR"/>
         </w:rPr>
         <w:t xml:space="preserve">Caso de uso: </w:t>
       </w:r>
-      <w:bookmarkEnd w:id="24"/>
+      <w:bookmarkEnd w:id="25"/>
       <w:r>
         <w:rPr>
           <w:lang w:val="es-CR"/>
@@ -6666,6 +6977,7 @@
           <w:b/>
           <w:lang w:val="es-CR"/>
         </w:rPr>
+        <w:lastRenderedPageBreak/>
         <w:t xml:space="preserve">  </w:t>
       </w:r>
       <w:r>
@@ -6793,50 +7105,29 @@
           <w:rFonts w:cstheme="minorHAnsi"/>
           <w:lang w:val="es-ES"/>
         </w:rPr>
-        <w:lastRenderedPageBreak/>
         <w:t>La cita queda guardada en la base de datos.</w:t>
       </w:r>
-      <w:bookmarkStart w:id="25" w:name="_GoBack"/>
-      <w:bookmarkEnd w:id="25"/>
-    </w:p>
-    <w:p>
-      <w:pPr>
-        <w:rPr>
-          <w:lang w:val="es-ES"/>
-        </w:rPr>
-      </w:pPr>
+    </w:p>
+    <w:p>
       <w:r>
         <w:rPr>
           <w:b/>
-          <w:lang w:val="es-ES"/>
         </w:rPr>
         <w:t>DACU-H:</w:t>
       </w:r>
     </w:p>
     <w:p>
-      <w:pPr>
-        <w:rPr>
-          <w:lang w:val="es-ES"/>
-        </w:rPr>
-      </w:pPr>
       <w:r>
         <w:rPr>
           <w:b/>
-          <w:lang w:val="es-ES"/>
         </w:rPr>
         <w:t>DSCU-H:</w:t>
       </w:r>
     </w:p>
     <w:p>
-      <w:pPr>
-        <w:rPr>
-          <w:lang w:val="es-ES"/>
-        </w:rPr>
-      </w:pPr>
       <w:r>
         <w:rPr>
           <w:b/>
-          <w:lang w:val="es-ES"/>
         </w:rPr>
         <w:t>DSDCU-H:</w:t>
       </w:r>
@@ -6941,6 +7232,22 @@
     </w:p>
     <w:p>
       <w:pPr>
+        <w:pStyle w:val="Prrafodelista"/>
+        <w:numPr>
+          <w:ilvl w:val="0"/>
+          <w:numId w:val="38"/>
+        </w:numPr>
+      </w:pPr>
+    </w:p>
+    <w:p>
+      <w:pPr>
+        <w:rPr>
+          <w:lang w:val="es-CR"/>
+        </w:rPr>
+      </w:pPr>
+    </w:p>
+    <w:p>
+      <w:pPr>
         <w:rPr>
           <w:lang w:val="es-CR"/>
         </w:rPr>
@@ -6975,6 +7282,37 @@
     </w:p>
     <w:p>
       <w:pPr>
+        <w:rPr>
+          <w:lang w:val="es-CR"/>
+        </w:rPr>
+      </w:pPr>
+    </w:p>
+    <w:p>
+      <w:pPr>
+        <w:pStyle w:val="Prrafodelista"/>
+        <w:numPr>
+          <w:ilvl w:val="0"/>
+          <w:numId w:val="37"/>
+        </w:numPr>
+      </w:pPr>
+      <w:r>
+        <w:t>La aplicación a desarrollar no va a interactuar con el sistema existente del departamento de trabajo social y salud.</w:t>
+      </w:r>
+    </w:p>
+    <w:p>
+      <w:pPr>
+        <w:pStyle w:val="Prrafodelista"/>
+        <w:numPr>
+          <w:ilvl w:val="0"/>
+          <w:numId w:val="37"/>
+        </w:numPr>
+      </w:pPr>
+      <w:r>
+        <w:t>Es necesario el acceso a internet, para acceder a las páginas web de los servicios de la clínica.</w:t>
+      </w:r>
+    </w:p>
+    <w:p>
+      <w:pPr>
         <w:pStyle w:val="Ttulo2"/>
         <w:numPr>
           <w:ilvl w:val="1"/>
@@ -6992,6 +7330,67 @@
         <w:t>Atributos del sistema</w:t>
       </w:r>
       <w:bookmarkEnd w:id="29"/>
+    </w:p>
+    <w:p>
+      <w:pPr>
+        <w:rPr>
+          <w:lang w:val="es-CR"/>
+        </w:rPr>
+      </w:pPr>
+    </w:p>
+    <w:p>
+      <w:pPr>
+        <w:pStyle w:val="Prrafodelista"/>
+        <w:numPr>
+          <w:ilvl w:val="0"/>
+          <w:numId w:val="36"/>
+        </w:numPr>
+      </w:pPr>
+      <w:r>
+        <w:t>Fiabilidad: Se espera que el sistema realice las funciones indicadas de manera correcta durante el tiempo que esta sea soportada.</w:t>
+      </w:r>
+    </w:p>
+    <w:p>
+      <w:pPr>
+        <w:pStyle w:val="Prrafodelista"/>
+        <w:numPr>
+          <w:ilvl w:val="0"/>
+          <w:numId w:val="36"/>
+        </w:numPr>
+      </w:pPr>
+      <w:proofErr w:type="spellStart"/>
+      <w:r>
+        <w:lastRenderedPageBreak/>
+        <w:t>Mantenibilidad</w:t>
+      </w:r>
+      <w:proofErr w:type="spellEnd"/>
+      <w:r>
+        <w:t>: Por la forma de desarrollo de la se garantiza la modularidad lo que facilita el mantenimiento del mismo.</w:t>
+      </w:r>
+    </w:p>
+    <w:p>
+      <w:pPr>
+        <w:pStyle w:val="Prrafodelista"/>
+        <w:numPr>
+          <w:ilvl w:val="0"/>
+          <w:numId w:val="36"/>
+        </w:numPr>
+      </w:pPr>
+      <w:r>
+        <w:t>Seguridad: La única forma de acceder a la información que se registre en la aplicación es mediante la misma aplicación.</w:t>
+      </w:r>
+    </w:p>
+    <w:p>
+      <w:pPr>
+        <w:pStyle w:val="Prrafodelista"/>
+        <w:numPr>
+          <w:ilvl w:val="0"/>
+          <w:numId w:val="36"/>
+        </w:numPr>
+      </w:pPr>
+      <w:r>
+        <w:t>Funcionabilidad: La aplicación que se desarrollara basado en los casos de uso descritos en este documento, por lo que contará con las funciones necesarias para resolver las necesidades de los interesados.</w:t>
+      </w:r>
     </w:p>
     <w:p>
       <w:pPr>
@@ -7282,6 +7681,119 @@
     </w:lvl>
   </w:abstractNum>
   <w:abstractNum w:abstractNumId="2">
+    <w:nsid w:val="044B544D"/>
+    <w:multiLevelType w:val="hybridMultilevel"/>
+    <w:tmpl w:val="BE78B328"/>
+    <w:lvl w:ilvl="0" w:tplc="04090005">
+      <w:start w:val="1"/>
+      <w:numFmt w:val="bullet"/>
+      <w:lvlText w:val=""/>
+      <w:lvlJc w:val="left"/>
+      <w:pPr>
+        <w:ind w:left="720" w:hanging="360"/>
+      </w:pPr>
+      <w:rPr>
+        <w:rFonts w:ascii="Wingdings" w:hAnsi="Wingdings" w:hint="default"/>
+      </w:rPr>
+    </w:lvl>
+    <w:lvl w:ilvl="1" w:tplc="04090003" w:tentative="1">
+      <w:start w:val="1"/>
+      <w:numFmt w:val="bullet"/>
+      <w:lvlText w:val="o"/>
+      <w:lvlJc w:val="left"/>
+      <w:pPr>
+        <w:ind w:left="1440" w:hanging="360"/>
+      </w:pPr>
+      <w:rPr>
+        <w:rFonts w:ascii="Courier New" w:hAnsi="Courier New" w:cs="Courier New" w:hint="default"/>
+      </w:rPr>
+    </w:lvl>
+    <w:lvl w:ilvl="2" w:tplc="04090005" w:tentative="1">
+      <w:start w:val="1"/>
+      <w:numFmt w:val="bullet"/>
+      <w:lvlText w:val=""/>
+      <w:lvlJc w:val="left"/>
+      <w:pPr>
+        <w:ind w:left="2160" w:hanging="360"/>
+      </w:pPr>
+      <w:rPr>
+        <w:rFonts w:ascii="Wingdings" w:hAnsi="Wingdings" w:hint="default"/>
+      </w:rPr>
+    </w:lvl>
+    <w:lvl w:ilvl="3" w:tplc="04090001" w:tentative="1">
+      <w:start w:val="1"/>
+      <w:numFmt w:val="bullet"/>
+      <w:lvlText w:val=""/>
+      <w:lvlJc w:val="left"/>
+      <w:pPr>
+        <w:ind w:left="2880" w:hanging="360"/>
+      </w:pPr>
+      <w:rPr>
+        <w:rFonts w:ascii="Symbol" w:hAnsi="Symbol" w:hint="default"/>
+      </w:rPr>
+    </w:lvl>
+    <w:lvl w:ilvl="4" w:tplc="04090003" w:tentative="1">
+      <w:start w:val="1"/>
+      <w:numFmt w:val="bullet"/>
+      <w:lvlText w:val="o"/>
+      <w:lvlJc w:val="left"/>
+      <w:pPr>
+        <w:ind w:left="3600" w:hanging="360"/>
+      </w:pPr>
+      <w:rPr>
+        <w:rFonts w:ascii="Courier New" w:hAnsi="Courier New" w:cs="Courier New" w:hint="default"/>
+      </w:rPr>
+    </w:lvl>
+    <w:lvl w:ilvl="5" w:tplc="04090005" w:tentative="1">
+      <w:start w:val="1"/>
+      <w:numFmt w:val="bullet"/>
+      <w:lvlText w:val=""/>
+      <w:lvlJc w:val="left"/>
+      <w:pPr>
+        <w:ind w:left="4320" w:hanging="360"/>
+      </w:pPr>
+      <w:rPr>
+        <w:rFonts w:ascii="Wingdings" w:hAnsi="Wingdings" w:hint="default"/>
+      </w:rPr>
+    </w:lvl>
+    <w:lvl w:ilvl="6" w:tplc="04090001" w:tentative="1">
+      <w:start w:val="1"/>
+      <w:numFmt w:val="bullet"/>
+      <w:lvlText w:val=""/>
+      <w:lvlJc w:val="left"/>
+      <w:pPr>
+        <w:ind w:left="5040" w:hanging="360"/>
+      </w:pPr>
+      <w:rPr>
+        <w:rFonts w:ascii="Symbol" w:hAnsi="Symbol" w:hint="default"/>
+      </w:rPr>
+    </w:lvl>
+    <w:lvl w:ilvl="7" w:tplc="04090003" w:tentative="1">
+      <w:start w:val="1"/>
+      <w:numFmt w:val="bullet"/>
+      <w:lvlText w:val="o"/>
+      <w:lvlJc w:val="left"/>
+      <w:pPr>
+        <w:ind w:left="5760" w:hanging="360"/>
+      </w:pPr>
+      <w:rPr>
+        <w:rFonts w:ascii="Courier New" w:hAnsi="Courier New" w:cs="Courier New" w:hint="default"/>
+      </w:rPr>
+    </w:lvl>
+    <w:lvl w:ilvl="8" w:tplc="04090005" w:tentative="1">
+      <w:start w:val="1"/>
+      <w:numFmt w:val="bullet"/>
+      <w:lvlText w:val=""/>
+      <w:lvlJc w:val="left"/>
+      <w:pPr>
+        <w:ind w:left="6480" w:hanging="360"/>
+      </w:pPr>
+      <w:rPr>
+        <w:rFonts w:ascii="Wingdings" w:hAnsi="Wingdings" w:hint="default"/>
+      </w:rPr>
+    </w:lvl>
+  </w:abstractNum>
+  <w:abstractNum w:abstractNumId="3">
     <w:nsid w:val="11C853AE"/>
     <w:multiLevelType w:val="hybridMultilevel"/>
     <w:tmpl w:val="DF5C7C24"/>
@@ -7367,7 +7879,7 @@
       </w:pPr>
     </w:lvl>
   </w:abstractNum>
-  <w:abstractNum w:abstractNumId="3">
+  <w:abstractNum w:abstractNumId="4">
     <w:nsid w:val="15DD7BA7"/>
     <w:multiLevelType w:val="hybridMultilevel"/>
     <w:tmpl w:val="11DC86BC"/>
@@ -7453,7 +7965,7 @@
       </w:pPr>
     </w:lvl>
   </w:abstractNum>
-  <w:abstractNum w:abstractNumId="4">
+  <w:abstractNum w:abstractNumId="5">
     <w:nsid w:val="1AFE35CC"/>
     <w:multiLevelType w:val="multilevel"/>
     <w:tmpl w:val="CB74A746"/>
@@ -7539,7 +8051,7 @@
       </w:pPr>
     </w:lvl>
   </w:abstractNum>
-  <w:abstractNum w:abstractNumId="5">
+  <w:abstractNum w:abstractNumId="6">
     <w:nsid w:val="1FB76EDA"/>
     <w:multiLevelType w:val="hybridMultilevel"/>
     <w:tmpl w:val="404AAA38"/>
@@ -7652,7 +8164,7 @@
       </w:pPr>
     </w:lvl>
   </w:abstractNum>
-  <w:abstractNum w:abstractNumId="6">
+  <w:abstractNum w:abstractNumId="7">
     <w:nsid w:val="20FA526C"/>
     <w:multiLevelType w:val="hybridMultilevel"/>
     <w:tmpl w:val="9CE4488C"/>
@@ -7738,7 +8250,120 @@
       </w:pPr>
     </w:lvl>
   </w:abstractNum>
-  <w:abstractNum w:abstractNumId="7">
+  <w:abstractNum w:abstractNumId="8">
+    <w:nsid w:val="217C4649"/>
+    <w:multiLevelType w:val="hybridMultilevel"/>
+    <w:tmpl w:val="361E7A62"/>
+    <w:lvl w:ilvl="0" w:tplc="04090005">
+      <w:start w:val="1"/>
+      <w:numFmt w:val="bullet"/>
+      <w:lvlText w:val=""/>
+      <w:lvlJc w:val="left"/>
+      <w:pPr>
+        <w:ind w:left="720" w:hanging="360"/>
+      </w:pPr>
+      <w:rPr>
+        <w:rFonts w:ascii="Wingdings" w:hAnsi="Wingdings" w:hint="default"/>
+      </w:rPr>
+    </w:lvl>
+    <w:lvl w:ilvl="1" w:tplc="04090003" w:tentative="1">
+      <w:start w:val="1"/>
+      <w:numFmt w:val="bullet"/>
+      <w:lvlText w:val="o"/>
+      <w:lvlJc w:val="left"/>
+      <w:pPr>
+        <w:ind w:left="1440" w:hanging="360"/>
+      </w:pPr>
+      <w:rPr>
+        <w:rFonts w:ascii="Courier New" w:hAnsi="Courier New" w:cs="Courier New" w:hint="default"/>
+      </w:rPr>
+    </w:lvl>
+    <w:lvl w:ilvl="2" w:tplc="04090005" w:tentative="1">
+      <w:start w:val="1"/>
+      <w:numFmt w:val="bullet"/>
+      <w:lvlText w:val=""/>
+      <w:lvlJc w:val="left"/>
+      <w:pPr>
+        <w:ind w:left="2160" w:hanging="360"/>
+      </w:pPr>
+      <w:rPr>
+        <w:rFonts w:ascii="Wingdings" w:hAnsi="Wingdings" w:hint="default"/>
+      </w:rPr>
+    </w:lvl>
+    <w:lvl w:ilvl="3" w:tplc="04090001" w:tentative="1">
+      <w:start w:val="1"/>
+      <w:numFmt w:val="bullet"/>
+      <w:lvlText w:val=""/>
+      <w:lvlJc w:val="left"/>
+      <w:pPr>
+        <w:ind w:left="2880" w:hanging="360"/>
+      </w:pPr>
+      <w:rPr>
+        <w:rFonts w:ascii="Symbol" w:hAnsi="Symbol" w:hint="default"/>
+      </w:rPr>
+    </w:lvl>
+    <w:lvl w:ilvl="4" w:tplc="04090003" w:tentative="1">
+      <w:start w:val="1"/>
+      <w:numFmt w:val="bullet"/>
+      <w:lvlText w:val="o"/>
+      <w:lvlJc w:val="left"/>
+      <w:pPr>
+        <w:ind w:left="3600" w:hanging="360"/>
+      </w:pPr>
+      <w:rPr>
+        <w:rFonts w:ascii="Courier New" w:hAnsi="Courier New" w:cs="Courier New" w:hint="default"/>
+      </w:rPr>
+    </w:lvl>
+    <w:lvl w:ilvl="5" w:tplc="04090005" w:tentative="1">
+      <w:start w:val="1"/>
+      <w:numFmt w:val="bullet"/>
+      <w:lvlText w:val=""/>
+      <w:lvlJc w:val="left"/>
+      <w:pPr>
+        <w:ind w:left="4320" w:hanging="360"/>
+      </w:pPr>
+      <w:rPr>
+        <w:rFonts w:ascii="Wingdings" w:hAnsi="Wingdings" w:hint="default"/>
+      </w:rPr>
+    </w:lvl>
+    <w:lvl w:ilvl="6" w:tplc="04090001" w:tentative="1">
+      <w:start w:val="1"/>
+      <w:numFmt w:val="bullet"/>
+      <w:lvlText w:val=""/>
+      <w:lvlJc w:val="left"/>
+      <w:pPr>
+        <w:ind w:left="5040" w:hanging="360"/>
+      </w:pPr>
+      <w:rPr>
+        <w:rFonts w:ascii="Symbol" w:hAnsi="Symbol" w:hint="default"/>
+      </w:rPr>
+    </w:lvl>
+    <w:lvl w:ilvl="7" w:tplc="04090003" w:tentative="1">
+      <w:start w:val="1"/>
+      <w:numFmt w:val="bullet"/>
+      <w:lvlText w:val="o"/>
+      <w:lvlJc w:val="left"/>
+      <w:pPr>
+        <w:ind w:left="5760" w:hanging="360"/>
+      </w:pPr>
+      <w:rPr>
+        <w:rFonts w:ascii="Courier New" w:hAnsi="Courier New" w:cs="Courier New" w:hint="default"/>
+      </w:rPr>
+    </w:lvl>
+    <w:lvl w:ilvl="8" w:tplc="04090005" w:tentative="1">
+      <w:start w:val="1"/>
+      <w:numFmt w:val="bullet"/>
+      <w:lvlText w:val=""/>
+      <w:lvlJc w:val="left"/>
+      <w:pPr>
+        <w:ind w:left="6480" w:hanging="360"/>
+      </w:pPr>
+      <w:rPr>
+        <w:rFonts w:ascii="Wingdings" w:hAnsi="Wingdings" w:hint="default"/>
+      </w:rPr>
+    </w:lvl>
+  </w:abstractNum>
+  <w:abstractNum w:abstractNumId="9">
     <w:nsid w:val="221C379F"/>
     <w:multiLevelType w:val="multilevel"/>
     <w:tmpl w:val="CB74A746"/>
@@ -7824,7 +8449,7 @@
       </w:pPr>
     </w:lvl>
   </w:abstractNum>
-  <w:abstractNum w:abstractNumId="8">
+  <w:abstractNum w:abstractNumId="10">
     <w:nsid w:val="23802040"/>
     <w:multiLevelType w:val="hybridMultilevel"/>
     <w:tmpl w:val="D0000DCC"/>
@@ -7910,7 +8535,7 @@
       </w:pPr>
     </w:lvl>
   </w:abstractNum>
-  <w:abstractNum w:abstractNumId="9">
+  <w:abstractNum w:abstractNumId="11">
     <w:nsid w:val="26605A1C"/>
     <w:multiLevelType w:val="hybridMultilevel"/>
     <w:tmpl w:val="25F82610"/>
@@ -7996,7 +8621,7 @@
       </w:pPr>
     </w:lvl>
   </w:abstractNum>
-  <w:abstractNum w:abstractNumId="10">
+  <w:abstractNum w:abstractNumId="12">
     <w:nsid w:val="2C55709E"/>
     <w:multiLevelType w:val="hybridMultilevel"/>
     <w:tmpl w:val="5156DB66"/>
@@ -8082,7 +8707,7 @@
       </w:pPr>
     </w:lvl>
   </w:abstractNum>
-  <w:abstractNum w:abstractNumId="11">
+  <w:abstractNum w:abstractNumId="13">
     <w:nsid w:val="2D8F084E"/>
     <w:multiLevelType w:val="hybridMultilevel"/>
     <w:tmpl w:val="ED4E477A"/>
@@ -8195,7 +8820,7 @@
       </w:rPr>
     </w:lvl>
   </w:abstractNum>
-  <w:abstractNum w:abstractNumId="12">
+  <w:abstractNum w:abstractNumId="14">
     <w:nsid w:val="2DAE17EC"/>
     <w:multiLevelType w:val="hybridMultilevel"/>
     <w:tmpl w:val="00B44B52"/>
@@ -8281,7 +8906,7 @@
       </w:pPr>
     </w:lvl>
   </w:abstractNum>
-  <w:abstractNum w:abstractNumId="13">
+  <w:abstractNum w:abstractNumId="15">
     <w:nsid w:val="344D2411"/>
     <w:multiLevelType w:val="hybridMultilevel"/>
     <w:tmpl w:val="CD5CB720"/>
@@ -8370,7 +8995,7 @@
       </w:pPr>
     </w:lvl>
   </w:abstractNum>
-  <w:abstractNum w:abstractNumId="14">
+  <w:abstractNum w:abstractNumId="16">
     <w:nsid w:val="34C22F75"/>
     <w:multiLevelType w:val="multilevel"/>
     <w:tmpl w:val="0409001D"/>
@@ -8456,7 +9081,7 @@
       </w:pPr>
     </w:lvl>
   </w:abstractNum>
-  <w:abstractNum w:abstractNumId="15">
+  <w:abstractNum w:abstractNumId="17">
     <w:nsid w:val="37B1511C"/>
     <w:multiLevelType w:val="multilevel"/>
     <w:tmpl w:val="CB74A746"/>
@@ -8542,7 +9167,7 @@
       </w:pPr>
     </w:lvl>
   </w:abstractNum>
-  <w:abstractNum w:abstractNumId="16">
+  <w:abstractNum w:abstractNumId="18">
     <w:nsid w:val="3A410945"/>
     <w:multiLevelType w:val="hybridMultilevel"/>
     <w:tmpl w:val="2612FB4C"/>
@@ -8631,7 +9256,7 @@
       </w:pPr>
     </w:lvl>
   </w:abstractNum>
-  <w:abstractNum w:abstractNumId="17">
+  <w:abstractNum w:abstractNumId="19">
     <w:nsid w:val="3E532DD9"/>
     <w:multiLevelType w:val="hybridMultilevel"/>
     <w:tmpl w:val="45206082"/>
@@ -8744,7 +9369,7 @@
       </w:rPr>
     </w:lvl>
   </w:abstractNum>
-  <w:abstractNum w:abstractNumId="18">
+  <w:abstractNum w:abstractNumId="20">
     <w:nsid w:val="3EBA2662"/>
     <w:multiLevelType w:val="hybridMultilevel"/>
     <w:tmpl w:val="6938FB88"/>
@@ -8857,7 +9482,7 @@
       </w:rPr>
     </w:lvl>
   </w:abstractNum>
-  <w:abstractNum w:abstractNumId="19">
+  <w:abstractNum w:abstractNumId="21">
     <w:nsid w:val="407D4839"/>
     <w:multiLevelType w:val="multilevel"/>
     <w:tmpl w:val="140A001F"/>
@@ -8943,7 +9568,7 @@
       </w:pPr>
     </w:lvl>
   </w:abstractNum>
-  <w:abstractNum w:abstractNumId="20">
+  <w:abstractNum w:abstractNumId="22">
     <w:nsid w:val="408B4617"/>
     <w:multiLevelType w:val="hybridMultilevel"/>
     <w:tmpl w:val="3A2E5D04"/>
@@ -9029,7 +9654,7 @@
       </w:pPr>
     </w:lvl>
   </w:abstractNum>
-  <w:abstractNum w:abstractNumId="21">
+  <w:abstractNum w:abstractNumId="23">
     <w:nsid w:val="43E72A87"/>
     <w:multiLevelType w:val="hybridMultilevel"/>
     <w:tmpl w:val="5E1A9128"/>
@@ -9115,7 +9740,7 @@
       </w:pPr>
     </w:lvl>
   </w:abstractNum>
-  <w:abstractNum w:abstractNumId="22">
+  <w:abstractNum w:abstractNumId="24">
     <w:nsid w:val="441E6681"/>
     <w:multiLevelType w:val="hybridMultilevel"/>
     <w:tmpl w:val="653052EE"/>
@@ -9228,7 +9853,120 @@
       </w:rPr>
     </w:lvl>
   </w:abstractNum>
-  <w:abstractNum w:abstractNumId="23">
+  <w:abstractNum w:abstractNumId="25">
+    <w:nsid w:val="48C85D9B"/>
+    <w:multiLevelType w:val="hybridMultilevel"/>
+    <w:tmpl w:val="B6324A8A"/>
+    <w:lvl w:ilvl="0" w:tplc="04090005">
+      <w:start w:val="1"/>
+      <w:numFmt w:val="bullet"/>
+      <w:lvlText w:val=""/>
+      <w:lvlJc w:val="left"/>
+      <w:pPr>
+        <w:ind w:left="720" w:hanging="360"/>
+      </w:pPr>
+      <w:rPr>
+        <w:rFonts w:ascii="Wingdings" w:hAnsi="Wingdings" w:hint="default"/>
+      </w:rPr>
+    </w:lvl>
+    <w:lvl w:ilvl="1" w:tplc="04090003" w:tentative="1">
+      <w:start w:val="1"/>
+      <w:numFmt w:val="bullet"/>
+      <w:lvlText w:val="o"/>
+      <w:lvlJc w:val="left"/>
+      <w:pPr>
+        <w:ind w:left="1440" w:hanging="360"/>
+      </w:pPr>
+      <w:rPr>
+        <w:rFonts w:ascii="Courier New" w:hAnsi="Courier New" w:cs="Courier New" w:hint="default"/>
+      </w:rPr>
+    </w:lvl>
+    <w:lvl w:ilvl="2" w:tplc="04090005" w:tentative="1">
+      <w:start w:val="1"/>
+      <w:numFmt w:val="bullet"/>
+      <w:lvlText w:val=""/>
+      <w:lvlJc w:val="left"/>
+      <w:pPr>
+        <w:ind w:left="2160" w:hanging="360"/>
+      </w:pPr>
+      <w:rPr>
+        <w:rFonts w:ascii="Wingdings" w:hAnsi="Wingdings" w:hint="default"/>
+      </w:rPr>
+    </w:lvl>
+    <w:lvl w:ilvl="3" w:tplc="04090001" w:tentative="1">
+      <w:start w:val="1"/>
+      <w:numFmt w:val="bullet"/>
+      <w:lvlText w:val=""/>
+      <w:lvlJc w:val="left"/>
+      <w:pPr>
+        <w:ind w:left="2880" w:hanging="360"/>
+      </w:pPr>
+      <w:rPr>
+        <w:rFonts w:ascii="Symbol" w:hAnsi="Symbol" w:hint="default"/>
+      </w:rPr>
+    </w:lvl>
+    <w:lvl w:ilvl="4" w:tplc="04090003" w:tentative="1">
+      <w:start w:val="1"/>
+      <w:numFmt w:val="bullet"/>
+      <w:lvlText w:val="o"/>
+      <w:lvlJc w:val="left"/>
+      <w:pPr>
+        <w:ind w:left="3600" w:hanging="360"/>
+      </w:pPr>
+      <w:rPr>
+        <w:rFonts w:ascii="Courier New" w:hAnsi="Courier New" w:cs="Courier New" w:hint="default"/>
+      </w:rPr>
+    </w:lvl>
+    <w:lvl w:ilvl="5" w:tplc="04090005" w:tentative="1">
+      <w:start w:val="1"/>
+      <w:numFmt w:val="bullet"/>
+      <w:lvlText w:val=""/>
+      <w:lvlJc w:val="left"/>
+      <w:pPr>
+        <w:ind w:left="4320" w:hanging="360"/>
+      </w:pPr>
+      <w:rPr>
+        <w:rFonts w:ascii="Wingdings" w:hAnsi="Wingdings" w:hint="default"/>
+      </w:rPr>
+    </w:lvl>
+    <w:lvl w:ilvl="6" w:tplc="04090001" w:tentative="1">
+      <w:start w:val="1"/>
+      <w:numFmt w:val="bullet"/>
+      <w:lvlText w:val=""/>
+      <w:lvlJc w:val="left"/>
+      <w:pPr>
+        <w:ind w:left="5040" w:hanging="360"/>
+      </w:pPr>
+      <w:rPr>
+        <w:rFonts w:ascii="Symbol" w:hAnsi="Symbol" w:hint="default"/>
+      </w:rPr>
+    </w:lvl>
+    <w:lvl w:ilvl="7" w:tplc="04090003" w:tentative="1">
+      <w:start w:val="1"/>
+      <w:numFmt w:val="bullet"/>
+      <w:lvlText w:val="o"/>
+      <w:lvlJc w:val="left"/>
+      <w:pPr>
+        <w:ind w:left="5760" w:hanging="360"/>
+      </w:pPr>
+      <w:rPr>
+        <w:rFonts w:ascii="Courier New" w:hAnsi="Courier New" w:cs="Courier New" w:hint="default"/>
+      </w:rPr>
+    </w:lvl>
+    <w:lvl w:ilvl="8" w:tplc="04090005" w:tentative="1">
+      <w:start w:val="1"/>
+      <w:numFmt w:val="bullet"/>
+      <w:lvlText w:val=""/>
+      <w:lvlJc w:val="left"/>
+      <w:pPr>
+        <w:ind w:left="6480" w:hanging="360"/>
+      </w:pPr>
+      <w:rPr>
+        <w:rFonts w:ascii="Wingdings" w:hAnsi="Wingdings" w:hint="default"/>
+      </w:rPr>
+    </w:lvl>
+  </w:abstractNum>
+  <w:abstractNum w:abstractNumId="26">
     <w:nsid w:val="4A9D2A54"/>
     <w:multiLevelType w:val="hybridMultilevel"/>
     <w:tmpl w:val="357C4DD2"/>
@@ -9341,7 +10079,7 @@
       </w:rPr>
     </w:lvl>
   </w:abstractNum>
-  <w:abstractNum w:abstractNumId="24">
+  <w:abstractNum w:abstractNumId="27">
     <w:nsid w:val="4AE56E92"/>
     <w:multiLevelType w:val="hybridMultilevel"/>
     <w:tmpl w:val="25F82610"/>
@@ -9427,7 +10165,120 @@
       </w:pPr>
     </w:lvl>
   </w:abstractNum>
-  <w:abstractNum w:abstractNumId="25">
+  <w:abstractNum w:abstractNumId="28">
+    <w:nsid w:val="4C977904"/>
+    <w:multiLevelType w:val="hybridMultilevel"/>
+    <w:tmpl w:val="C770C32C"/>
+    <w:lvl w:ilvl="0" w:tplc="04090005">
+      <w:start w:val="1"/>
+      <w:numFmt w:val="bullet"/>
+      <w:lvlText w:val=""/>
+      <w:lvlJc w:val="left"/>
+      <w:pPr>
+        <w:ind w:left="720" w:hanging="360"/>
+      </w:pPr>
+      <w:rPr>
+        <w:rFonts w:ascii="Wingdings" w:hAnsi="Wingdings" w:hint="default"/>
+      </w:rPr>
+    </w:lvl>
+    <w:lvl w:ilvl="1" w:tplc="04090003" w:tentative="1">
+      <w:start w:val="1"/>
+      <w:numFmt w:val="bullet"/>
+      <w:lvlText w:val="o"/>
+      <w:lvlJc w:val="left"/>
+      <w:pPr>
+        <w:ind w:left="1440" w:hanging="360"/>
+      </w:pPr>
+      <w:rPr>
+        <w:rFonts w:ascii="Courier New" w:hAnsi="Courier New" w:cs="Courier New" w:hint="default"/>
+      </w:rPr>
+    </w:lvl>
+    <w:lvl w:ilvl="2" w:tplc="04090005" w:tentative="1">
+      <w:start w:val="1"/>
+      <w:numFmt w:val="bullet"/>
+      <w:lvlText w:val=""/>
+      <w:lvlJc w:val="left"/>
+      <w:pPr>
+        <w:ind w:left="2160" w:hanging="360"/>
+      </w:pPr>
+      <w:rPr>
+        <w:rFonts w:ascii="Wingdings" w:hAnsi="Wingdings" w:hint="default"/>
+      </w:rPr>
+    </w:lvl>
+    <w:lvl w:ilvl="3" w:tplc="04090001" w:tentative="1">
+      <w:start w:val="1"/>
+      <w:numFmt w:val="bullet"/>
+      <w:lvlText w:val=""/>
+      <w:lvlJc w:val="left"/>
+      <w:pPr>
+        <w:ind w:left="2880" w:hanging="360"/>
+      </w:pPr>
+      <w:rPr>
+        <w:rFonts w:ascii="Symbol" w:hAnsi="Symbol" w:hint="default"/>
+      </w:rPr>
+    </w:lvl>
+    <w:lvl w:ilvl="4" w:tplc="04090003" w:tentative="1">
+      <w:start w:val="1"/>
+      <w:numFmt w:val="bullet"/>
+      <w:lvlText w:val="o"/>
+      <w:lvlJc w:val="left"/>
+      <w:pPr>
+        <w:ind w:left="3600" w:hanging="360"/>
+      </w:pPr>
+      <w:rPr>
+        <w:rFonts w:ascii="Courier New" w:hAnsi="Courier New" w:cs="Courier New" w:hint="default"/>
+      </w:rPr>
+    </w:lvl>
+    <w:lvl w:ilvl="5" w:tplc="04090005" w:tentative="1">
+      <w:start w:val="1"/>
+      <w:numFmt w:val="bullet"/>
+      <w:lvlText w:val=""/>
+      <w:lvlJc w:val="left"/>
+      <w:pPr>
+        <w:ind w:left="4320" w:hanging="360"/>
+      </w:pPr>
+      <w:rPr>
+        <w:rFonts w:ascii="Wingdings" w:hAnsi="Wingdings" w:hint="default"/>
+      </w:rPr>
+    </w:lvl>
+    <w:lvl w:ilvl="6" w:tplc="04090001" w:tentative="1">
+      <w:start w:val="1"/>
+      <w:numFmt w:val="bullet"/>
+      <w:lvlText w:val=""/>
+      <w:lvlJc w:val="left"/>
+      <w:pPr>
+        <w:ind w:left="5040" w:hanging="360"/>
+      </w:pPr>
+      <w:rPr>
+        <w:rFonts w:ascii="Symbol" w:hAnsi="Symbol" w:hint="default"/>
+      </w:rPr>
+    </w:lvl>
+    <w:lvl w:ilvl="7" w:tplc="04090003" w:tentative="1">
+      <w:start w:val="1"/>
+      <w:numFmt w:val="bullet"/>
+      <w:lvlText w:val="o"/>
+      <w:lvlJc w:val="left"/>
+      <w:pPr>
+        <w:ind w:left="5760" w:hanging="360"/>
+      </w:pPr>
+      <w:rPr>
+        <w:rFonts w:ascii="Courier New" w:hAnsi="Courier New" w:cs="Courier New" w:hint="default"/>
+      </w:rPr>
+    </w:lvl>
+    <w:lvl w:ilvl="8" w:tplc="04090005" w:tentative="1">
+      <w:start w:val="1"/>
+      <w:numFmt w:val="bullet"/>
+      <w:lvlText w:val=""/>
+      <w:lvlJc w:val="left"/>
+      <w:pPr>
+        <w:ind w:left="6480" w:hanging="360"/>
+      </w:pPr>
+      <w:rPr>
+        <w:rFonts w:ascii="Wingdings" w:hAnsi="Wingdings" w:hint="default"/>
+      </w:rPr>
+    </w:lvl>
+  </w:abstractNum>
+  <w:abstractNum w:abstractNumId="29">
     <w:nsid w:val="51D93699"/>
     <w:multiLevelType w:val="multilevel"/>
     <w:tmpl w:val="0409001D"/>
@@ -9513,7 +10364,7 @@
       </w:pPr>
     </w:lvl>
   </w:abstractNum>
-  <w:abstractNum w:abstractNumId="26">
+  <w:abstractNum w:abstractNumId="30">
     <w:nsid w:val="63020C67"/>
     <w:multiLevelType w:val="hybridMultilevel"/>
     <w:tmpl w:val="BB4E4D52"/>
@@ -9626,7 +10477,7 @@
       </w:pPr>
     </w:lvl>
   </w:abstractNum>
-  <w:abstractNum w:abstractNumId="27">
+  <w:abstractNum w:abstractNumId="31">
     <w:nsid w:val="6A9D64D3"/>
     <w:multiLevelType w:val="hybridMultilevel"/>
     <w:tmpl w:val="9B127696"/>
@@ -9712,7 +10563,7 @@
       </w:pPr>
     </w:lvl>
   </w:abstractNum>
-  <w:abstractNum w:abstractNumId="28">
+  <w:abstractNum w:abstractNumId="32">
     <w:nsid w:val="6D0B20E4"/>
     <w:multiLevelType w:val="hybridMultilevel"/>
     <w:tmpl w:val="D08041EE"/>
@@ -9801,7 +10652,7 @@
       </w:pPr>
     </w:lvl>
   </w:abstractNum>
-  <w:abstractNum w:abstractNumId="29">
+  <w:abstractNum w:abstractNumId="33">
     <w:nsid w:val="704022D5"/>
     <w:multiLevelType w:val="hybridMultilevel"/>
     <w:tmpl w:val="F01E604E"/>
@@ -9887,7 +10738,7 @@
       </w:pPr>
     </w:lvl>
   </w:abstractNum>
-  <w:abstractNum w:abstractNumId="30">
+  <w:abstractNum w:abstractNumId="34">
     <w:nsid w:val="720502CD"/>
     <w:multiLevelType w:val="hybridMultilevel"/>
     <w:tmpl w:val="620E17FC"/>
@@ -10000,7 +10851,7 @@
       </w:rPr>
     </w:lvl>
   </w:abstractNum>
-  <w:abstractNum w:abstractNumId="31">
+  <w:abstractNum w:abstractNumId="35">
     <w:nsid w:val="79EB0F38"/>
     <w:multiLevelType w:val="hybridMultilevel"/>
     <w:tmpl w:val="47C47C88"/>
@@ -10113,7 +10964,7 @@
       </w:rPr>
     </w:lvl>
   </w:abstractNum>
-  <w:abstractNum w:abstractNumId="32">
+  <w:abstractNum w:abstractNumId="36">
     <w:nsid w:val="7D463F65"/>
     <w:multiLevelType w:val="multilevel"/>
     <w:tmpl w:val="140A001F"/>
@@ -10203,25 +11054,25 @@
     <w:abstractNumId w:val="0"/>
   </w:num>
   <w:num w:numId="2">
-    <w:abstractNumId w:val="32"/>
+    <w:abstractNumId w:val="36"/>
   </w:num>
   <w:num w:numId="3">
+    <w:abstractNumId w:val="21"/>
+  </w:num>
+  <w:num w:numId="4">
+    <w:abstractNumId w:val="35"/>
+  </w:num>
+  <w:num w:numId="5">
+    <w:abstractNumId w:val="20"/>
+  </w:num>
+  <w:num w:numId="6">
     <w:abstractNumId w:val="19"/>
   </w:num>
-  <w:num w:numId="4">
-    <w:abstractNumId w:val="31"/>
-  </w:num>
-  <w:num w:numId="5">
-    <w:abstractNumId w:val="18"/>
-  </w:num>
-  <w:num w:numId="6">
-    <w:abstractNumId w:val="17"/>
-  </w:num>
   <w:num w:numId="7">
-    <w:abstractNumId w:val="23"/>
+    <w:abstractNumId w:val="26"/>
   </w:num>
   <w:num w:numId="8">
-    <w:abstractNumId w:val="5"/>
+    <w:abstractNumId w:val="6"/>
     <w:lvlOverride w:ilvl="0"/>
     <w:lvlOverride w:ilvl="1"/>
     <w:lvlOverride w:ilvl="2"/>
@@ -10245,82 +11096,94 @@
     </w:lvlOverride>
   </w:num>
   <w:num w:numId="9">
-    <w:abstractNumId w:val="26"/>
+    <w:abstractNumId w:val="30"/>
   </w:num>
   <w:num w:numId="10">
-    <w:abstractNumId w:val="5"/>
+    <w:abstractNumId w:val="6"/>
   </w:num>
   <w:num w:numId="11">
-    <w:abstractNumId w:val="30"/>
+    <w:abstractNumId w:val="34"/>
   </w:num>
   <w:num w:numId="12">
-    <w:abstractNumId w:val="28"/>
+    <w:abstractNumId w:val="32"/>
   </w:num>
   <w:num w:numId="13">
-    <w:abstractNumId w:val="13"/>
+    <w:abstractNumId w:val="15"/>
   </w:num>
   <w:num w:numId="14">
     <w:abstractNumId w:val="1"/>
   </w:num>
   <w:num w:numId="15">
+    <w:abstractNumId w:val="18"/>
+  </w:num>
+  <w:num w:numId="16">
+    <w:abstractNumId w:val="22"/>
+  </w:num>
+  <w:num w:numId="17">
+    <w:abstractNumId w:val="4"/>
+  </w:num>
+  <w:num w:numId="18">
+    <w:abstractNumId w:val="31"/>
+  </w:num>
+  <w:num w:numId="19">
+    <w:abstractNumId w:val="23"/>
+  </w:num>
+  <w:num w:numId="20">
+    <w:abstractNumId w:val="14"/>
+  </w:num>
+  <w:num w:numId="21">
+    <w:abstractNumId w:val="12"/>
+  </w:num>
+  <w:num w:numId="22">
+    <w:abstractNumId w:val="33"/>
+  </w:num>
+  <w:num w:numId="23">
+    <w:abstractNumId w:val="24"/>
+  </w:num>
+  <w:num w:numId="24">
+    <w:abstractNumId w:val="10"/>
+  </w:num>
+  <w:num w:numId="25">
+    <w:abstractNumId w:val="7"/>
+  </w:num>
+  <w:num w:numId="26">
+    <w:abstractNumId w:val="29"/>
+  </w:num>
+  <w:num w:numId="27">
     <w:abstractNumId w:val="16"/>
   </w:num>
-  <w:num w:numId="16">
-    <w:abstractNumId w:val="20"/>
+  <w:num w:numId="28">
+    <w:abstractNumId w:val="17"/>
   </w:num>
-  <w:num w:numId="17">
+  <w:num w:numId="29">
+    <w:abstractNumId w:val="5"/>
+  </w:num>
+  <w:num w:numId="30">
+    <w:abstractNumId w:val="9"/>
+  </w:num>
+  <w:num w:numId="31">
+    <w:abstractNumId w:val="11"/>
+  </w:num>
+  <w:num w:numId="32">
+    <w:abstractNumId w:val="13"/>
+  </w:num>
+  <w:num w:numId="33">
     <w:abstractNumId w:val="3"/>
   </w:num>
-  <w:num w:numId="18">
+  <w:num w:numId="34">
     <w:abstractNumId w:val="27"/>
   </w:num>
-  <w:num w:numId="19">
-    <w:abstractNumId w:val="21"/>
-  </w:num>
-  <w:num w:numId="20">
-    <w:abstractNumId w:val="12"/>
-  </w:num>
-  <w:num w:numId="21">
-    <w:abstractNumId w:val="10"/>
-  </w:num>
-  <w:num w:numId="22">
-    <w:abstractNumId w:val="29"/>
-  </w:num>
-  <w:num w:numId="23">
-    <w:abstractNumId w:val="22"/>
-  </w:num>
-  <w:num w:numId="24">
+  <w:num w:numId="35">
     <w:abstractNumId w:val="8"/>
   </w:num>
-  <w:num w:numId="25">
-    <w:abstractNumId w:val="6"/>
-  </w:num>
-  <w:num w:numId="26">
-    <w:abstractNumId w:val="25"/>
-  </w:num>
-  <w:num w:numId="27">
-    <w:abstractNumId w:val="14"/>
-  </w:num>
-  <w:num w:numId="28">
-    <w:abstractNumId w:val="15"/>
-  </w:num>
-  <w:num w:numId="29">
-    <w:abstractNumId w:val="4"/>
-  </w:num>
-  <w:num w:numId="30">
-    <w:abstractNumId w:val="7"/>
-  </w:num>
-  <w:num w:numId="31">
-    <w:abstractNumId w:val="9"/>
-  </w:num>
-  <w:num w:numId="32">
-    <w:abstractNumId w:val="11"/>
-  </w:num>
-  <w:num w:numId="33">
+  <w:num w:numId="36">
     <w:abstractNumId w:val="2"/>
   </w:num>
-  <w:num w:numId="34">
-    <w:abstractNumId w:val="24"/>
+  <w:num w:numId="37">
+    <w:abstractNumId w:val="28"/>
+  </w:num>
+  <w:num w:numId="38">
+    <w:abstractNumId w:val="25"/>
   </w:num>
 </w:numbering>
 </file>
@@ -11072,42 +11935,7 @@
 </file>
 
 <file path=word/glossary/document.xml><?xml version="1.0" encoding="utf-8"?>
-<w:glossaryDocument xmlns:wpc="http://schemas.microsoft.com/office/word/2010/wordprocessingCanvas" xmlns:mc="http://schemas.openxmlformats.org/markup-compatibility/2006" xmlns:o="urn:schemas-microsoft-com:office:office" xmlns:r="http://schemas.openxmlformats.org/officeDocument/2006/relationships" xmlns:m="http://schemas.openxmlformats.org/officeDocument/2006/math" xmlns:v="urn:schemas-microsoft-com:vml" xmlns:wp14="http://schemas.microsoft.com/office/word/2010/wordprocessingDrawing" xmlns:wp="http://schemas.openxmlformats.org/drawingml/2006/wordprocessingDrawing" xmlns:w10="urn:schemas-microsoft-com:office:word" xmlns:w="http://schemas.openxmlformats.org/wordprocessingml/2006/main" xmlns:w14="http://schemas.microsoft.com/office/word/2010/wordml" xmlns:wpg="http://schemas.microsoft.com/office/word/2010/wordprocessingGroup" xmlns:wpi="http://schemas.microsoft.com/office/word/2010/wordprocessingInk" xmlns:wne="http://schemas.microsoft.com/office/word/2006/wordml" xmlns:wps="http://schemas.microsoft.com/office/word/2010/wordprocessingShape" mc:Ignorable="w14 wp14">
-  <w:docParts>
-    <w:docPart>
-      <w:docPartPr>
-        <w:name w:val="A91086133CCB476FB522A4AFC4AC6EBC"/>
-        <w:category>
-          <w:name w:val="General"/>
-          <w:gallery w:val="placeholder"/>
-        </w:category>
-        <w:types>
-          <w:type w:val="bbPlcHdr"/>
-        </w:types>
-        <w:behaviors>
-          <w:behavior w:val="content"/>
-        </w:behaviors>
-        <w:guid w:val="{412E563C-D550-45A5-8961-F09E66E6499A}"/>
-      </w:docPartPr>
-      <w:docPartBody>
-        <w:p>
-          <w:pPr>
-            <w:pStyle w:val="A91086133CCB476FB522A4AFC4AC6EBC"/>
-          </w:pPr>
-          <w:r>
-            <w:rPr>
-              <w:color w:val="FFFFFF" w:themeColor="background1"/>
-              <w:sz w:val="80"/>
-              <w:szCs w:val="80"/>
-              <w:lang w:val="es-ES"/>
-            </w:rPr>
-            <w:t>[Escribir el título del documento]</w:t>
-          </w:r>
-        </w:p>
-      </w:docPartBody>
-    </w:docPart>
-  </w:docParts>
-</w:glossaryDocument>
+<w:glossaryDocument xmlns:wpc="http://schemas.microsoft.com/office/word/2010/wordprocessingCanvas" xmlns:mc="http://schemas.openxmlformats.org/markup-compatibility/2006" xmlns:o="urn:schemas-microsoft-com:office:office" xmlns:r="http://schemas.openxmlformats.org/officeDocument/2006/relationships" xmlns:m="http://schemas.openxmlformats.org/officeDocument/2006/math" xmlns:v="urn:schemas-microsoft-com:vml" xmlns:wp14="http://schemas.microsoft.com/office/word/2010/wordprocessingDrawing" xmlns:wp="http://schemas.openxmlformats.org/drawingml/2006/wordprocessingDrawing" xmlns:w10="urn:schemas-microsoft-com:office:word" xmlns:w="http://schemas.openxmlformats.org/wordprocessingml/2006/main" xmlns:w14="http://schemas.microsoft.com/office/word/2010/wordml" xmlns:wpg="http://schemas.microsoft.com/office/word/2010/wordprocessingGroup" xmlns:wpi="http://schemas.microsoft.com/office/word/2010/wordprocessingInk" xmlns:wne="http://schemas.microsoft.com/office/word/2006/wordml" xmlns:wps="http://schemas.microsoft.com/office/word/2010/wordprocessingShape" mc:Ignorable="w14 wp14"/>
 </file>
 
 <file path=word/glossary/fontTable.xml><?xml version="1.0" encoding="utf-8"?>
@@ -11119,10 +11947,10 @@
     <w:pitch w:val="variable"/>
     <w:sig w:usb0="E0002AFF" w:usb1="C0007841" w:usb2="00000009" w:usb3="00000000" w:csb0="000001FF" w:csb1="00000000"/>
   </w:font>
-  <w:font w:name="Symbol">
-    <w:panose1 w:val="05050102010706020507"/>
+  <w:font w:name="Wingdings">
+    <w:panose1 w:val="05000000000000000000"/>
     <w:charset w:val="02"/>
-    <w:family w:val="roman"/>
+    <w:family w:val="auto"/>
     <w:pitch w:val="variable"/>
     <w:sig w:usb0="00000000" w:usb1="10000000" w:usb2="00000000" w:usb3="00000000" w:csb0="80000000" w:csb1="00000000"/>
   </w:font>
@@ -11133,10 +11961,10 @@
     <w:pitch w:val="fixed"/>
     <w:sig w:usb0="E0002AFF" w:usb1="C0007843" w:usb2="00000009" w:usb3="00000000" w:csb0="000001FF" w:csb1="00000000"/>
   </w:font>
-  <w:font w:name="Wingdings">
-    <w:panose1 w:val="05000000000000000000"/>
+  <w:font w:name="Symbol">
+    <w:panose1 w:val="05050102010706020507"/>
     <w:charset w:val="02"/>
-    <w:family w:val="auto"/>
+    <w:family w:val="roman"/>
     <w:pitch w:val="variable"/>
     <w:sig w:usb0="00000000" w:usb1="10000000" w:usb2="00000000" w:usb3="00000000" w:csb0="80000000" w:csb1="00000000"/>
   </w:font>
@@ -11158,9 +11986,8 @@
     <w:panose1 w:val="020B0604030504040204"/>
     <w:charset w:val="00"/>
     <w:family w:val="swiss"/>
-    <w:notTrueType/>
     <w:pitch w:val="variable"/>
-    <w:sig w:usb0="00000003" w:usb1="00000000" w:usb2="00000000" w:usb3="00000000" w:csb0="00000001" w:csb1="00000000"/>
+    <w:sig w:usb0="E1002EFF" w:usb1="C000605B" w:usb2="00000029" w:usb3="00000000" w:csb0="000101FF" w:csb1="00000000"/>
   </w:font>
   <w:font w:name="Calibri">
     <w:panose1 w:val="020F0502020204030204"/>
@@ -11192,6 +12019,7 @@
     <w:rsidRoot w:val="00C44328"/>
     <w:rsid w:val="002915FA"/>
     <w:rsid w:val="00325263"/>
+    <w:rsid w:val="00792A68"/>
     <w:rsid w:val="00C44328"/>
     <w:rsid w:val="00D15852"/>
     <w:rsid w:val="00E90C93"/>
@@ -11995,7 +12823,7 @@
 </file>
 
 <file path=customXml/itemProps2.xml><?xml version="1.0" encoding="utf-8"?>
-<ds:datastoreItem xmlns:ds="http://schemas.openxmlformats.org/officeDocument/2006/customXml" ds:itemID="{F5E2C098-DCCA-43F3-8B68-B6AA2BC91615}">
+<ds:datastoreItem xmlns:ds="http://schemas.openxmlformats.org/officeDocument/2006/customXml" ds:itemID="{2DB6B529-93D0-41DA-8DA7-1E1E518418DE}">
   <ds:schemaRefs>
     <ds:schemaRef ds:uri="http://schemas.openxmlformats.org/officeDocument/2006/bibliography"/>
   </ds:schemaRefs>

</xml_diff>